<commit_message>
GET, DELETE, POST working fine. PUT in progress
</commit_message>
<xml_diff>
--- a/REST_API_documentation_for_SURVEY_project.docx
+++ b/REST_API_documentation_for_SURVEY_project.docx
@@ -4,6 +4,7 @@
   <w:body>
     <w:p>
       <w:pPr>
+        <w:pStyle w:val="Heading1"/>
         <w:rPr>
           <w:lang w:val="en-GB"/>
         </w:rPr>
@@ -21,7 +22,14 @@
           <w:lang w:val="en-GB"/>
         </w:rPr>
       </w:pPr>
-      <w:hyperlink r:id="rId4" w:history="1">
+    </w:p>
+    <w:p>
+      <w:pPr>
+        <w:rPr>
+          <w:lang w:val="en-GB"/>
+        </w:rPr>
+      </w:pPr>
+      <w:hyperlink r:id="rId5" w:history="1">
         <w:r>
           <w:rPr>
             <w:rStyle w:val="Hyperlink"/>
@@ -50,62 +58,48 @@
           <w:lang w:val="en-GB"/>
         </w:rPr>
       </w:pPr>
-      <w:hyperlink r:id="rId5" w:history="1">
-        <w:r>
-          <w:rPr>
-            <w:rStyle w:val="Hyperlink"/>
-            <w:lang w:val="en-GB"/>
-          </w:rPr>
-          <w:t>http://localhost:8080/api</w:t>
-        </w:r>
-        <w:r>
-          <w:rPr>
-            <w:rStyle w:val="Hyperlink"/>
-            <w:lang w:val="en-GB"/>
-          </w:rPr>
-          <w:t>surveys</w:t>
-        </w:r>
-      </w:hyperlink>
-      <w:r>
-        <w:rPr>
-          <w:lang w:val="en-GB"/>
-        </w:rPr>
-        <w:t xml:space="preserve"> </w:t>
-      </w:r>
-    </w:p>
-    <w:p>
-      <w:pPr>
-        <w:rPr>
-          <w:lang w:val="en-GB"/>
-        </w:rPr>
-      </w:pPr>
-      <w:r>
-        <w:rPr>
-          <w:lang w:val="en-GB"/>
-        </w:rPr>
-        <w:t>GET all questions:</w:t>
-      </w:r>
-    </w:p>
-    <w:p>
-      <w:pPr>
-        <w:rPr>
-          <w:lang w:val="en-GB"/>
-        </w:rPr>
-      </w:pPr>
       <w:hyperlink r:id="rId6" w:history="1">
         <w:r>
           <w:rPr>
             <w:rStyle w:val="Hyperlink"/>
             <w:lang w:val="en-GB"/>
           </w:rPr>
-          <w:t>http://localhost:8080</w:t>
+          <w:t>http://localhost:8080/apisurveys</w:t>
         </w:r>
+      </w:hyperlink>
+      <w:r>
+        <w:rPr>
+          <w:lang w:val="en-GB"/>
+        </w:rPr>
+        <w:t xml:space="preserve"> </w:t>
+      </w:r>
+    </w:p>
+    <w:p>
+      <w:pPr>
+        <w:rPr>
+          <w:lang w:val="en-GB"/>
+        </w:rPr>
+      </w:pPr>
+      <w:r>
+        <w:rPr>
+          <w:lang w:val="en-GB"/>
+        </w:rPr>
+        <w:t>GET all questions:</w:t>
+      </w:r>
+    </w:p>
+    <w:p>
+      <w:pPr>
+        <w:rPr>
+          <w:lang w:val="en-GB"/>
+        </w:rPr>
+      </w:pPr>
+      <w:hyperlink r:id="rId7" w:history="1">
         <w:r>
           <w:rPr>
             <w:rStyle w:val="Hyperlink"/>
             <w:lang w:val="en-GB"/>
           </w:rPr>
-          <w:t>/apiquestions</w:t>
+          <w:t>http://localhost:8080/apiquestions</w:t>
         </w:r>
       </w:hyperlink>
       <w:r>
@@ -134,7 +128,7 @@
           <w:lang w:val="en-GB"/>
         </w:rPr>
       </w:pPr>
-      <w:hyperlink r:id="rId7" w:history="1">
+      <w:hyperlink r:id="rId8" w:history="1">
         <w:r>
           <w:rPr>
             <w:rStyle w:val="Hyperlink"/>
@@ -160,16 +154,30 @@
         <w:rPr>
           <w:lang w:val="en-GB"/>
         </w:rPr>
-        <w:t>GET all UserAnswers:</w:t>
-      </w:r>
-    </w:p>
-    <w:p>
-      <w:pPr>
-        <w:rPr>
-          <w:lang w:val="en-GB"/>
-        </w:rPr>
-      </w:pPr>
-      <w:hyperlink r:id="rId8" w:history="1">
+        <w:t xml:space="preserve">GET all </w:t>
+      </w:r>
+      <w:proofErr w:type="spellStart"/>
+      <w:r>
+        <w:rPr>
+          <w:lang w:val="en-GB"/>
+        </w:rPr>
+        <w:t>UserAnswers</w:t>
+      </w:r>
+      <w:proofErr w:type="spellEnd"/>
+      <w:r>
+        <w:rPr>
+          <w:lang w:val="en-GB"/>
+        </w:rPr>
+        <w:t>:</w:t>
+      </w:r>
+    </w:p>
+    <w:p>
+      <w:pPr>
+        <w:rPr>
+          <w:lang w:val="en-GB"/>
+        </w:rPr>
+      </w:pPr>
+      <w:hyperlink r:id="rId9" w:history="1">
         <w:r>
           <w:rPr>
             <w:rStyle w:val="Hyperlink"/>
@@ -210,30 +218,147 @@
         </w:rPr>
         <w:t>links from precious block + “/{id}”</w:t>
       </w:r>
-    </w:p>
-    <w:p>
-      <w:pPr>
-        <w:rPr>
-          <w:lang w:val="en-GB"/>
-        </w:rPr>
-      </w:pPr>
-    </w:p>
-    <w:p>
-      <w:pPr>
-        <w:rPr>
-          <w:lang w:val="en-GB"/>
-        </w:rPr>
-      </w:pPr>
-      <w:r>
-        <w:rPr>
-          <w:lang w:val="en-GB"/>
-        </w:rPr>
-        <w:t>Save a new UserAnswer:</w:t>
-      </w:r>
-    </w:p>
-    <w:p>
-      <w:pPr>
-        <w:rPr>
+      <w:r>
+        <w:rPr>
+          <w:lang w:val="en-GB"/>
+        </w:rPr>
+        <w:t xml:space="preserve">, </w:t>
+      </w:r>
+      <w:r>
+        <w:rPr>
+          <w:rFonts w:ascii="Consolas" w:hAnsi="Consolas" w:cs="Consolas"/>
+          <w:color w:val="000000"/>
+          <w:sz w:val="20"/>
+          <w:szCs w:val="20"/>
+          <w:shd w:val="clear" w:color="auto" w:fill="E8F2FE"/>
+        </w:rPr>
+        <w:t>method = RequestMethod.</w:t>
+      </w:r>
+      <w:r>
+        <w:rPr>
+          <w:rFonts w:ascii="Consolas" w:hAnsi="Consolas" w:cs="Consolas"/>
+          <w:b/>
+          <w:bCs/>
+          <w:i/>
+          <w:iCs/>
+          <w:color w:val="0000C0"/>
+          <w:sz w:val="20"/>
+          <w:szCs w:val="20"/>
+          <w:shd w:val="clear" w:color="auto" w:fill="E8F2FE"/>
+        </w:rPr>
+        <w:t>GET</w:t>
+      </w:r>
+    </w:p>
+    <w:p>
+      <w:pPr>
+        <w:rPr>
+          <w:lang w:val="en-GB"/>
+        </w:rPr>
+      </w:pPr>
+      <w:r>
+        <w:rPr>
+          <w:b/>
+          <w:bCs/>
+          <w:lang w:val="en-GB"/>
+        </w:rPr>
+        <w:t>DELETE</w:t>
+      </w:r>
+      <w:r>
+        <w:rPr>
+          <w:lang w:val="en-GB"/>
+        </w:rPr>
+        <w:t xml:space="preserve"> individual object </w:t>
+      </w:r>
+      <w:r>
+        <w:rPr>
+          <w:lang w:val="en-GB"/>
+        </w:rPr>
+        <w:t>of any type: links from precious block + “/{id}”</w:t>
+      </w:r>
+      <w:r>
+        <w:rPr>
+          <w:lang w:val="en-GB"/>
+        </w:rPr>
+        <w:t xml:space="preserve">, </w:t>
+      </w:r>
+      <w:r>
+        <w:rPr>
+          <w:rFonts w:ascii="Consolas" w:hAnsi="Consolas" w:cs="Consolas"/>
+          <w:color w:val="000000"/>
+          <w:sz w:val="20"/>
+          <w:szCs w:val="20"/>
+          <w:shd w:val="clear" w:color="auto" w:fill="E8F2FE"/>
+        </w:rPr>
+        <w:t>method = RequestMethod.</w:t>
+      </w:r>
+      <w:r>
+        <w:rPr>
+          <w:rFonts w:ascii="Consolas" w:hAnsi="Consolas" w:cs="Consolas"/>
+          <w:b/>
+          <w:bCs/>
+          <w:i/>
+          <w:iCs/>
+          <w:color w:val="0000C0"/>
+          <w:sz w:val="20"/>
+          <w:szCs w:val="20"/>
+          <w:shd w:val="clear" w:color="auto" w:fill="E8F2FE"/>
+        </w:rPr>
+        <w:t>DELETE</w:t>
+      </w:r>
+    </w:p>
+    <w:p>
+      <w:pPr>
+        <w:rPr>
+          <w:lang w:val="en-GB"/>
+        </w:rPr>
+      </w:pPr>
+    </w:p>
+    <w:p>
+      <w:pPr>
+        <w:rPr>
+          <w:b/>
+          <w:bCs/>
+          <w:lang w:val="en-GB"/>
+        </w:rPr>
+      </w:pPr>
+      <w:r>
+        <w:rPr>
+          <w:b/>
+          <w:bCs/>
+          <w:lang w:val="en-GB"/>
+        </w:rPr>
+        <w:t>POST methods:</w:t>
+      </w:r>
+    </w:p>
+    <w:p>
+      <w:pPr>
+        <w:pStyle w:val="ListParagraph"/>
+        <w:numPr>
+          <w:ilvl w:val="0"/>
+          <w:numId w:val="1"/>
+        </w:numPr>
+        <w:rPr>
+          <w:lang w:val="en-GB"/>
+        </w:rPr>
+      </w:pPr>
+      <w:r>
+        <w:rPr>
+          <w:lang w:val="en-GB"/>
+        </w:rPr>
+        <w:t xml:space="preserve">Save a new </w:t>
+      </w:r>
+      <w:r>
+        <w:rPr>
+          <w:lang w:val="en-GB"/>
+        </w:rPr>
+        <w:t>Survey:</w:t>
+      </w:r>
+    </w:p>
+    <w:p>
+      <w:pPr>
+        <w:rPr>
+          <w:b/>
+          <w:bCs/>
           <w:lang w:val="en-GB"/>
         </w:rPr>
       </w:pPr>
@@ -251,6 +376,2003 @@
           <w:szCs w:val="20"/>
           <w:shd w:val="clear" w:color="auto" w:fill="E8F2FE"/>
         </w:rPr>
+        <w:t>"/apisurveys"</w:t>
+      </w:r>
+      <w:r>
+        <w:rPr>
+          <w:lang w:val="en-GB"/>
+        </w:rPr>
+        <w:t xml:space="preserve"> endpoint</w:t>
+      </w:r>
+    </w:p>
+    <w:p>
+      <w:pPr>
+        <w:rPr>
+          <w:lang w:val="en-GB"/>
+        </w:rPr>
+      </w:pPr>
+      <w:r>
+        <w:rPr>
+          <w:lang w:val="en-GB"/>
+        </w:rPr>
+        <w:t>Header: 'Content-type': 'application/js</w:t>
+      </w:r>
+      <w:r>
+        <w:rPr>
+          <w:lang w:val="en-GB"/>
+        </w:rPr>
+        <w:t>on</w:t>
+      </w:r>
+      <w:r>
+        <w:rPr>
+          <w:lang w:val="en-GB"/>
+        </w:rPr>
+        <w:t>'</w:t>
+      </w:r>
+    </w:p>
+    <w:p>
+      <w:pPr>
+        <w:rPr>
+          <w:lang w:val="en-GB"/>
+        </w:rPr>
+      </w:pPr>
+      <w:r>
+        <w:rPr>
+          <w:lang w:val="en-GB"/>
+        </w:rPr>
+        <w:t>Example body:</w:t>
+      </w:r>
+    </w:p>
+    <w:p>
+      <w:pPr>
+        <w:shd w:val="clear" w:color="auto" w:fill="FFFFFE"/>
+        <w:spacing w:after="0" w:line="270" w:lineRule="atLeast"/>
+        <w:rPr>
+          <w:rFonts w:ascii="Courier New" w:eastAsia="Times New Roman" w:hAnsi="Courier New" w:cs="Courier New"/>
+          <w:color w:val="000000"/>
+          <w:sz w:val="18"/>
+          <w:szCs w:val="18"/>
+          <w:lang/>
+        </w:rPr>
+      </w:pPr>
+      <w:r>
+        <w:rPr>
+          <w:rFonts w:ascii="Courier New" w:eastAsia="Times New Roman" w:hAnsi="Courier New" w:cs="Courier New"/>
+          <w:color w:val="000000"/>
+          <w:sz w:val="18"/>
+          <w:szCs w:val="18"/>
+          <w:lang/>
+        </w:rPr>
+        <w:t>{</w:t>
+      </w:r>
+    </w:p>
+    <w:p>
+      <w:pPr>
+        <w:shd w:val="clear" w:color="auto" w:fill="FFFFFE"/>
+        <w:spacing w:after="0" w:line="270" w:lineRule="atLeast"/>
+        <w:rPr>
+          <w:rFonts w:ascii="Courier New" w:eastAsia="Times New Roman" w:hAnsi="Courier New" w:cs="Courier New"/>
+          <w:color w:val="000000"/>
+          <w:sz w:val="18"/>
+          <w:szCs w:val="18"/>
+          <w:lang/>
+        </w:rPr>
+      </w:pPr>
+      <w:r>
+        <w:rPr>
+          <w:rFonts w:ascii="Courier New" w:eastAsia="Times New Roman" w:hAnsi="Courier New" w:cs="Courier New"/>
+          <w:color w:val="000000"/>
+          <w:sz w:val="18"/>
+          <w:szCs w:val="18"/>
+          <w:lang/>
+        </w:rPr>
+        <w:t>    </w:t>
+      </w:r>
+      <w:r>
+        <w:rPr>
+          <w:rFonts w:ascii="Courier New" w:eastAsia="Times New Roman" w:hAnsi="Courier New" w:cs="Courier New"/>
+          <w:color w:val="A31515"/>
+          <w:sz w:val="18"/>
+          <w:szCs w:val="18"/>
+          <w:lang/>
+        </w:rPr>
+        <w:t>"surveyDesc"</w:t>
+      </w:r>
+      <w:r>
+        <w:rPr>
+          <w:rFonts w:ascii="Courier New" w:eastAsia="Times New Roman" w:hAnsi="Courier New" w:cs="Courier New"/>
+          <w:color w:val="000000"/>
+          <w:sz w:val="18"/>
+          <w:szCs w:val="18"/>
+          <w:lang/>
+        </w:rPr>
+        <w:t>: </w:t>
+      </w:r>
+      <w:r>
+        <w:rPr>
+          <w:rFonts w:ascii="Courier New" w:eastAsia="Times New Roman" w:hAnsi="Courier New" w:cs="Courier New"/>
+          <w:color w:val="0451A5"/>
+          <w:sz w:val="18"/>
+          <w:szCs w:val="18"/>
+          <w:lang/>
+        </w:rPr>
+        <w:t>"Second survey"</w:t>
+      </w:r>
+    </w:p>
+    <w:p>
+      <w:pPr>
+        <w:shd w:val="clear" w:color="auto" w:fill="FFFFFE"/>
+        <w:spacing w:after="0" w:line="270" w:lineRule="atLeast"/>
+        <w:rPr>
+          <w:rFonts w:ascii="Courier New" w:eastAsia="Times New Roman" w:hAnsi="Courier New" w:cs="Courier New"/>
+          <w:color w:val="000000"/>
+          <w:sz w:val="18"/>
+          <w:szCs w:val="18"/>
+          <w:lang/>
+        </w:rPr>
+      </w:pPr>
+      <w:r>
+        <w:rPr>
+          <w:rFonts w:ascii="Courier New" w:eastAsia="Times New Roman" w:hAnsi="Courier New" w:cs="Courier New"/>
+          <w:color w:val="000000"/>
+          <w:sz w:val="18"/>
+          <w:szCs w:val="18"/>
+          <w:lang/>
+        </w:rPr>
+        <w:t>}</w:t>
+      </w:r>
+    </w:p>
+    <w:p>
+      <w:pPr>
+        <w:rPr>
+          <w:lang w:val="en-GB"/>
+        </w:rPr>
+      </w:pPr>
+    </w:p>
+    <w:p>
+      <w:pPr>
+        <w:pStyle w:val="ListParagraph"/>
+        <w:numPr>
+          <w:ilvl w:val="0"/>
+          <w:numId w:val="1"/>
+        </w:numPr>
+        <w:rPr>
+          <w:lang w:val="en-GB"/>
+        </w:rPr>
+      </w:pPr>
+      <w:r>
+        <w:rPr>
+          <w:lang w:val="en-GB"/>
+        </w:rPr>
+        <w:t>Save a new Question:</w:t>
+      </w:r>
+    </w:p>
+    <w:p>
+      <w:pPr>
+        <w:rPr>
+          <w:lang w:val="en-GB"/>
+        </w:rPr>
+      </w:pPr>
+      <w:r>
+        <w:rPr>
+          <w:lang w:val="en-GB"/>
+        </w:rPr>
+        <w:t xml:space="preserve">POST method to </w:t>
+      </w:r>
+      <w:r>
+        <w:rPr>
+          <w:rFonts w:ascii="Consolas" w:hAnsi="Consolas" w:cs="Consolas"/>
+          <w:color w:val="2A00FF"/>
+          <w:sz w:val="20"/>
+          <w:szCs w:val="20"/>
+          <w:shd w:val="clear" w:color="auto" w:fill="E8F2FE"/>
+        </w:rPr>
+        <w:t>"/</w:t>
+      </w:r>
+      <w:proofErr w:type="spellStart"/>
+      <w:r>
+        <w:rPr>
+          <w:rFonts w:ascii="Consolas" w:hAnsi="Consolas" w:cs="Consolas"/>
+          <w:color w:val="2A00FF"/>
+          <w:sz w:val="20"/>
+          <w:szCs w:val="20"/>
+          <w:shd w:val="clear" w:color="auto" w:fill="E8F2FE"/>
+          <w:lang w:val="en-GB"/>
+        </w:rPr>
+        <w:t>api</w:t>
+      </w:r>
+      <w:proofErr w:type="spellEnd"/>
+      <w:r>
+        <w:rPr>
+          <w:rFonts w:ascii="Consolas" w:hAnsi="Consolas" w:cs="Consolas"/>
+          <w:color w:val="2A00FF"/>
+          <w:sz w:val="20"/>
+          <w:szCs w:val="20"/>
+          <w:shd w:val="clear" w:color="auto" w:fill="E8F2FE"/>
+        </w:rPr>
+        <w:t>questions"</w:t>
+      </w:r>
+      <w:r>
+        <w:rPr>
+          <w:lang w:val="en-GB"/>
+        </w:rPr>
+        <w:t xml:space="preserve"> endpoint</w:t>
+      </w:r>
+    </w:p>
+    <w:p>
+      <w:pPr>
+        <w:rPr>
+          <w:lang w:val="en-GB"/>
+        </w:rPr>
+      </w:pPr>
+      <w:r>
+        <w:rPr>
+          <w:lang w:val="en-GB"/>
+        </w:rPr>
+        <w:t>Header: 'Content-type': 'application/js</w:t>
+      </w:r>
+      <w:r>
+        <w:rPr>
+          <w:lang w:val="en-GB"/>
+        </w:rPr>
+        <w:t>on</w:t>
+      </w:r>
+      <w:r>
+        <w:rPr>
+          <w:lang w:val="en-GB"/>
+        </w:rPr>
+        <w:t>'</w:t>
+      </w:r>
+    </w:p>
+    <w:p>
+      <w:pPr>
+        <w:rPr>
+          <w:lang w:val="en-GB"/>
+        </w:rPr>
+      </w:pPr>
+      <w:r>
+        <w:rPr>
+          <w:lang w:val="en-GB"/>
+        </w:rPr>
+        <w:t>Example body:</w:t>
+      </w:r>
+    </w:p>
+    <w:p>
+      <w:pPr>
+        <w:shd w:val="clear" w:color="auto" w:fill="FFFFFE"/>
+        <w:spacing w:after="0" w:line="270" w:lineRule="atLeast"/>
+        <w:rPr>
+          <w:rFonts w:ascii="Courier New" w:eastAsia="Times New Roman" w:hAnsi="Courier New" w:cs="Courier New"/>
+          <w:color w:val="000000"/>
+          <w:sz w:val="18"/>
+          <w:szCs w:val="18"/>
+          <w:lang/>
+        </w:rPr>
+      </w:pPr>
+      <w:r>
+        <w:rPr>
+          <w:rFonts w:ascii="Courier New" w:eastAsia="Times New Roman" w:hAnsi="Courier New" w:cs="Courier New"/>
+          <w:color w:val="000000"/>
+          <w:sz w:val="18"/>
+          <w:szCs w:val="18"/>
+          <w:lang/>
+        </w:rPr>
+        <w:t>{</w:t>
+      </w:r>
+    </w:p>
+    <w:p>
+      <w:pPr>
+        <w:shd w:val="clear" w:color="auto" w:fill="FFFFFE"/>
+        <w:spacing w:after="0" w:line="270" w:lineRule="atLeast"/>
+        <w:rPr>
+          <w:rFonts w:ascii="Courier New" w:eastAsia="Times New Roman" w:hAnsi="Courier New" w:cs="Courier New"/>
+          <w:color w:val="000000"/>
+          <w:sz w:val="18"/>
+          <w:szCs w:val="18"/>
+          <w:lang/>
+        </w:rPr>
+      </w:pPr>
+      <w:r>
+        <w:rPr>
+          <w:rFonts w:ascii="Courier New" w:eastAsia="Times New Roman" w:hAnsi="Courier New" w:cs="Courier New"/>
+          <w:color w:val="000000"/>
+          <w:sz w:val="18"/>
+          <w:szCs w:val="18"/>
+          <w:lang/>
+        </w:rPr>
+        <w:t>    </w:t>
+      </w:r>
+      <w:r>
+        <w:rPr>
+          <w:rFonts w:ascii="Courier New" w:eastAsia="Times New Roman" w:hAnsi="Courier New" w:cs="Courier New"/>
+          <w:color w:val="A31515"/>
+          <w:sz w:val="18"/>
+          <w:szCs w:val="18"/>
+          <w:lang/>
+        </w:rPr>
+        <w:t>"survey"</w:t>
+      </w:r>
+      <w:r>
+        <w:rPr>
+          <w:rFonts w:ascii="Courier New" w:eastAsia="Times New Roman" w:hAnsi="Courier New" w:cs="Courier New"/>
+          <w:color w:val="000000"/>
+          <w:sz w:val="18"/>
+          <w:szCs w:val="18"/>
+          <w:lang/>
+        </w:rPr>
+        <w:t> : {</w:t>
+      </w:r>
+      <w:r>
+        <w:rPr>
+          <w:rFonts w:ascii="Courier New" w:eastAsia="Times New Roman" w:hAnsi="Courier New" w:cs="Courier New"/>
+          <w:color w:val="A31515"/>
+          <w:sz w:val="18"/>
+          <w:szCs w:val="18"/>
+          <w:lang/>
+        </w:rPr>
+        <w:t>"surveyID"</w:t>
+      </w:r>
+      <w:r>
+        <w:rPr>
+          <w:rFonts w:ascii="Courier New" w:eastAsia="Times New Roman" w:hAnsi="Courier New" w:cs="Courier New"/>
+          <w:color w:val="000000"/>
+          <w:sz w:val="18"/>
+          <w:szCs w:val="18"/>
+          <w:lang/>
+        </w:rPr>
+        <w:t>:</w:t>
+      </w:r>
+      <w:r>
+        <w:rPr>
+          <w:rFonts w:ascii="Courier New" w:eastAsia="Times New Roman" w:hAnsi="Courier New" w:cs="Courier New"/>
+          <w:color w:val="0451A5"/>
+          <w:sz w:val="18"/>
+          <w:szCs w:val="18"/>
+          <w:lang/>
+        </w:rPr>
+        <w:t>"1"</w:t>
+      </w:r>
+      <w:r>
+        <w:rPr>
+          <w:rFonts w:ascii="Courier New" w:eastAsia="Times New Roman" w:hAnsi="Courier New" w:cs="Courier New"/>
+          <w:color w:val="000000"/>
+          <w:sz w:val="18"/>
+          <w:szCs w:val="18"/>
+          <w:lang/>
+        </w:rPr>
+        <w:t>},</w:t>
+      </w:r>
+    </w:p>
+    <w:p>
+      <w:pPr>
+        <w:shd w:val="clear" w:color="auto" w:fill="FFFFFE"/>
+        <w:spacing w:after="0" w:line="270" w:lineRule="atLeast"/>
+        <w:rPr>
+          <w:rFonts w:ascii="Courier New" w:eastAsia="Times New Roman" w:hAnsi="Courier New" w:cs="Courier New"/>
+          <w:color w:val="000000"/>
+          <w:sz w:val="18"/>
+          <w:szCs w:val="18"/>
+          <w:lang/>
+        </w:rPr>
+      </w:pPr>
+      <w:r>
+        <w:rPr>
+          <w:rFonts w:ascii="Courier New" w:eastAsia="Times New Roman" w:hAnsi="Courier New" w:cs="Courier New"/>
+          <w:color w:val="000000"/>
+          <w:sz w:val="18"/>
+          <w:szCs w:val="18"/>
+          <w:lang/>
+        </w:rPr>
+        <w:t>    </w:t>
+      </w:r>
+      <w:r>
+        <w:rPr>
+          <w:rFonts w:ascii="Courier New" w:eastAsia="Times New Roman" w:hAnsi="Courier New" w:cs="Courier New"/>
+          <w:color w:val="A31515"/>
+          <w:sz w:val="18"/>
+          <w:szCs w:val="18"/>
+          <w:lang/>
+        </w:rPr>
+        <w:t>"questionType"</w:t>
+      </w:r>
+      <w:r>
+        <w:rPr>
+          <w:rFonts w:ascii="Courier New" w:eastAsia="Times New Roman" w:hAnsi="Courier New" w:cs="Courier New"/>
+          <w:color w:val="000000"/>
+          <w:sz w:val="18"/>
+          <w:szCs w:val="18"/>
+          <w:lang/>
+        </w:rPr>
+        <w:t>: </w:t>
+      </w:r>
+      <w:r>
+        <w:rPr>
+          <w:rFonts w:ascii="Courier New" w:eastAsia="Times New Roman" w:hAnsi="Courier New" w:cs="Courier New"/>
+          <w:color w:val="0451A5"/>
+          <w:sz w:val="18"/>
+          <w:szCs w:val="18"/>
+          <w:lang/>
+        </w:rPr>
+        <w:t>"radio-button question"</w:t>
+      </w:r>
+      <w:r>
+        <w:rPr>
+          <w:rFonts w:ascii="Courier New" w:eastAsia="Times New Roman" w:hAnsi="Courier New" w:cs="Courier New"/>
+          <w:color w:val="000000"/>
+          <w:sz w:val="18"/>
+          <w:szCs w:val="18"/>
+          <w:lang/>
+        </w:rPr>
+        <w:t>,</w:t>
+      </w:r>
+    </w:p>
+    <w:p>
+      <w:pPr>
+        <w:shd w:val="clear" w:color="auto" w:fill="FFFFFE"/>
+        <w:spacing w:after="0" w:line="270" w:lineRule="atLeast"/>
+        <w:rPr>
+          <w:rFonts w:ascii="Courier New" w:eastAsia="Times New Roman" w:hAnsi="Courier New" w:cs="Courier New"/>
+          <w:color w:val="000000"/>
+          <w:sz w:val="18"/>
+          <w:szCs w:val="18"/>
+          <w:lang/>
+        </w:rPr>
+      </w:pPr>
+      <w:r>
+        <w:rPr>
+          <w:rFonts w:ascii="Courier New" w:eastAsia="Times New Roman" w:hAnsi="Courier New" w:cs="Courier New"/>
+          <w:color w:val="000000"/>
+          <w:sz w:val="18"/>
+          <w:szCs w:val="18"/>
+          <w:lang/>
+        </w:rPr>
+        <w:t>    </w:t>
+      </w:r>
+      <w:r>
+        <w:rPr>
+          <w:rFonts w:ascii="Courier New" w:eastAsia="Times New Roman" w:hAnsi="Courier New" w:cs="Courier New"/>
+          <w:color w:val="A31515"/>
+          <w:sz w:val="18"/>
+          <w:szCs w:val="18"/>
+          <w:lang/>
+        </w:rPr>
+        <w:t>"question"</w:t>
+      </w:r>
+      <w:r>
+        <w:rPr>
+          <w:rFonts w:ascii="Courier New" w:eastAsia="Times New Roman" w:hAnsi="Courier New" w:cs="Courier New"/>
+          <w:color w:val="000000"/>
+          <w:sz w:val="18"/>
+          <w:szCs w:val="18"/>
+          <w:lang/>
+        </w:rPr>
+        <w:t>: </w:t>
+      </w:r>
+      <w:r>
+        <w:rPr>
+          <w:rFonts w:ascii="Courier New" w:eastAsia="Times New Roman" w:hAnsi="Courier New" w:cs="Courier New"/>
+          <w:color w:val="0451A5"/>
+          <w:sz w:val="18"/>
+          <w:szCs w:val="18"/>
+          <w:lang/>
+        </w:rPr>
+        <w:t>"What day is it?"</w:t>
+      </w:r>
+    </w:p>
+    <w:p>
+      <w:pPr>
+        <w:shd w:val="clear" w:color="auto" w:fill="FFFFFE"/>
+        <w:spacing w:after="0" w:line="270" w:lineRule="atLeast"/>
+        <w:rPr>
+          <w:rFonts w:ascii="Courier New" w:eastAsia="Times New Roman" w:hAnsi="Courier New" w:cs="Courier New"/>
+          <w:color w:val="000000"/>
+          <w:sz w:val="18"/>
+          <w:szCs w:val="18"/>
+          <w:lang/>
+        </w:rPr>
+      </w:pPr>
+      <w:r>
+        <w:rPr>
+          <w:rFonts w:ascii="Courier New" w:eastAsia="Times New Roman" w:hAnsi="Courier New" w:cs="Courier New"/>
+          <w:color w:val="000000"/>
+          <w:sz w:val="18"/>
+          <w:szCs w:val="18"/>
+          <w:lang/>
+        </w:rPr>
+        <w:t>}</w:t>
+      </w:r>
+    </w:p>
+    <w:p>
+      <w:pPr>
+        <w:rPr>
+          <w:lang w:val="en-GB"/>
+        </w:rPr>
+      </w:pPr>
+    </w:p>
+    <w:p>
+      <w:pPr>
+        <w:pStyle w:val="ListParagraph"/>
+        <w:numPr>
+          <w:ilvl w:val="0"/>
+          <w:numId w:val="1"/>
+        </w:numPr>
+        <w:rPr>
+          <w:lang w:val="en-GB"/>
+        </w:rPr>
+      </w:pPr>
+      <w:r>
+        <w:rPr>
+          <w:lang w:val="en-GB"/>
+        </w:rPr>
+        <w:t>Save LIST of questions:</w:t>
+      </w:r>
+    </w:p>
+    <w:p>
+      <w:pPr>
+        <w:rPr>
+          <w:lang w:val="en-GB"/>
+        </w:rPr>
+      </w:pPr>
+      <w:r>
+        <w:rPr>
+          <w:lang w:val="en-GB"/>
+        </w:rPr>
+        <w:t xml:space="preserve">POST method to </w:t>
+      </w:r>
+      <w:r>
+        <w:rPr>
+          <w:rFonts w:ascii="Consolas" w:hAnsi="Consolas" w:cs="Consolas"/>
+          <w:color w:val="2A00FF"/>
+          <w:sz w:val="20"/>
+          <w:szCs w:val="20"/>
+          <w:shd w:val="clear" w:color="auto" w:fill="E8F2FE"/>
+        </w:rPr>
+        <w:t>"/saveallquestions"</w:t>
+      </w:r>
+      <w:r>
+        <w:rPr>
+          <w:lang w:val="en-GB"/>
+        </w:rPr>
+        <w:t xml:space="preserve"> endpoint</w:t>
+      </w:r>
+    </w:p>
+    <w:p>
+      <w:pPr>
+        <w:rPr>
+          <w:lang w:val="en-GB"/>
+        </w:rPr>
+      </w:pPr>
+      <w:r>
+        <w:rPr>
+          <w:lang w:val="en-GB"/>
+        </w:rPr>
+        <w:t>Header: 'Content-type': 'application/js</w:t>
+      </w:r>
+      <w:r>
+        <w:rPr>
+          <w:lang w:val="en-GB"/>
+        </w:rPr>
+        <w:t>on</w:t>
+      </w:r>
+      <w:r>
+        <w:rPr>
+          <w:lang w:val="en-GB"/>
+        </w:rPr>
+        <w:t>'</w:t>
+      </w:r>
+    </w:p>
+    <w:p>
+      <w:pPr>
+        <w:rPr>
+          <w:lang w:val="en-GB"/>
+        </w:rPr>
+      </w:pPr>
+      <w:r>
+        <w:rPr>
+          <w:lang w:val="en-GB"/>
+        </w:rPr>
+        <w:t>Example body:</w:t>
+      </w:r>
+    </w:p>
+    <w:p>
+      <w:pPr>
+        <w:shd w:val="clear" w:color="auto" w:fill="FFFFFE"/>
+        <w:spacing w:after="0" w:line="270" w:lineRule="atLeast"/>
+        <w:rPr>
+          <w:rFonts w:ascii="Courier New" w:eastAsia="Times New Roman" w:hAnsi="Courier New" w:cs="Courier New"/>
+          <w:color w:val="000000"/>
+          <w:sz w:val="18"/>
+          <w:szCs w:val="18"/>
+          <w:lang/>
+        </w:rPr>
+      </w:pPr>
+      <w:r>
+        <w:rPr>
+          <w:rFonts w:ascii="Courier New" w:eastAsia="Times New Roman" w:hAnsi="Courier New" w:cs="Courier New"/>
+          <w:color w:val="000000"/>
+          <w:sz w:val="18"/>
+          <w:szCs w:val="18"/>
+          <w:lang/>
+        </w:rPr>
+        <w:t>[</w:t>
+      </w:r>
+    </w:p>
+    <w:p>
+      <w:pPr>
+        <w:shd w:val="clear" w:color="auto" w:fill="FFFFFE"/>
+        <w:spacing w:after="0" w:line="270" w:lineRule="atLeast"/>
+        <w:rPr>
+          <w:rFonts w:ascii="Courier New" w:eastAsia="Times New Roman" w:hAnsi="Courier New" w:cs="Courier New"/>
+          <w:color w:val="000000"/>
+          <w:sz w:val="18"/>
+          <w:szCs w:val="18"/>
+          <w:lang/>
+        </w:rPr>
+      </w:pPr>
+      <w:r>
+        <w:rPr>
+          <w:rFonts w:ascii="Courier New" w:eastAsia="Times New Roman" w:hAnsi="Courier New" w:cs="Courier New"/>
+          <w:color w:val="000000"/>
+          <w:sz w:val="18"/>
+          <w:szCs w:val="18"/>
+          <w:lang/>
+        </w:rPr>
+        <w:t>    {</w:t>
+      </w:r>
+    </w:p>
+    <w:p>
+      <w:pPr>
+        <w:shd w:val="clear" w:color="auto" w:fill="FFFFFE"/>
+        <w:spacing w:after="0" w:line="270" w:lineRule="atLeast"/>
+        <w:rPr>
+          <w:rFonts w:ascii="Courier New" w:eastAsia="Times New Roman" w:hAnsi="Courier New" w:cs="Courier New"/>
+          <w:color w:val="000000"/>
+          <w:sz w:val="18"/>
+          <w:szCs w:val="18"/>
+          <w:lang/>
+        </w:rPr>
+      </w:pPr>
+      <w:r>
+        <w:rPr>
+          <w:rFonts w:ascii="Courier New" w:eastAsia="Times New Roman" w:hAnsi="Courier New" w:cs="Courier New"/>
+          <w:color w:val="000000"/>
+          <w:sz w:val="18"/>
+          <w:szCs w:val="18"/>
+          <w:lang/>
+        </w:rPr>
+        <w:t>        </w:t>
+      </w:r>
+      <w:r>
+        <w:rPr>
+          <w:rFonts w:ascii="Courier New" w:eastAsia="Times New Roman" w:hAnsi="Courier New" w:cs="Courier New"/>
+          <w:color w:val="A31515"/>
+          <w:sz w:val="18"/>
+          <w:szCs w:val="18"/>
+          <w:lang/>
+        </w:rPr>
+        <w:t>"survey"</w:t>
+      </w:r>
+      <w:r>
+        <w:rPr>
+          <w:rFonts w:ascii="Courier New" w:eastAsia="Times New Roman" w:hAnsi="Courier New" w:cs="Courier New"/>
+          <w:color w:val="000000"/>
+          <w:sz w:val="18"/>
+          <w:szCs w:val="18"/>
+          <w:lang/>
+        </w:rPr>
+        <w:t>: {</w:t>
+      </w:r>
+      <w:r>
+        <w:rPr>
+          <w:rFonts w:ascii="Courier New" w:eastAsia="Times New Roman" w:hAnsi="Courier New" w:cs="Courier New"/>
+          <w:color w:val="A31515"/>
+          <w:sz w:val="18"/>
+          <w:szCs w:val="18"/>
+          <w:lang/>
+        </w:rPr>
+        <w:t>"surveyID"</w:t>
+      </w:r>
+      <w:r>
+        <w:rPr>
+          <w:rFonts w:ascii="Courier New" w:eastAsia="Times New Roman" w:hAnsi="Courier New" w:cs="Courier New"/>
+          <w:color w:val="000000"/>
+          <w:sz w:val="18"/>
+          <w:szCs w:val="18"/>
+          <w:lang/>
+        </w:rPr>
+        <w:t>: </w:t>
+      </w:r>
+      <w:r>
+        <w:rPr>
+          <w:rFonts w:ascii="Courier New" w:eastAsia="Times New Roman" w:hAnsi="Courier New" w:cs="Courier New"/>
+          <w:color w:val="098658"/>
+          <w:sz w:val="18"/>
+          <w:szCs w:val="18"/>
+          <w:lang/>
+        </w:rPr>
+        <w:t>1</w:t>
+      </w:r>
+      <w:r>
+        <w:rPr>
+          <w:rFonts w:ascii="Courier New" w:eastAsia="Times New Roman" w:hAnsi="Courier New" w:cs="Courier New"/>
+          <w:color w:val="000000"/>
+          <w:sz w:val="18"/>
+          <w:szCs w:val="18"/>
+          <w:lang/>
+        </w:rPr>
+        <w:t>},</w:t>
+      </w:r>
+    </w:p>
+    <w:p>
+      <w:pPr>
+        <w:shd w:val="clear" w:color="auto" w:fill="FFFFFE"/>
+        <w:spacing w:after="0" w:line="270" w:lineRule="atLeast"/>
+        <w:rPr>
+          <w:rFonts w:ascii="Courier New" w:eastAsia="Times New Roman" w:hAnsi="Courier New" w:cs="Courier New"/>
+          <w:color w:val="000000"/>
+          <w:sz w:val="18"/>
+          <w:szCs w:val="18"/>
+          <w:lang/>
+        </w:rPr>
+      </w:pPr>
+      <w:r>
+        <w:rPr>
+          <w:rFonts w:ascii="Courier New" w:eastAsia="Times New Roman" w:hAnsi="Courier New" w:cs="Courier New"/>
+          <w:color w:val="000000"/>
+          <w:sz w:val="18"/>
+          <w:szCs w:val="18"/>
+          <w:lang/>
+        </w:rPr>
+        <w:t>        </w:t>
+      </w:r>
+      <w:r>
+        <w:rPr>
+          <w:rFonts w:ascii="Courier New" w:eastAsia="Times New Roman" w:hAnsi="Courier New" w:cs="Courier New"/>
+          <w:color w:val="A31515"/>
+          <w:sz w:val="18"/>
+          <w:szCs w:val="18"/>
+          <w:lang/>
+        </w:rPr>
+        <w:t>"question"</w:t>
+      </w:r>
+      <w:r>
+        <w:rPr>
+          <w:rFonts w:ascii="Courier New" w:eastAsia="Times New Roman" w:hAnsi="Courier New" w:cs="Courier New"/>
+          <w:color w:val="000000"/>
+          <w:sz w:val="18"/>
+          <w:szCs w:val="18"/>
+          <w:lang/>
+        </w:rPr>
+        <w:t>: </w:t>
+      </w:r>
+      <w:r>
+        <w:rPr>
+          <w:rFonts w:ascii="Courier New" w:eastAsia="Times New Roman" w:hAnsi="Courier New" w:cs="Courier New"/>
+          <w:color w:val="0451A5"/>
+          <w:sz w:val="18"/>
+          <w:szCs w:val="18"/>
+          <w:lang/>
+        </w:rPr>
+        <w:t>"First question"</w:t>
+      </w:r>
+      <w:r>
+        <w:rPr>
+          <w:rFonts w:ascii="Courier New" w:eastAsia="Times New Roman" w:hAnsi="Courier New" w:cs="Courier New"/>
+          <w:color w:val="000000"/>
+          <w:sz w:val="18"/>
+          <w:szCs w:val="18"/>
+          <w:lang/>
+        </w:rPr>
+        <w:t>,</w:t>
+      </w:r>
+    </w:p>
+    <w:p>
+      <w:pPr>
+        <w:shd w:val="clear" w:color="auto" w:fill="FFFFFE"/>
+        <w:spacing w:after="0" w:line="270" w:lineRule="atLeast"/>
+        <w:rPr>
+          <w:rFonts w:ascii="Courier New" w:eastAsia="Times New Roman" w:hAnsi="Courier New" w:cs="Courier New"/>
+          <w:color w:val="000000"/>
+          <w:sz w:val="18"/>
+          <w:szCs w:val="18"/>
+          <w:lang/>
+        </w:rPr>
+      </w:pPr>
+      <w:r>
+        <w:rPr>
+          <w:rFonts w:ascii="Courier New" w:eastAsia="Times New Roman" w:hAnsi="Courier New" w:cs="Courier New"/>
+          <w:color w:val="000000"/>
+          <w:sz w:val="18"/>
+          <w:szCs w:val="18"/>
+          <w:lang/>
+        </w:rPr>
+        <w:t>        </w:t>
+      </w:r>
+      <w:r>
+        <w:rPr>
+          <w:rFonts w:ascii="Courier New" w:eastAsia="Times New Roman" w:hAnsi="Courier New" w:cs="Courier New"/>
+          <w:color w:val="A31515"/>
+          <w:sz w:val="18"/>
+          <w:szCs w:val="18"/>
+          <w:lang/>
+        </w:rPr>
+        <w:t>"questionType"</w:t>
+      </w:r>
+      <w:r>
+        <w:rPr>
+          <w:rFonts w:ascii="Courier New" w:eastAsia="Times New Roman" w:hAnsi="Courier New" w:cs="Courier New"/>
+          <w:color w:val="000000"/>
+          <w:sz w:val="18"/>
+          <w:szCs w:val="18"/>
+          <w:lang/>
+        </w:rPr>
+        <w:t> : </w:t>
+      </w:r>
+      <w:r>
+        <w:rPr>
+          <w:rFonts w:ascii="Courier New" w:eastAsia="Times New Roman" w:hAnsi="Courier New" w:cs="Courier New"/>
+          <w:color w:val="0451A5"/>
+          <w:sz w:val="18"/>
+          <w:szCs w:val="18"/>
+          <w:lang/>
+        </w:rPr>
+        <w:t>"radio-button question"</w:t>
+      </w:r>
+    </w:p>
+    <w:p>
+      <w:pPr>
+        <w:shd w:val="clear" w:color="auto" w:fill="FFFFFE"/>
+        <w:spacing w:after="0" w:line="270" w:lineRule="atLeast"/>
+        <w:rPr>
+          <w:rFonts w:ascii="Courier New" w:eastAsia="Times New Roman" w:hAnsi="Courier New" w:cs="Courier New"/>
+          <w:color w:val="000000"/>
+          <w:sz w:val="18"/>
+          <w:szCs w:val="18"/>
+          <w:lang/>
+        </w:rPr>
+      </w:pPr>
+      <w:r>
+        <w:rPr>
+          <w:rFonts w:ascii="Courier New" w:eastAsia="Times New Roman" w:hAnsi="Courier New" w:cs="Courier New"/>
+          <w:color w:val="000000"/>
+          <w:sz w:val="18"/>
+          <w:szCs w:val="18"/>
+          <w:lang/>
+        </w:rPr>
+        <w:t>    },</w:t>
+      </w:r>
+    </w:p>
+    <w:p>
+      <w:pPr>
+        <w:shd w:val="clear" w:color="auto" w:fill="FFFFFE"/>
+        <w:spacing w:after="0" w:line="270" w:lineRule="atLeast"/>
+        <w:rPr>
+          <w:rFonts w:ascii="Courier New" w:eastAsia="Times New Roman" w:hAnsi="Courier New" w:cs="Courier New"/>
+          <w:color w:val="000000"/>
+          <w:sz w:val="18"/>
+          <w:szCs w:val="18"/>
+          <w:lang/>
+        </w:rPr>
+      </w:pPr>
+      <w:r>
+        <w:rPr>
+          <w:rFonts w:ascii="Courier New" w:eastAsia="Times New Roman" w:hAnsi="Courier New" w:cs="Courier New"/>
+          <w:color w:val="000000"/>
+          <w:sz w:val="18"/>
+          <w:szCs w:val="18"/>
+          <w:lang/>
+        </w:rPr>
+        <w:t>   {</w:t>
+      </w:r>
+    </w:p>
+    <w:p>
+      <w:pPr>
+        <w:shd w:val="clear" w:color="auto" w:fill="FFFFFE"/>
+        <w:spacing w:after="0" w:line="270" w:lineRule="atLeast"/>
+        <w:rPr>
+          <w:rFonts w:ascii="Courier New" w:eastAsia="Times New Roman" w:hAnsi="Courier New" w:cs="Courier New"/>
+          <w:color w:val="000000"/>
+          <w:sz w:val="18"/>
+          <w:szCs w:val="18"/>
+          <w:lang/>
+        </w:rPr>
+      </w:pPr>
+      <w:r>
+        <w:rPr>
+          <w:rFonts w:ascii="Courier New" w:eastAsia="Times New Roman" w:hAnsi="Courier New" w:cs="Courier New"/>
+          <w:color w:val="000000"/>
+          <w:sz w:val="18"/>
+          <w:szCs w:val="18"/>
+          <w:lang/>
+        </w:rPr>
+        <w:t>        </w:t>
+      </w:r>
+      <w:r>
+        <w:rPr>
+          <w:rFonts w:ascii="Courier New" w:eastAsia="Times New Roman" w:hAnsi="Courier New" w:cs="Courier New"/>
+          <w:color w:val="A31515"/>
+          <w:sz w:val="18"/>
+          <w:szCs w:val="18"/>
+          <w:lang/>
+        </w:rPr>
+        <w:t>"survey"</w:t>
+      </w:r>
+      <w:r>
+        <w:rPr>
+          <w:rFonts w:ascii="Courier New" w:eastAsia="Times New Roman" w:hAnsi="Courier New" w:cs="Courier New"/>
+          <w:color w:val="000000"/>
+          <w:sz w:val="18"/>
+          <w:szCs w:val="18"/>
+          <w:lang/>
+        </w:rPr>
+        <w:t>: {</w:t>
+      </w:r>
+      <w:r>
+        <w:rPr>
+          <w:rFonts w:ascii="Courier New" w:eastAsia="Times New Roman" w:hAnsi="Courier New" w:cs="Courier New"/>
+          <w:color w:val="A31515"/>
+          <w:sz w:val="18"/>
+          <w:szCs w:val="18"/>
+          <w:lang/>
+        </w:rPr>
+        <w:t>"surveyID"</w:t>
+      </w:r>
+      <w:r>
+        <w:rPr>
+          <w:rFonts w:ascii="Courier New" w:eastAsia="Times New Roman" w:hAnsi="Courier New" w:cs="Courier New"/>
+          <w:color w:val="000000"/>
+          <w:sz w:val="18"/>
+          <w:szCs w:val="18"/>
+          <w:lang/>
+        </w:rPr>
+        <w:t>: </w:t>
+      </w:r>
+      <w:r>
+        <w:rPr>
+          <w:rFonts w:ascii="Courier New" w:eastAsia="Times New Roman" w:hAnsi="Courier New" w:cs="Courier New"/>
+          <w:color w:val="098658"/>
+          <w:sz w:val="18"/>
+          <w:szCs w:val="18"/>
+          <w:lang/>
+        </w:rPr>
+        <w:t>1</w:t>
+      </w:r>
+      <w:r>
+        <w:rPr>
+          <w:rFonts w:ascii="Courier New" w:eastAsia="Times New Roman" w:hAnsi="Courier New" w:cs="Courier New"/>
+          <w:color w:val="000000"/>
+          <w:sz w:val="18"/>
+          <w:szCs w:val="18"/>
+          <w:lang/>
+        </w:rPr>
+        <w:t>},</w:t>
+      </w:r>
+    </w:p>
+    <w:p>
+      <w:pPr>
+        <w:shd w:val="clear" w:color="auto" w:fill="FFFFFE"/>
+        <w:spacing w:after="0" w:line="270" w:lineRule="atLeast"/>
+        <w:rPr>
+          <w:rFonts w:ascii="Courier New" w:eastAsia="Times New Roman" w:hAnsi="Courier New" w:cs="Courier New"/>
+          <w:color w:val="000000"/>
+          <w:sz w:val="18"/>
+          <w:szCs w:val="18"/>
+          <w:lang/>
+        </w:rPr>
+      </w:pPr>
+      <w:r>
+        <w:rPr>
+          <w:rFonts w:ascii="Courier New" w:eastAsia="Times New Roman" w:hAnsi="Courier New" w:cs="Courier New"/>
+          <w:color w:val="000000"/>
+          <w:sz w:val="18"/>
+          <w:szCs w:val="18"/>
+          <w:lang/>
+        </w:rPr>
+        <w:t>        </w:t>
+      </w:r>
+      <w:r>
+        <w:rPr>
+          <w:rFonts w:ascii="Courier New" w:eastAsia="Times New Roman" w:hAnsi="Courier New" w:cs="Courier New"/>
+          <w:color w:val="A31515"/>
+          <w:sz w:val="18"/>
+          <w:szCs w:val="18"/>
+          <w:lang/>
+        </w:rPr>
+        <w:t>"question"</w:t>
+      </w:r>
+      <w:r>
+        <w:rPr>
+          <w:rFonts w:ascii="Courier New" w:eastAsia="Times New Roman" w:hAnsi="Courier New" w:cs="Courier New"/>
+          <w:color w:val="000000"/>
+          <w:sz w:val="18"/>
+          <w:szCs w:val="18"/>
+          <w:lang/>
+        </w:rPr>
+        <w:t>: </w:t>
+      </w:r>
+      <w:r>
+        <w:rPr>
+          <w:rFonts w:ascii="Courier New" w:eastAsia="Times New Roman" w:hAnsi="Courier New" w:cs="Courier New"/>
+          <w:color w:val="0451A5"/>
+          <w:sz w:val="18"/>
+          <w:szCs w:val="18"/>
+          <w:lang/>
+        </w:rPr>
+        <w:t>"Second question"</w:t>
+      </w:r>
+      <w:r>
+        <w:rPr>
+          <w:rFonts w:ascii="Courier New" w:eastAsia="Times New Roman" w:hAnsi="Courier New" w:cs="Courier New"/>
+          <w:color w:val="000000"/>
+          <w:sz w:val="18"/>
+          <w:szCs w:val="18"/>
+          <w:lang/>
+        </w:rPr>
+        <w:t>,</w:t>
+      </w:r>
+    </w:p>
+    <w:p>
+      <w:pPr>
+        <w:shd w:val="clear" w:color="auto" w:fill="FFFFFE"/>
+        <w:spacing w:after="0" w:line="270" w:lineRule="atLeast"/>
+        <w:rPr>
+          <w:rFonts w:ascii="Courier New" w:eastAsia="Times New Roman" w:hAnsi="Courier New" w:cs="Courier New"/>
+          <w:color w:val="000000"/>
+          <w:sz w:val="18"/>
+          <w:szCs w:val="18"/>
+          <w:lang/>
+        </w:rPr>
+      </w:pPr>
+      <w:r>
+        <w:rPr>
+          <w:rFonts w:ascii="Courier New" w:eastAsia="Times New Roman" w:hAnsi="Courier New" w:cs="Courier New"/>
+          <w:color w:val="000000"/>
+          <w:sz w:val="18"/>
+          <w:szCs w:val="18"/>
+          <w:lang/>
+        </w:rPr>
+        <w:t>        </w:t>
+      </w:r>
+      <w:r>
+        <w:rPr>
+          <w:rFonts w:ascii="Courier New" w:eastAsia="Times New Roman" w:hAnsi="Courier New" w:cs="Courier New"/>
+          <w:color w:val="A31515"/>
+          <w:sz w:val="18"/>
+          <w:szCs w:val="18"/>
+          <w:lang/>
+        </w:rPr>
+        <w:t>"questionType"</w:t>
+      </w:r>
+      <w:r>
+        <w:rPr>
+          <w:rFonts w:ascii="Courier New" w:eastAsia="Times New Roman" w:hAnsi="Courier New" w:cs="Courier New"/>
+          <w:color w:val="000000"/>
+          <w:sz w:val="18"/>
+          <w:szCs w:val="18"/>
+          <w:lang/>
+        </w:rPr>
+        <w:t> : </w:t>
+      </w:r>
+      <w:r>
+        <w:rPr>
+          <w:rFonts w:ascii="Courier New" w:eastAsia="Times New Roman" w:hAnsi="Courier New" w:cs="Courier New"/>
+          <w:color w:val="0451A5"/>
+          <w:sz w:val="18"/>
+          <w:szCs w:val="18"/>
+          <w:lang/>
+        </w:rPr>
+        <w:t>"radio-button question"</w:t>
+      </w:r>
+    </w:p>
+    <w:p>
+      <w:pPr>
+        <w:shd w:val="clear" w:color="auto" w:fill="FFFFFE"/>
+        <w:spacing w:after="0" w:line="270" w:lineRule="atLeast"/>
+        <w:rPr>
+          <w:rFonts w:ascii="Courier New" w:eastAsia="Times New Roman" w:hAnsi="Courier New" w:cs="Courier New"/>
+          <w:color w:val="000000"/>
+          <w:sz w:val="18"/>
+          <w:szCs w:val="18"/>
+          <w:lang/>
+        </w:rPr>
+      </w:pPr>
+      <w:r>
+        <w:rPr>
+          <w:rFonts w:ascii="Courier New" w:eastAsia="Times New Roman" w:hAnsi="Courier New" w:cs="Courier New"/>
+          <w:color w:val="000000"/>
+          <w:sz w:val="18"/>
+          <w:szCs w:val="18"/>
+          <w:lang/>
+        </w:rPr>
+        <w:t>    }</w:t>
+      </w:r>
+    </w:p>
+    <w:p>
+      <w:pPr>
+        <w:shd w:val="clear" w:color="auto" w:fill="FFFFFE"/>
+        <w:spacing w:after="0" w:line="270" w:lineRule="atLeast"/>
+        <w:rPr>
+          <w:rFonts w:ascii="Courier New" w:eastAsia="Times New Roman" w:hAnsi="Courier New" w:cs="Courier New"/>
+          <w:color w:val="000000"/>
+          <w:sz w:val="18"/>
+          <w:szCs w:val="18"/>
+          <w:lang/>
+        </w:rPr>
+      </w:pPr>
+      <w:r>
+        <w:rPr>
+          <w:rFonts w:ascii="Courier New" w:eastAsia="Times New Roman" w:hAnsi="Courier New" w:cs="Courier New"/>
+          <w:color w:val="000000"/>
+          <w:sz w:val="18"/>
+          <w:szCs w:val="18"/>
+          <w:lang/>
+        </w:rPr>
+        <w:t>]</w:t>
+      </w:r>
+    </w:p>
+    <w:p>
+      <w:pPr>
+        <w:rPr>
+          <w:lang w:val="en-GB"/>
+        </w:rPr>
+      </w:pPr>
+    </w:p>
+    <w:p>
+      <w:pPr>
+        <w:pStyle w:val="ListParagraph"/>
+        <w:numPr>
+          <w:ilvl w:val="0"/>
+          <w:numId w:val="1"/>
+        </w:numPr>
+        <w:rPr>
+          <w:lang w:val="en-GB"/>
+        </w:rPr>
+      </w:pPr>
+      <w:r>
+        <w:rPr>
+          <w:lang w:val="en-GB"/>
+        </w:rPr>
+        <w:t>Save a new Answer:</w:t>
+      </w:r>
+    </w:p>
+    <w:p>
+      <w:pPr>
+        <w:rPr>
+          <w:lang w:val="en-GB"/>
+        </w:rPr>
+      </w:pPr>
+      <w:r>
+        <w:rPr>
+          <w:lang w:val="en-GB"/>
+        </w:rPr>
+        <w:t xml:space="preserve">Post method to </w:t>
+      </w:r>
+      <w:r>
+        <w:rPr>
+          <w:rFonts w:ascii="Consolas" w:hAnsi="Consolas" w:cs="Consolas"/>
+          <w:color w:val="2A00FF"/>
+          <w:sz w:val="20"/>
+          <w:szCs w:val="20"/>
+          <w:shd w:val="clear" w:color="auto" w:fill="E8F2FE"/>
+        </w:rPr>
+        <w:t>"/apianswers"</w:t>
+      </w:r>
+      <w:r>
+        <w:rPr>
+          <w:lang w:val="en-GB"/>
+        </w:rPr>
+        <w:t xml:space="preserve"> endpoint. </w:t>
+      </w:r>
+    </w:p>
+    <w:p>
+      <w:pPr>
+        <w:rPr>
+          <w:lang w:val="en-GB"/>
+        </w:rPr>
+      </w:pPr>
+      <w:r>
+        <w:rPr>
+          <w:lang w:val="en-GB"/>
+        </w:rPr>
+        <w:t>Header: 'Content-type': 'application/js</w:t>
+      </w:r>
+      <w:r>
+        <w:rPr>
+          <w:lang w:val="en-GB"/>
+        </w:rPr>
+        <w:t>on</w:t>
+      </w:r>
+      <w:r>
+        <w:rPr>
+          <w:lang w:val="en-GB"/>
+        </w:rPr>
+        <w:t>'</w:t>
+      </w:r>
+    </w:p>
+    <w:p>
+      <w:pPr>
+        <w:rPr>
+          <w:lang w:val="en-GB"/>
+        </w:rPr>
+      </w:pPr>
+      <w:r>
+        <w:rPr>
+          <w:lang w:val="en-GB"/>
+        </w:rPr>
+        <w:t>Example body:</w:t>
+      </w:r>
+    </w:p>
+    <w:p>
+      <w:pPr>
+        <w:shd w:val="clear" w:color="auto" w:fill="FFFFFE"/>
+        <w:spacing w:after="0" w:line="270" w:lineRule="atLeast"/>
+        <w:rPr>
+          <w:rFonts w:ascii="Courier New" w:eastAsia="Times New Roman" w:hAnsi="Courier New" w:cs="Courier New"/>
+          <w:color w:val="000000"/>
+          <w:sz w:val="18"/>
+          <w:szCs w:val="18"/>
+          <w:lang/>
+        </w:rPr>
+      </w:pPr>
+      <w:r>
+        <w:rPr>
+          <w:rFonts w:ascii="Courier New" w:eastAsia="Times New Roman" w:hAnsi="Courier New" w:cs="Courier New"/>
+          <w:color w:val="000000"/>
+          <w:sz w:val="18"/>
+          <w:szCs w:val="18"/>
+          <w:lang/>
+        </w:rPr>
+        <w:t>{</w:t>
+      </w:r>
+    </w:p>
+    <w:p>
+      <w:pPr>
+        <w:shd w:val="clear" w:color="auto" w:fill="FFFFFE"/>
+        <w:spacing w:after="0" w:line="270" w:lineRule="atLeast"/>
+        <w:rPr>
+          <w:rFonts w:ascii="Courier New" w:eastAsia="Times New Roman" w:hAnsi="Courier New" w:cs="Courier New"/>
+          <w:color w:val="000000"/>
+          <w:sz w:val="18"/>
+          <w:szCs w:val="18"/>
+          <w:lang/>
+        </w:rPr>
+      </w:pPr>
+      <w:r>
+        <w:rPr>
+          <w:rFonts w:ascii="Courier New" w:eastAsia="Times New Roman" w:hAnsi="Courier New" w:cs="Courier New"/>
+          <w:color w:val="000000"/>
+          <w:sz w:val="18"/>
+          <w:szCs w:val="18"/>
+          <w:lang/>
+        </w:rPr>
+        <w:t>    </w:t>
+      </w:r>
+      <w:r>
+        <w:rPr>
+          <w:rFonts w:ascii="Courier New" w:eastAsia="Times New Roman" w:hAnsi="Courier New" w:cs="Courier New"/>
+          <w:color w:val="A31515"/>
+          <w:sz w:val="18"/>
+          <w:szCs w:val="18"/>
+          <w:lang/>
+        </w:rPr>
+        <w:t>"question"</w:t>
+      </w:r>
+      <w:r>
+        <w:rPr>
+          <w:rFonts w:ascii="Courier New" w:eastAsia="Times New Roman" w:hAnsi="Courier New" w:cs="Courier New"/>
+          <w:color w:val="000000"/>
+          <w:sz w:val="18"/>
+          <w:szCs w:val="18"/>
+          <w:lang/>
+        </w:rPr>
+        <w:t>: {</w:t>
+      </w:r>
+      <w:r>
+        <w:rPr>
+          <w:rFonts w:ascii="Courier New" w:eastAsia="Times New Roman" w:hAnsi="Courier New" w:cs="Courier New"/>
+          <w:color w:val="A31515"/>
+          <w:sz w:val="18"/>
+          <w:szCs w:val="18"/>
+          <w:lang/>
+        </w:rPr>
+        <w:t>"questionID"</w:t>
+      </w:r>
+      <w:r>
+        <w:rPr>
+          <w:rFonts w:ascii="Courier New" w:eastAsia="Times New Roman" w:hAnsi="Courier New" w:cs="Courier New"/>
+          <w:color w:val="000000"/>
+          <w:sz w:val="18"/>
+          <w:szCs w:val="18"/>
+          <w:lang/>
+        </w:rPr>
+        <w:t>: </w:t>
+      </w:r>
+      <w:r>
+        <w:rPr>
+          <w:rFonts w:ascii="Courier New" w:eastAsia="Times New Roman" w:hAnsi="Courier New" w:cs="Courier New"/>
+          <w:color w:val="098658"/>
+          <w:sz w:val="18"/>
+          <w:szCs w:val="18"/>
+          <w:lang/>
+        </w:rPr>
+        <w:t>2</w:t>
+      </w:r>
+      <w:r>
+        <w:rPr>
+          <w:rFonts w:ascii="Courier New" w:eastAsia="Times New Roman" w:hAnsi="Courier New" w:cs="Courier New"/>
+          <w:color w:val="000000"/>
+          <w:sz w:val="18"/>
+          <w:szCs w:val="18"/>
+          <w:lang/>
+        </w:rPr>
+        <w:t>},</w:t>
+      </w:r>
+    </w:p>
+    <w:p>
+      <w:pPr>
+        <w:shd w:val="clear" w:color="auto" w:fill="FFFFFE"/>
+        <w:spacing w:after="0" w:line="270" w:lineRule="atLeast"/>
+        <w:rPr>
+          <w:rFonts w:ascii="Courier New" w:eastAsia="Times New Roman" w:hAnsi="Courier New" w:cs="Courier New"/>
+          <w:color w:val="000000"/>
+          <w:sz w:val="18"/>
+          <w:szCs w:val="18"/>
+          <w:lang/>
+        </w:rPr>
+      </w:pPr>
+      <w:r>
+        <w:rPr>
+          <w:rFonts w:ascii="Courier New" w:eastAsia="Times New Roman" w:hAnsi="Courier New" w:cs="Courier New"/>
+          <w:color w:val="000000"/>
+          <w:sz w:val="18"/>
+          <w:szCs w:val="18"/>
+          <w:lang/>
+        </w:rPr>
+        <w:t>    </w:t>
+      </w:r>
+      <w:r>
+        <w:rPr>
+          <w:rFonts w:ascii="Courier New" w:eastAsia="Times New Roman" w:hAnsi="Courier New" w:cs="Courier New"/>
+          <w:color w:val="A31515"/>
+          <w:sz w:val="18"/>
+          <w:szCs w:val="18"/>
+          <w:lang/>
+        </w:rPr>
+        <w:t>"answer"</w:t>
+      </w:r>
+      <w:r>
+        <w:rPr>
+          <w:rFonts w:ascii="Courier New" w:eastAsia="Times New Roman" w:hAnsi="Courier New" w:cs="Courier New"/>
+          <w:color w:val="000000"/>
+          <w:sz w:val="18"/>
+          <w:szCs w:val="18"/>
+          <w:lang/>
+        </w:rPr>
+        <w:t>: </w:t>
+      </w:r>
+      <w:r>
+        <w:rPr>
+          <w:rFonts w:ascii="Courier New" w:eastAsia="Times New Roman" w:hAnsi="Courier New" w:cs="Courier New"/>
+          <w:color w:val="0451A5"/>
+          <w:sz w:val="18"/>
+          <w:szCs w:val="18"/>
+          <w:lang/>
+        </w:rPr>
+        <w:t>"Sample answer"</w:t>
+      </w:r>
+    </w:p>
+    <w:p>
+      <w:pPr>
+        <w:shd w:val="clear" w:color="auto" w:fill="FFFFFE"/>
+        <w:spacing w:after="0" w:line="270" w:lineRule="atLeast"/>
+        <w:rPr>
+          <w:rFonts w:ascii="Courier New" w:eastAsia="Times New Roman" w:hAnsi="Courier New" w:cs="Courier New"/>
+          <w:color w:val="000000"/>
+          <w:sz w:val="18"/>
+          <w:szCs w:val="18"/>
+          <w:lang/>
+        </w:rPr>
+      </w:pPr>
+      <w:r>
+        <w:rPr>
+          <w:rFonts w:ascii="Courier New" w:eastAsia="Times New Roman" w:hAnsi="Courier New" w:cs="Courier New"/>
+          <w:color w:val="000000"/>
+          <w:sz w:val="18"/>
+          <w:szCs w:val="18"/>
+          <w:lang/>
+        </w:rPr>
+        <w:t>}</w:t>
+      </w:r>
+    </w:p>
+    <w:p>
+      <w:pPr>
+        <w:rPr>
+          <w:lang w:val="en-GB"/>
+        </w:rPr>
+      </w:pPr>
+    </w:p>
+    <w:p>
+      <w:pPr>
+        <w:pStyle w:val="ListParagraph"/>
+        <w:numPr>
+          <w:ilvl w:val="0"/>
+          <w:numId w:val="1"/>
+        </w:numPr>
+        <w:rPr>
+          <w:lang w:val="en-GB"/>
+        </w:rPr>
+      </w:pPr>
+      <w:r>
+        <w:rPr>
+          <w:lang w:val="en-GB"/>
+        </w:rPr>
+        <w:t xml:space="preserve">Save a </w:t>
+      </w:r>
+      <w:r>
+        <w:rPr>
+          <w:lang w:val="en-GB"/>
+        </w:rPr>
+        <w:t xml:space="preserve">LIST of </w:t>
+      </w:r>
+      <w:r>
+        <w:rPr>
+          <w:lang w:val="en-GB"/>
+        </w:rPr>
+        <w:t>Answer</w:t>
+      </w:r>
+      <w:r>
+        <w:rPr>
+          <w:lang w:val="en-GB"/>
+        </w:rPr>
+        <w:t>s</w:t>
+      </w:r>
+      <w:r>
+        <w:rPr>
+          <w:lang w:val="en-GB"/>
+        </w:rPr>
+        <w:t>:</w:t>
+      </w:r>
+    </w:p>
+    <w:p>
+      <w:pPr>
+        <w:rPr>
+          <w:lang w:val="en-GB"/>
+        </w:rPr>
+      </w:pPr>
+      <w:r>
+        <w:rPr>
+          <w:lang w:val="en-GB"/>
+        </w:rPr>
+        <w:t xml:space="preserve">Post method to </w:t>
+      </w:r>
+      <w:r>
+        <w:rPr>
+          <w:rFonts w:ascii="Consolas" w:hAnsi="Consolas" w:cs="Consolas"/>
+          <w:color w:val="2A00FF"/>
+          <w:sz w:val="20"/>
+          <w:szCs w:val="20"/>
+          <w:shd w:val="clear" w:color="auto" w:fill="E8F2FE"/>
+        </w:rPr>
+        <w:t>"/</w:t>
+      </w:r>
+      <w:proofErr w:type="spellStart"/>
+      <w:r>
+        <w:rPr>
+          <w:rFonts w:ascii="Consolas" w:hAnsi="Consolas" w:cs="Consolas"/>
+          <w:color w:val="2A00FF"/>
+          <w:sz w:val="20"/>
+          <w:szCs w:val="20"/>
+          <w:shd w:val="clear" w:color="auto" w:fill="E8F2FE"/>
+          <w:lang w:val="en-GB"/>
+        </w:rPr>
+        <w:t>saveall</w:t>
+      </w:r>
+      <w:proofErr w:type="spellEnd"/>
+      <w:r>
+        <w:rPr>
+          <w:rFonts w:ascii="Consolas" w:hAnsi="Consolas" w:cs="Consolas"/>
+          <w:color w:val="2A00FF"/>
+          <w:sz w:val="20"/>
+          <w:szCs w:val="20"/>
+          <w:shd w:val="clear" w:color="auto" w:fill="E8F2FE"/>
+        </w:rPr>
+        <w:t>answers"</w:t>
+      </w:r>
+      <w:r>
+        <w:rPr>
+          <w:lang w:val="en-GB"/>
+        </w:rPr>
+        <w:t xml:space="preserve"> endpoint. </w:t>
+      </w:r>
+    </w:p>
+    <w:p>
+      <w:pPr>
+        <w:rPr>
+          <w:lang w:val="en-GB"/>
+        </w:rPr>
+      </w:pPr>
+      <w:r>
+        <w:rPr>
+          <w:lang w:val="en-GB"/>
+        </w:rPr>
+        <w:t>Header: 'Content-type': 'application/json'</w:t>
+      </w:r>
+    </w:p>
+    <w:p>
+      <w:pPr>
+        <w:rPr>
+          <w:lang w:val="en-GB"/>
+        </w:rPr>
+      </w:pPr>
+      <w:r>
+        <w:rPr>
+          <w:lang w:val="en-GB"/>
+        </w:rPr>
+        <w:t>Example body:</w:t>
+      </w:r>
+    </w:p>
+    <w:p>
+      <w:pPr>
+        <w:shd w:val="clear" w:color="auto" w:fill="FFFFFE"/>
+        <w:spacing w:after="0" w:line="270" w:lineRule="atLeast"/>
+        <w:rPr>
+          <w:rFonts w:ascii="Courier New" w:eastAsia="Times New Roman" w:hAnsi="Courier New" w:cs="Courier New"/>
+          <w:color w:val="000000"/>
+          <w:sz w:val="18"/>
+          <w:szCs w:val="18"/>
+          <w:lang/>
+        </w:rPr>
+      </w:pPr>
+      <w:r>
+        <w:rPr>
+          <w:rFonts w:ascii="Courier New" w:eastAsia="Times New Roman" w:hAnsi="Courier New" w:cs="Courier New"/>
+          <w:color w:val="000000"/>
+          <w:sz w:val="18"/>
+          <w:szCs w:val="18"/>
+          <w:lang/>
+        </w:rPr>
+        <w:t>[</w:t>
+      </w:r>
+    </w:p>
+    <w:p>
+      <w:pPr>
+        <w:shd w:val="clear" w:color="auto" w:fill="FFFFFE"/>
+        <w:spacing w:after="0" w:line="270" w:lineRule="atLeast"/>
+        <w:rPr>
+          <w:rFonts w:ascii="Courier New" w:eastAsia="Times New Roman" w:hAnsi="Courier New" w:cs="Courier New"/>
+          <w:color w:val="000000"/>
+          <w:sz w:val="18"/>
+          <w:szCs w:val="18"/>
+          <w:lang/>
+        </w:rPr>
+      </w:pPr>
+      <w:r>
+        <w:rPr>
+          <w:rFonts w:ascii="Courier New" w:eastAsia="Times New Roman" w:hAnsi="Courier New" w:cs="Courier New"/>
+          <w:color w:val="000000"/>
+          <w:sz w:val="18"/>
+          <w:szCs w:val="18"/>
+          <w:lang/>
+        </w:rPr>
+        <w:t>    {</w:t>
+      </w:r>
+    </w:p>
+    <w:p>
+      <w:pPr>
+        <w:shd w:val="clear" w:color="auto" w:fill="FFFFFE"/>
+        <w:spacing w:after="0" w:line="270" w:lineRule="atLeast"/>
+        <w:rPr>
+          <w:rFonts w:ascii="Courier New" w:eastAsia="Times New Roman" w:hAnsi="Courier New" w:cs="Courier New"/>
+          <w:color w:val="000000"/>
+          <w:sz w:val="18"/>
+          <w:szCs w:val="18"/>
+          <w:lang/>
+        </w:rPr>
+      </w:pPr>
+      <w:r>
+        <w:rPr>
+          <w:rFonts w:ascii="Courier New" w:eastAsia="Times New Roman" w:hAnsi="Courier New" w:cs="Courier New"/>
+          <w:color w:val="000000"/>
+          <w:sz w:val="18"/>
+          <w:szCs w:val="18"/>
+          <w:lang/>
+        </w:rPr>
+        <w:t>        </w:t>
+      </w:r>
+      <w:r>
+        <w:rPr>
+          <w:rFonts w:ascii="Courier New" w:eastAsia="Times New Roman" w:hAnsi="Courier New" w:cs="Courier New"/>
+          <w:color w:val="A31515"/>
+          <w:sz w:val="18"/>
+          <w:szCs w:val="18"/>
+          <w:lang/>
+        </w:rPr>
+        <w:t>"question"</w:t>
+      </w:r>
+      <w:r>
+        <w:rPr>
+          <w:rFonts w:ascii="Courier New" w:eastAsia="Times New Roman" w:hAnsi="Courier New" w:cs="Courier New"/>
+          <w:color w:val="000000"/>
+          <w:sz w:val="18"/>
+          <w:szCs w:val="18"/>
+          <w:lang/>
+        </w:rPr>
+        <w:t>: {</w:t>
+      </w:r>
+      <w:r>
+        <w:rPr>
+          <w:rFonts w:ascii="Courier New" w:eastAsia="Times New Roman" w:hAnsi="Courier New" w:cs="Courier New"/>
+          <w:color w:val="A31515"/>
+          <w:sz w:val="18"/>
+          <w:szCs w:val="18"/>
+          <w:lang/>
+        </w:rPr>
+        <w:t>"questionID"</w:t>
+      </w:r>
+      <w:r>
+        <w:rPr>
+          <w:rFonts w:ascii="Courier New" w:eastAsia="Times New Roman" w:hAnsi="Courier New" w:cs="Courier New"/>
+          <w:color w:val="000000"/>
+          <w:sz w:val="18"/>
+          <w:szCs w:val="18"/>
+          <w:lang/>
+        </w:rPr>
+        <w:t>: </w:t>
+      </w:r>
+      <w:r>
+        <w:rPr>
+          <w:rFonts w:ascii="Courier New" w:eastAsia="Times New Roman" w:hAnsi="Courier New" w:cs="Courier New"/>
+          <w:color w:val="098658"/>
+          <w:sz w:val="18"/>
+          <w:szCs w:val="18"/>
+          <w:lang/>
+        </w:rPr>
+        <w:t>2</w:t>
+      </w:r>
+      <w:r>
+        <w:rPr>
+          <w:rFonts w:ascii="Courier New" w:eastAsia="Times New Roman" w:hAnsi="Courier New" w:cs="Courier New"/>
+          <w:color w:val="000000"/>
+          <w:sz w:val="18"/>
+          <w:szCs w:val="18"/>
+          <w:lang/>
+        </w:rPr>
+        <w:t>},</w:t>
+      </w:r>
+    </w:p>
+    <w:p>
+      <w:pPr>
+        <w:shd w:val="clear" w:color="auto" w:fill="FFFFFE"/>
+        <w:spacing w:after="0" w:line="270" w:lineRule="atLeast"/>
+        <w:rPr>
+          <w:rFonts w:ascii="Courier New" w:eastAsia="Times New Roman" w:hAnsi="Courier New" w:cs="Courier New"/>
+          <w:color w:val="000000"/>
+          <w:sz w:val="18"/>
+          <w:szCs w:val="18"/>
+          <w:lang/>
+        </w:rPr>
+      </w:pPr>
+      <w:r>
+        <w:rPr>
+          <w:rFonts w:ascii="Courier New" w:eastAsia="Times New Roman" w:hAnsi="Courier New" w:cs="Courier New"/>
+          <w:color w:val="000000"/>
+          <w:sz w:val="18"/>
+          <w:szCs w:val="18"/>
+          <w:lang/>
+        </w:rPr>
+        <w:t>        </w:t>
+      </w:r>
+      <w:r>
+        <w:rPr>
+          <w:rFonts w:ascii="Courier New" w:eastAsia="Times New Roman" w:hAnsi="Courier New" w:cs="Courier New"/>
+          <w:color w:val="A31515"/>
+          <w:sz w:val="18"/>
+          <w:szCs w:val="18"/>
+          <w:lang/>
+        </w:rPr>
+        <w:t>"answer"</w:t>
+      </w:r>
+      <w:r>
+        <w:rPr>
+          <w:rFonts w:ascii="Courier New" w:eastAsia="Times New Roman" w:hAnsi="Courier New" w:cs="Courier New"/>
+          <w:color w:val="000000"/>
+          <w:sz w:val="18"/>
+          <w:szCs w:val="18"/>
+          <w:lang/>
+        </w:rPr>
+        <w:t>: </w:t>
+      </w:r>
+      <w:r>
+        <w:rPr>
+          <w:rFonts w:ascii="Courier New" w:eastAsia="Times New Roman" w:hAnsi="Courier New" w:cs="Courier New"/>
+          <w:color w:val="0451A5"/>
+          <w:sz w:val="18"/>
+          <w:szCs w:val="18"/>
+          <w:lang/>
+        </w:rPr>
+        <w:t>"Wed"</w:t>
+      </w:r>
+    </w:p>
+    <w:p>
+      <w:pPr>
+        <w:shd w:val="clear" w:color="auto" w:fill="FFFFFE"/>
+        <w:spacing w:after="0" w:line="270" w:lineRule="atLeast"/>
+        <w:rPr>
+          <w:rFonts w:ascii="Courier New" w:eastAsia="Times New Roman" w:hAnsi="Courier New" w:cs="Courier New"/>
+          <w:color w:val="000000"/>
+          <w:sz w:val="18"/>
+          <w:szCs w:val="18"/>
+          <w:lang/>
+        </w:rPr>
+      </w:pPr>
+      <w:r>
+        <w:rPr>
+          <w:rFonts w:ascii="Courier New" w:eastAsia="Times New Roman" w:hAnsi="Courier New" w:cs="Courier New"/>
+          <w:color w:val="000000"/>
+          <w:sz w:val="18"/>
+          <w:szCs w:val="18"/>
+          <w:lang/>
+        </w:rPr>
+        <w:t>    },</w:t>
+      </w:r>
+    </w:p>
+    <w:p>
+      <w:pPr>
+        <w:shd w:val="clear" w:color="auto" w:fill="FFFFFE"/>
+        <w:spacing w:after="0" w:line="270" w:lineRule="atLeast"/>
+        <w:rPr>
+          <w:rFonts w:ascii="Courier New" w:eastAsia="Times New Roman" w:hAnsi="Courier New" w:cs="Courier New"/>
+          <w:color w:val="000000"/>
+          <w:sz w:val="18"/>
+          <w:szCs w:val="18"/>
+          <w:lang/>
+        </w:rPr>
+      </w:pPr>
+      <w:r>
+        <w:rPr>
+          <w:rFonts w:ascii="Courier New" w:eastAsia="Times New Roman" w:hAnsi="Courier New" w:cs="Courier New"/>
+          <w:color w:val="000000"/>
+          <w:sz w:val="18"/>
+          <w:szCs w:val="18"/>
+          <w:lang/>
+        </w:rPr>
+        <w:t>    {</w:t>
+      </w:r>
+    </w:p>
+    <w:p>
+      <w:pPr>
+        <w:shd w:val="clear" w:color="auto" w:fill="FFFFFE"/>
+        <w:spacing w:after="0" w:line="270" w:lineRule="atLeast"/>
+        <w:rPr>
+          <w:rFonts w:ascii="Courier New" w:eastAsia="Times New Roman" w:hAnsi="Courier New" w:cs="Courier New"/>
+          <w:color w:val="000000"/>
+          <w:sz w:val="18"/>
+          <w:szCs w:val="18"/>
+          <w:lang/>
+        </w:rPr>
+      </w:pPr>
+      <w:r>
+        <w:rPr>
+          <w:rFonts w:ascii="Courier New" w:eastAsia="Times New Roman" w:hAnsi="Courier New" w:cs="Courier New"/>
+          <w:color w:val="000000"/>
+          <w:sz w:val="18"/>
+          <w:szCs w:val="18"/>
+          <w:lang/>
+        </w:rPr>
+        <w:t>        </w:t>
+      </w:r>
+      <w:r>
+        <w:rPr>
+          <w:rFonts w:ascii="Courier New" w:eastAsia="Times New Roman" w:hAnsi="Courier New" w:cs="Courier New"/>
+          <w:color w:val="A31515"/>
+          <w:sz w:val="18"/>
+          <w:szCs w:val="18"/>
+          <w:lang/>
+        </w:rPr>
+        <w:t>"question"</w:t>
+      </w:r>
+      <w:r>
+        <w:rPr>
+          <w:rFonts w:ascii="Courier New" w:eastAsia="Times New Roman" w:hAnsi="Courier New" w:cs="Courier New"/>
+          <w:color w:val="000000"/>
+          <w:sz w:val="18"/>
+          <w:szCs w:val="18"/>
+          <w:lang/>
+        </w:rPr>
+        <w:t>: {</w:t>
+      </w:r>
+      <w:r>
+        <w:rPr>
+          <w:rFonts w:ascii="Courier New" w:eastAsia="Times New Roman" w:hAnsi="Courier New" w:cs="Courier New"/>
+          <w:color w:val="A31515"/>
+          <w:sz w:val="18"/>
+          <w:szCs w:val="18"/>
+          <w:lang/>
+        </w:rPr>
+        <w:t>"questionID"</w:t>
+      </w:r>
+      <w:r>
+        <w:rPr>
+          <w:rFonts w:ascii="Courier New" w:eastAsia="Times New Roman" w:hAnsi="Courier New" w:cs="Courier New"/>
+          <w:color w:val="000000"/>
+          <w:sz w:val="18"/>
+          <w:szCs w:val="18"/>
+          <w:lang/>
+        </w:rPr>
+        <w:t>: </w:t>
+      </w:r>
+      <w:r>
+        <w:rPr>
+          <w:rFonts w:ascii="Courier New" w:eastAsia="Times New Roman" w:hAnsi="Courier New" w:cs="Courier New"/>
+          <w:color w:val="098658"/>
+          <w:sz w:val="18"/>
+          <w:szCs w:val="18"/>
+          <w:lang/>
+        </w:rPr>
+        <w:t>2</w:t>
+      </w:r>
+      <w:r>
+        <w:rPr>
+          <w:rFonts w:ascii="Courier New" w:eastAsia="Times New Roman" w:hAnsi="Courier New" w:cs="Courier New"/>
+          <w:color w:val="000000"/>
+          <w:sz w:val="18"/>
+          <w:szCs w:val="18"/>
+          <w:lang/>
+        </w:rPr>
+        <w:t>},</w:t>
+      </w:r>
+    </w:p>
+    <w:p>
+      <w:pPr>
+        <w:shd w:val="clear" w:color="auto" w:fill="FFFFFE"/>
+        <w:spacing w:after="0" w:line="270" w:lineRule="atLeast"/>
+        <w:rPr>
+          <w:rFonts w:ascii="Courier New" w:eastAsia="Times New Roman" w:hAnsi="Courier New" w:cs="Courier New"/>
+          <w:color w:val="000000"/>
+          <w:sz w:val="18"/>
+          <w:szCs w:val="18"/>
+          <w:lang/>
+        </w:rPr>
+      </w:pPr>
+      <w:r>
+        <w:rPr>
+          <w:rFonts w:ascii="Courier New" w:eastAsia="Times New Roman" w:hAnsi="Courier New" w:cs="Courier New"/>
+          <w:color w:val="000000"/>
+          <w:sz w:val="18"/>
+          <w:szCs w:val="18"/>
+          <w:lang/>
+        </w:rPr>
+        <w:t>        </w:t>
+      </w:r>
+      <w:r>
+        <w:rPr>
+          <w:rFonts w:ascii="Courier New" w:eastAsia="Times New Roman" w:hAnsi="Courier New" w:cs="Courier New"/>
+          <w:color w:val="A31515"/>
+          <w:sz w:val="18"/>
+          <w:szCs w:val="18"/>
+          <w:lang/>
+        </w:rPr>
+        <w:t>"answer"</w:t>
+      </w:r>
+      <w:r>
+        <w:rPr>
+          <w:rFonts w:ascii="Courier New" w:eastAsia="Times New Roman" w:hAnsi="Courier New" w:cs="Courier New"/>
+          <w:color w:val="000000"/>
+          <w:sz w:val="18"/>
+          <w:szCs w:val="18"/>
+          <w:lang/>
+        </w:rPr>
+        <w:t>: </w:t>
+      </w:r>
+      <w:r>
+        <w:rPr>
+          <w:rFonts w:ascii="Courier New" w:eastAsia="Times New Roman" w:hAnsi="Courier New" w:cs="Courier New"/>
+          <w:color w:val="0451A5"/>
+          <w:sz w:val="18"/>
+          <w:szCs w:val="18"/>
+          <w:lang/>
+        </w:rPr>
+        <w:t>"Thu"</w:t>
+      </w:r>
+    </w:p>
+    <w:p>
+      <w:pPr>
+        <w:shd w:val="clear" w:color="auto" w:fill="FFFFFE"/>
+        <w:spacing w:after="0" w:line="270" w:lineRule="atLeast"/>
+        <w:rPr>
+          <w:rFonts w:ascii="Courier New" w:eastAsia="Times New Roman" w:hAnsi="Courier New" w:cs="Courier New"/>
+          <w:color w:val="000000"/>
+          <w:sz w:val="18"/>
+          <w:szCs w:val="18"/>
+          <w:lang/>
+        </w:rPr>
+      </w:pPr>
+      <w:r>
+        <w:rPr>
+          <w:rFonts w:ascii="Courier New" w:eastAsia="Times New Roman" w:hAnsi="Courier New" w:cs="Courier New"/>
+          <w:color w:val="000000"/>
+          <w:sz w:val="18"/>
+          <w:szCs w:val="18"/>
+          <w:lang/>
+        </w:rPr>
+        <w:t>    }</w:t>
+      </w:r>
+    </w:p>
+    <w:p>
+      <w:pPr>
+        <w:shd w:val="clear" w:color="auto" w:fill="FFFFFE"/>
+        <w:spacing w:after="0" w:line="270" w:lineRule="atLeast"/>
+        <w:rPr>
+          <w:rFonts w:ascii="Courier New" w:eastAsia="Times New Roman" w:hAnsi="Courier New" w:cs="Courier New"/>
+          <w:color w:val="000000"/>
+          <w:sz w:val="18"/>
+          <w:szCs w:val="18"/>
+          <w:lang/>
+        </w:rPr>
+      </w:pPr>
+      <w:r>
+        <w:rPr>
+          <w:rFonts w:ascii="Courier New" w:eastAsia="Times New Roman" w:hAnsi="Courier New" w:cs="Courier New"/>
+          <w:color w:val="000000"/>
+          <w:sz w:val="18"/>
+          <w:szCs w:val="18"/>
+          <w:lang/>
+        </w:rPr>
+        <w:t>]</w:t>
+      </w:r>
+    </w:p>
+    <w:p>
+      <w:pPr>
+        <w:pStyle w:val="ListParagraph"/>
+        <w:numPr>
+          <w:ilvl w:val="0"/>
+          <w:numId w:val="1"/>
+        </w:numPr>
+        <w:rPr>
+          <w:lang w:val="en-GB"/>
+        </w:rPr>
+      </w:pPr>
+      <w:r>
+        <w:rPr>
+          <w:lang w:val="en-GB"/>
+        </w:rPr>
+        <w:t xml:space="preserve">Save a new </w:t>
+      </w:r>
+      <w:proofErr w:type="spellStart"/>
+      <w:r>
+        <w:rPr>
+          <w:lang w:val="en-GB"/>
+        </w:rPr>
+        <w:t>UserAnswer</w:t>
+      </w:r>
+      <w:proofErr w:type="spellEnd"/>
+      <w:r>
+        <w:rPr>
+          <w:lang w:val="en-GB"/>
+        </w:rPr>
+        <w:t>:</w:t>
+      </w:r>
+    </w:p>
+    <w:p>
+      <w:pPr>
+        <w:rPr>
+          <w:lang w:val="en-GB"/>
+        </w:rPr>
+      </w:pPr>
+      <w:r>
+        <w:rPr>
+          <w:lang w:val="en-GB"/>
+        </w:rPr>
+        <w:t xml:space="preserve">POST method to </w:t>
+      </w:r>
+      <w:r>
+        <w:rPr>
+          <w:rFonts w:ascii="Consolas" w:hAnsi="Consolas" w:cs="Consolas"/>
+          <w:color w:val="2A00FF"/>
+          <w:sz w:val="20"/>
+          <w:szCs w:val="20"/>
+          <w:shd w:val="clear" w:color="auto" w:fill="E8F2FE"/>
+        </w:rPr>
         <w:t>"/apiuseranswers"</w:t>
       </w:r>
       <w:r>
@@ -263,13 +2385,7 @@
         <w:rPr>
           <w:lang w:val="en-GB"/>
         </w:rPr>
-        <w:t xml:space="preserve"> (might not work correctly </w:t>
-      </w:r>
-      <w:r>
-        <w:rPr>
-          <w:lang w:val="en-GB"/>
-        </w:rPr>
-        <w:t>for now)</w:t>
+        <w:t xml:space="preserve"> </w:t>
       </w:r>
     </w:p>
     <w:p>
@@ -295,6 +2411,148 @@
           <w:lang w:val="en-GB"/>
         </w:rPr>
         <w:t>'</w:t>
+      </w:r>
+    </w:p>
+    <w:p>
+      <w:pPr>
+        <w:rPr>
+          <w:lang w:val="en-GB"/>
+        </w:rPr>
+      </w:pPr>
+      <w:r>
+        <w:rPr>
+          <w:lang w:val="en-GB"/>
+        </w:rPr>
+        <w:t>Example body:</w:t>
+      </w:r>
+    </w:p>
+    <w:p>
+      <w:pPr>
+        <w:shd w:val="clear" w:color="auto" w:fill="FFFFFE"/>
+        <w:spacing w:after="0" w:line="270" w:lineRule="atLeast"/>
+        <w:rPr>
+          <w:rFonts w:ascii="Courier New" w:eastAsia="Times New Roman" w:hAnsi="Courier New" w:cs="Courier New"/>
+          <w:color w:val="000000"/>
+          <w:sz w:val="18"/>
+          <w:szCs w:val="18"/>
+          <w:lang/>
+        </w:rPr>
+      </w:pPr>
+      <w:r>
+        <w:rPr>
+          <w:rFonts w:ascii="Courier New" w:eastAsia="Times New Roman" w:hAnsi="Courier New" w:cs="Courier New"/>
+          <w:color w:val="000000"/>
+          <w:sz w:val="18"/>
+          <w:szCs w:val="18"/>
+          <w:lang/>
+        </w:rPr>
+        <w:t>{</w:t>
+      </w:r>
+    </w:p>
+    <w:p>
+      <w:pPr>
+        <w:shd w:val="clear" w:color="auto" w:fill="FFFFFE"/>
+        <w:spacing w:after="0" w:line="270" w:lineRule="atLeast"/>
+        <w:rPr>
+          <w:rFonts w:ascii="Courier New" w:eastAsia="Times New Roman" w:hAnsi="Courier New" w:cs="Courier New"/>
+          <w:color w:val="000000"/>
+          <w:sz w:val="18"/>
+          <w:szCs w:val="18"/>
+          <w:lang/>
+        </w:rPr>
+      </w:pPr>
+      <w:r>
+        <w:rPr>
+          <w:rFonts w:ascii="Courier New" w:eastAsia="Times New Roman" w:hAnsi="Courier New" w:cs="Courier New"/>
+          <w:color w:val="000000"/>
+          <w:sz w:val="18"/>
+          <w:szCs w:val="18"/>
+          <w:lang/>
+        </w:rPr>
+        <w:t>    </w:t>
+      </w:r>
+      <w:r>
+        <w:rPr>
+          <w:rFonts w:ascii="Courier New" w:eastAsia="Times New Roman" w:hAnsi="Courier New" w:cs="Courier New"/>
+          <w:color w:val="A31515"/>
+          <w:sz w:val="18"/>
+          <w:szCs w:val="18"/>
+          <w:lang/>
+        </w:rPr>
+        <w:t>"answer"</w:t>
+      </w:r>
+      <w:r>
+        <w:rPr>
+          <w:rFonts w:ascii="Courier New" w:eastAsia="Times New Roman" w:hAnsi="Courier New" w:cs="Courier New"/>
+          <w:color w:val="000000"/>
+          <w:sz w:val="18"/>
+          <w:szCs w:val="18"/>
+          <w:lang/>
+        </w:rPr>
+        <w:t>: {</w:t>
+      </w:r>
+      <w:r>
+        <w:rPr>
+          <w:rFonts w:ascii="Courier New" w:eastAsia="Times New Roman" w:hAnsi="Courier New" w:cs="Courier New"/>
+          <w:color w:val="A31515"/>
+          <w:sz w:val="18"/>
+          <w:szCs w:val="18"/>
+          <w:lang/>
+        </w:rPr>
+        <w:t>"answerID"</w:t>
+      </w:r>
+      <w:r>
+        <w:rPr>
+          <w:rFonts w:ascii="Courier New" w:eastAsia="Times New Roman" w:hAnsi="Courier New" w:cs="Courier New"/>
+          <w:color w:val="000000"/>
+          <w:sz w:val="18"/>
+          <w:szCs w:val="18"/>
+          <w:lang/>
+        </w:rPr>
+        <w:t>: </w:t>
+      </w:r>
+      <w:r>
+        <w:rPr>
+          <w:rFonts w:ascii="Courier New" w:eastAsia="Times New Roman" w:hAnsi="Courier New" w:cs="Courier New"/>
+          <w:color w:val="098658"/>
+          <w:sz w:val="18"/>
+          <w:szCs w:val="18"/>
+          <w:lang/>
+        </w:rPr>
+        <w:t>5</w:t>
+      </w:r>
+      <w:r>
+        <w:rPr>
+          <w:rFonts w:ascii="Courier New" w:eastAsia="Times New Roman" w:hAnsi="Courier New" w:cs="Courier New"/>
+          <w:color w:val="000000"/>
+          <w:sz w:val="18"/>
+          <w:szCs w:val="18"/>
+          <w:lang/>
+        </w:rPr>
+        <w:t>}</w:t>
+      </w:r>
+    </w:p>
+    <w:p>
+      <w:pPr>
+        <w:shd w:val="clear" w:color="auto" w:fill="FFFFFE"/>
+        <w:spacing w:after="0" w:line="270" w:lineRule="atLeast"/>
+        <w:rPr>
+          <w:rFonts w:ascii="Courier New" w:eastAsia="Times New Roman" w:hAnsi="Courier New" w:cs="Courier New"/>
+          <w:color w:val="000000"/>
+          <w:sz w:val="18"/>
+          <w:szCs w:val="18"/>
+          <w:lang/>
+        </w:rPr>
+      </w:pPr>
+      <w:r>
+        <w:rPr>
+          <w:rFonts w:ascii="Courier New" w:eastAsia="Times New Roman" w:hAnsi="Courier New" w:cs="Courier New"/>
+          <w:color w:val="000000"/>
+          <w:sz w:val="18"/>
+          <w:szCs w:val="18"/>
+          <w:lang/>
+        </w:rPr>
+        <w:t>}</w:t>
       </w:r>
     </w:p>
     <w:sectPr>
@@ -307,6 +2565,126 @@
 </w:document>
 </file>
 
+<file path=word/numbering.xml><?xml version="1.0" encoding="utf-8"?>
+<w:numbering xmlns:wpc="http://schemas.microsoft.com/office/word/2010/wordprocessingCanvas" xmlns:cx="http://schemas.microsoft.com/office/drawing/2014/chartex" xmlns:cx1="http://schemas.microsoft.com/office/drawing/2015/9/8/chartex" xmlns:cx2="http://schemas.microsoft.com/office/drawing/2015/10/21/chartex" xmlns:cx3="http://schemas.microsoft.com/office/drawing/2016/5/9/chartex" xmlns:cx4="http://schemas.microsoft.com/office/drawing/2016/5/10/chartex" xmlns:cx5="http://schemas.microsoft.com/office/drawing/2016/5/11/chartex" xmlns:cx6="http://schemas.microsoft.com/office/drawing/2016/5/12/chartex" xmlns:cx7="http://schemas.microsoft.com/office/drawing/2016/5/13/chartex" xmlns:cx8="http://schemas.microsoft.com/office/drawing/2016/5/14/chartex" xmlns:mc="http://schemas.openxmlformats.org/markup-compatibility/2006" xmlns:aink="http://schemas.microsoft.com/office/drawing/2016/ink" xmlns:am3d="http://schemas.microsoft.com/office/drawing/2017/model3d" xmlns:o="urn:schemas-microsoft-com:office:office" xmlns:r="http://schemas.openxmlformats.org/officeDocument/2006/relationships" xmlns:m="http://schemas.openxmlformats.org/officeDocument/2006/math" xmlns:v="urn:schemas-microsoft-com:vml" xmlns:wp14="http://schemas.microsoft.com/office/word/2010/wordprocessingDrawing" xmlns:wp="http://schemas.openxmlformats.org/drawingml/2006/wordprocessingDrawing" xmlns:w10="urn:schemas-microsoft-com:office:word" xmlns:w="http://schemas.openxmlformats.org/wordprocessingml/2006/main" xmlns:w14="http://schemas.microsoft.com/office/word/2010/wordml" xmlns:w15="http://schemas.microsoft.com/office/word/2012/wordml" xmlns:w16cex="http://schemas.microsoft.com/office/word/2018/wordml/cex" xmlns:w16cid="http://schemas.microsoft.com/office/word/2016/wordml/cid" xmlns:w16="http://schemas.microsoft.com/office/word/2018/wordml" xmlns:w16sdtdh="http://schemas.microsoft.com/office/word/2020/wordml/sdtdatahash" xmlns:w16se="http://schemas.microsoft.com/office/word/2015/wordml/symex" xmlns:wpg="http://schemas.microsoft.com/office/word/2010/wordprocessingGroup" xmlns:wpi="http://schemas.microsoft.com/office/word/2010/wordprocessingInk" xmlns:wne="http://schemas.microsoft.com/office/word/2006/wordml" xmlns:wps="http://schemas.microsoft.com/office/word/2010/wordprocessingShape" mc:Ignorable="w14 w15 w16se w16cid w16 w16cex w16sdtdh wp14">
+  <w:abstractNum w:abstractNumId="0" w15:restartNumberingAfterBreak="0">
+    <w:nsid w:val="78BF7946"/>
+    <w:multiLevelType w:val="hybridMultilevel"/>
+    <w:tmpl w:val="39DAD6CA"/>
+    <w:lvl w:ilvl="0" w:tplc="3B2A1C0C">
+      <w:numFmt w:val="bullet"/>
+      <w:lvlText w:val=""/>
+      <w:lvlJc w:val="left"/>
+      <w:pPr>
+        <w:ind w:left="720" w:hanging="360"/>
+      </w:pPr>
+      <w:rPr>
+        <w:rFonts w:ascii="Symbol" w:eastAsiaTheme="minorHAnsi" w:hAnsi="Symbol" w:cstheme="minorBidi" w:hint="default"/>
+      </w:rPr>
+    </w:lvl>
+    <w:lvl w:ilvl="1" w:tplc="10000003" w:tentative="1">
+      <w:start w:val="1"/>
+      <w:numFmt w:val="bullet"/>
+      <w:lvlText w:val="o"/>
+      <w:lvlJc w:val="left"/>
+      <w:pPr>
+        <w:ind w:left="1440" w:hanging="360"/>
+      </w:pPr>
+      <w:rPr>
+        <w:rFonts w:ascii="Courier New" w:hAnsi="Courier New" w:cs="Courier New" w:hint="default"/>
+      </w:rPr>
+    </w:lvl>
+    <w:lvl w:ilvl="2" w:tplc="10000005" w:tentative="1">
+      <w:start w:val="1"/>
+      <w:numFmt w:val="bullet"/>
+      <w:lvlText w:val=""/>
+      <w:lvlJc w:val="left"/>
+      <w:pPr>
+        <w:ind w:left="2160" w:hanging="360"/>
+      </w:pPr>
+      <w:rPr>
+        <w:rFonts w:ascii="Wingdings" w:hAnsi="Wingdings" w:hint="default"/>
+      </w:rPr>
+    </w:lvl>
+    <w:lvl w:ilvl="3" w:tplc="10000001" w:tentative="1">
+      <w:start w:val="1"/>
+      <w:numFmt w:val="bullet"/>
+      <w:lvlText w:val=""/>
+      <w:lvlJc w:val="left"/>
+      <w:pPr>
+        <w:ind w:left="2880" w:hanging="360"/>
+      </w:pPr>
+      <w:rPr>
+        <w:rFonts w:ascii="Symbol" w:hAnsi="Symbol" w:hint="default"/>
+      </w:rPr>
+    </w:lvl>
+    <w:lvl w:ilvl="4" w:tplc="10000003" w:tentative="1">
+      <w:start w:val="1"/>
+      <w:numFmt w:val="bullet"/>
+      <w:lvlText w:val="o"/>
+      <w:lvlJc w:val="left"/>
+      <w:pPr>
+        <w:ind w:left="3600" w:hanging="360"/>
+      </w:pPr>
+      <w:rPr>
+        <w:rFonts w:ascii="Courier New" w:hAnsi="Courier New" w:cs="Courier New" w:hint="default"/>
+      </w:rPr>
+    </w:lvl>
+    <w:lvl w:ilvl="5" w:tplc="10000005" w:tentative="1">
+      <w:start w:val="1"/>
+      <w:numFmt w:val="bullet"/>
+      <w:lvlText w:val=""/>
+      <w:lvlJc w:val="left"/>
+      <w:pPr>
+        <w:ind w:left="4320" w:hanging="360"/>
+      </w:pPr>
+      <w:rPr>
+        <w:rFonts w:ascii="Wingdings" w:hAnsi="Wingdings" w:hint="default"/>
+      </w:rPr>
+    </w:lvl>
+    <w:lvl w:ilvl="6" w:tplc="10000001" w:tentative="1">
+      <w:start w:val="1"/>
+      <w:numFmt w:val="bullet"/>
+      <w:lvlText w:val=""/>
+      <w:lvlJc w:val="left"/>
+      <w:pPr>
+        <w:ind w:left="5040" w:hanging="360"/>
+      </w:pPr>
+      <w:rPr>
+        <w:rFonts w:ascii="Symbol" w:hAnsi="Symbol" w:hint="default"/>
+      </w:rPr>
+    </w:lvl>
+    <w:lvl w:ilvl="7" w:tplc="10000003" w:tentative="1">
+      <w:start w:val="1"/>
+      <w:numFmt w:val="bullet"/>
+      <w:lvlText w:val="o"/>
+      <w:lvlJc w:val="left"/>
+      <w:pPr>
+        <w:ind w:left="5760" w:hanging="360"/>
+      </w:pPr>
+      <w:rPr>
+        <w:rFonts w:ascii="Courier New" w:hAnsi="Courier New" w:cs="Courier New" w:hint="default"/>
+      </w:rPr>
+    </w:lvl>
+    <w:lvl w:ilvl="8" w:tplc="10000005" w:tentative="1">
+      <w:start w:val="1"/>
+      <w:numFmt w:val="bullet"/>
+      <w:lvlText w:val=""/>
+      <w:lvlJc w:val="left"/>
+      <w:pPr>
+        <w:ind w:left="6480" w:hanging="360"/>
+      </w:pPr>
+      <w:rPr>
+        <w:rFonts w:ascii="Wingdings" w:hAnsi="Wingdings" w:hint="default"/>
+      </w:rPr>
+    </w:lvl>
+  </w:abstractNum>
+  <w:num w:numId="1">
+    <w:abstractNumId w:val="0"/>
+  </w:num>
+</w:numbering>
+</file>
+
 <file path=word/styles.xml><?xml version="1.0" encoding="utf-8"?>
 <w:styles xmlns:mc="http://schemas.openxmlformats.org/markup-compatibility/2006" xmlns:r="http://schemas.openxmlformats.org/officeDocument/2006/relationships" xmlns:w="http://schemas.openxmlformats.org/wordprocessingml/2006/main" xmlns:w14="http://schemas.microsoft.com/office/word/2010/wordml" xmlns:w15="http://schemas.microsoft.com/office/word/2012/wordml" xmlns:w16cex="http://schemas.microsoft.com/office/word/2018/wordml/cex" xmlns:w16cid="http://schemas.microsoft.com/office/word/2016/wordml/cid" xmlns:w16="http://schemas.microsoft.com/office/word/2018/wordml" xmlns:w16sdtdh="http://schemas.microsoft.com/office/word/2020/wordml/sdtdatahash" xmlns:w16se="http://schemas.microsoft.com/office/word/2015/wordml/symex" mc:Ignorable="w14 w15 w16se w16cid w16 w16cex w16sdtdh">
   <w:docDefaults>
@@ -315,7 +2693,7 @@
         <w:rFonts w:asciiTheme="minorHAnsi" w:eastAsiaTheme="minorHAnsi" w:hAnsiTheme="minorHAnsi" w:cstheme="minorBidi"/>
         <w:sz w:val="22"/>
         <w:szCs w:val="22"/>
-        <w:lang w:val="en-FI" w:eastAsia="en-US" w:bidi="ar-SA"/>
+        <w:lang w:eastAsia="en-US" w:bidi="ar-SA"/>
       </w:rPr>
     </w:rPrDefault>
     <w:pPrDefault>
@@ -706,9 +3084,31 @@
     <w:name w:val="Normal"/>
     <w:qFormat/>
   </w:style>
+  <w:style w:type="paragraph" w:styleId="Heading1">
+    <w:name w:val="heading 1"/>
+    <w:basedOn w:val="Normal"/>
+    <w:next w:val="Normal"/>
+    <w:link w:val="Heading1Char"/>
+    <w:uiPriority w:val="9"/>
+    <w:qFormat/>
+    <w:rsid w:val="00F0162B"/>
+    <w:pPr>
+      <w:keepNext/>
+      <w:keepLines/>
+      <w:spacing w:before="240" w:after="0"/>
+      <w:outlineLvl w:val="0"/>
+    </w:pPr>
+    <w:rPr>
+      <w:rFonts w:asciiTheme="majorHAnsi" w:eastAsiaTheme="majorEastAsia" w:hAnsiTheme="majorHAnsi" w:cstheme="majorBidi"/>
+      <w:color w:val="2F5496" w:themeColor="accent1" w:themeShade="BF"/>
+      <w:sz w:val="32"/>
+      <w:szCs w:val="32"/>
+    </w:rPr>
+  </w:style>
   <w:style w:type="character" w:default="1" w:styleId="DefaultParagraphFont">
     <w:name w:val="Default Paragraph Font"/>
     <w:uiPriority w:val="1"/>
+    <w:semiHidden/>
     <w:unhideWhenUsed/>
   </w:style>
   <w:style w:type="table" w:default="1" w:styleId="TableNormal">
@@ -754,6 +3154,30 @@
       <w:color w:val="605E5C"/>
       <w:shd w:val="clear" w:color="auto" w:fill="E1DFDD"/>
     </w:rPr>
+  </w:style>
+  <w:style w:type="character" w:customStyle="1" w:styleId="Heading1Char">
+    <w:name w:val="Heading 1 Char"/>
+    <w:basedOn w:val="DefaultParagraphFont"/>
+    <w:link w:val="Heading1"/>
+    <w:uiPriority w:val="9"/>
+    <w:rsid w:val="00F0162B"/>
+    <w:rPr>
+      <w:rFonts w:asciiTheme="majorHAnsi" w:eastAsiaTheme="majorEastAsia" w:hAnsiTheme="majorHAnsi" w:cstheme="majorBidi"/>
+      <w:color w:val="2F5496" w:themeColor="accent1" w:themeShade="BF"/>
+      <w:sz w:val="32"/>
+      <w:szCs w:val="32"/>
+    </w:rPr>
+  </w:style>
+  <w:style w:type="paragraph" w:styleId="ListParagraph">
+    <w:name w:val="List Paragraph"/>
+    <w:basedOn w:val="Normal"/>
+    <w:uiPriority w:val="34"/>
+    <w:qFormat/>
+    <w:rsid w:val="00F0162B"/>
+    <w:pPr>
+      <w:ind w:left="720"/>
+      <w:contextualSpacing/>
+    </w:pPr>
   </w:style>
 </w:styles>
 </file>

</xml_diff>

<commit_message>
PUT methods implemented, REST API doc updated
</commit_message>
<xml_diff>
--- a/REST_API_documentation_for_SURVEY_project.docx
+++ b/REST_API_documentation_for_SURVEY_project.docx
@@ -216,7 +216,19 @@
         <w:rPr>
           <w:lang w:val="en-GB"/>
         </w:rPr>
-        <w:t>links from precious block + “/{id}”</w:t>
+        <w:t>links from pre</w:t>
+      </w:r>
+      <w:r>
+        <w:rPr>
+          <w:lang w:val="en-GB"/>
+        </w:rPr>
+        <w:t>v</w:t>
+      </w:r>
+      <w:r>
+        <w:rPr>
+          <w:lang w:val="en-GB"/>
+        </w:rPr>
+        <w:t>ious block + “/{id}”</w:t>
       </w:r>
       <w:r>
         <w:rPr>
@@ -267,19 +279,19 @@
         <w:rPr>
           <w:lang w:val="en-GB"/>
         </w:rPr>
-        <w:t xml:space="preserve"> individual object </w:t>
-      </w:r>
-      <w:r>
-        <w:rPr>
-          <w:lang w:val="en-GB"/>
-        </w:rPr>
-        <w:t>of any type: links from precious block + “/{id}”</w:t>
-      </w:r>
-      <w:r>
-        <w:rPr>
-          <w:lang w:val="en-GB"/>
-        </w:rPr>
-        <w:t xml:space="preserve">, </w:t>
+        <w:t xml:space="preserve"> individual object of any type: links from pre</w:t>
+      </w:r>
+      <w:r>
+        <w:rPr>
+          <w:lang w:val="en-GB"/>
+        </w:rPr>
+        <w:t>v</w:t>
+      </w:r>
+      <w:r>
+        <w:rPr>
+          <w:lang w:val="en-GB"/>
+        </w:rPr>
+        <w:t xml:space="preserve">ious block + “/{id}”, </w:t>
       </w:r>
       <w:r>
         <w:rPr>
@@ -345,13 +357,7 @@
         <w:rPr>
           <w:lang w:val="en-GB"/>
         </w:rPr>
-        <w:t xml:space="preserve">Save a new </w:t>
-      </w:r>
-      <w:r>
-        <w:rPr>
-          <w:lang w:val="en-GB"/>
-        </w:rPr>
-        <w:t>Survey:</w:t>
+        <w:t>Save a new Survey:</w:t>
       </w:r>
     </w:p>
     <w:p>
@@ -432,16 +438,14 @@
           <w:color w:val="000000"/>
           <w:sz w:val="18"/>
           <w:szCs w:val="18"/>
-          <w:lang/>
-        </w:rPr>
-      </w:pPr>
-      <w:r>
-        <w:rPr>
-          <w:rFonts w:ascii="Courier New" w:eastAsia="Times New Roman" w:hAnsi="Courier New" w:cs="Courier New"/>
-          <w:color w:val="000000"/>
-          <w:sz w:val="18"/>
-          <w:szCs w:val="18"/>
-          <w:lang/>
+        </w:rPr>
+      </w:pPr>
+      <w:r>
+        <w:rPr>
+          <w:rFonts w:ascii="Courier New" w:eastAsia="Times New Roman" w:hAnsi="Courier New" w:cs="Courier New"/>
+          <w:color w:val="000000"/>
+          <w:sz w:val="18"/>
+          <w:szCs w:val="18"/>
         </w:rPr>
         <w:t>{</w:t>
       </w:r>
@@ -455,16 +459,14 @@
           <w:color w:val="000000"/>
           <w:sz w:val="18"/>
           <w:szCs w:val="18"/>
-          <w:lang/>
-        </w:rPr>
-      </w:pPr>
-      <w:r>
-        <w:rPr>
-          <w:rFonts w:ascii="Courier New" w:eastAsia="Times New Roman" w:hAnsi="Courier New" w:cs="Courier New"/>
-          <w:color w:val="000000"/>
-          <w:sz w:val="18"/>
-          <w:szCs w:val="18"/>
-          <w:lang/>
+        </w:rPr>
+      </w:pPr>
+      <w:r>
+        <w:rPr>
+          <w:rFonts w:ascii="Courier New" w:eastAsia="Times New Roman" w:hAnsi="Courier New" w:cs="Courier New"/>
+          <w:color w:val="000000"/>
+          <w:sz w:val="18"/>
+          <w:szCs w:val="18"/>
         </w:rPr>
         <w:t>    </w:t>
       </w:r>
@@ -474,7 +476,6 @@
           <w:color w:val="A31515"/>
           <w:sz w:val="18"/>
           <w:szCs w:val="18"/>
-          <w:lang/>
         </w:rPr>
         <w:t>"surveyDesc"</w:t>
       </w:r>
@@ -484,7 +485,6 @@
           <w:color w:val="000000"/>
           <w:sz w:val="18"/>
           <w:szCs w:val="18"/>
-          <w:lang/>
         </w:rPr>
         <w:t>: </w:t>
       </w:r>
@@ -494,7 +494,6 @@
           <w:color w:val="0451A5"/>
           <w:sz w:val="18"/>
           <w:szCs w:val="18"/>
-          <w:lang/>
         </w:rPr>
         <w:t>"Second survey"</w:t>
       </w:r>
@@ -508,16 +507,14 @@
           <w:color w:val="000000"/>
           <w:sz w:val="18"/>
           <w:szCs w:val="18"/>
-          <w:lang/>
-        </w:rPr>
-      </w:pPr>
-      <w:r>
-        <w:rPr>
-          <w:rFonts w:ascii="Courier New" w:eastAsia="Times New Roman" w:hAnsi="Courier New" w:cs="Courier New"/>
-          <w:color w:val="000000"/>
-          <w:sz w:val="18"/>
-          <w:szCs w:val="18"/>
-          <w:lang/>
+        </w:rPr>
+      </w:pPr>
+      <w:r>
+        <w:rPr>
+          <w:rFonts w:ascii="Courier New" w:eastAsia="Times New Roman" w:hAnsi="Courier New" w:cs="Courier New"/>
+          <w:color w:val="000000"/>
+          <w:sz w:val="18"/>
+          <w:szCs w:val="18"/>
         </w:rPr>
         <w:t>}</w:t>
       </w:r>
@@ -646,16 +643,14 @@
           <w:color w:val="000000"/>
           <w:sz w:val="18"/>
           <w:szCs w:val="18"/>
-          <w:lang/>
-        </w:rPr>
-      </w:pPr>
-      <w:r>
-        <w:rPr>
-          <w:rFonts w:ascii="Courier New" w:eastAsia="Times New Roman" w:hAnsi="Courier New" w:cs="Courier New"/>
-          <w:color w:val="000000"/>
-          <w:sz w:val="18"/>
-          <w:szCs w:val="18"/>
-          <w:lang/>
+        </w:rPr>
+      </w:pPr>
+      <w:r>
+        <w:rPr>
+          <w:rFonts w:ascii="Courier New" w:eastAsia="Times New Roman" w:hAnsi="Courier New" w:cs="Courier New"/>
+          <w:color w:val="000000"/>
+          <w:sz w:val="18"/>
+          <w:szCs w:val="18"/>
         </w:rPr>
         <w:t>{</w:t>
       </w:r>
@@ -669,16 +664,14 @@
           <w:color w:val="000000"/>
           <w:sz w:val="18"/>
           <w:szCs w:val="18"/>
-          <w:lang/>
-        </w:rPr>
-      </w:pPr>
-      <w:r>
-        <w:rPr>
-          <w:rFonts w:ascii="Courier New" w:eastAsia="Times New Roman" w:hAnsi="Courier New" w:cs="Courier New"/>
-          <w:color w:val="000000"/>
-          <w:sz w:val="18"/>
-          <w:szCs w:val="18"/>
-          <w:lang/>
+        </w:rPr>
+      </w:pPr>
+      <w:r>
+        <w:rPr>
+          <w:rFonts w:ascii="Courier New" w:eastAsia="Times New Roman" w:hAnsi="Courier New" w:cs="Courier New"/>
+          <w:color w:val="000000"/>
+          <w:sz w:val="18"/>
+          <w:szCs w:val="18"/>
         </w:rPr>
         <w:t>    </w:t>
       </w:r>
@@ -688,7 +681,6 @@
           <w:color w:val="A31515"/>
           <w:sz w:val="18"/>
           <w:szCs w:val="18"/>
-          <w:lang/>
         </w:rPr>
         <w:t>"survey"</w:t>
       </w:r>
@@ -698,7 +690,6 @@
           <w:color w:val="000000"/>
           <w:sz w:val="18"/>
           <w:szCs w:val="18"/>
-          <w:lang/>
         </w:rPr>
         <w:t> : {</w:t>
       </w:r>
@@ -708,7 +699,6 @@
           <w:color w:val="A31515"/>
           <w:sz w:val="18"/>
           <w:szCs w:val="18"/>
-          <w:lang/>
         </w:rPr>
         <w:t>"surveyID"</w:t>
       </w:r>
@@ -718,7 +708,6 @@
           <w:color w:val="000000"/>
           <w:sz w:val="18"/>
           <w:szCs w:val="18"/>
-          <w:lang/>
         </w:rPr>
         <w:t>:</w:t>
       </w:r>
@@ -728,7 +717,6 @@
           <w:color w:val="0451A5"/>
           <w:sz w:val="18"/>
           <w:szCs w:val="18"/>
-          <w:lang/>
         </w:rPr>
         <w:t>"1"</w:t>
       </w:r>
@@ -738,7 +726,6 @@
           <w:color w:val="000000"/>
           <w:sz w:val="18"/>
           <w:szCs w:val="18"/>
-          <w:lang/>
         </w:rPr>
         <w:t>},</w:t>
       </w:r>
@@ -752,16 +739,14 @@
           <w:color w:val="000000"/>
           <w:sz w:val="18"/>
           <w:szCs w:val="18"/>
-          <w:lang/>
-        </w:rPr>
-      </w:pPr>
-      <w:r>
-        <w:rPr>
-          <w:rFonts w:ascii="Courier New" w:eastAsia="Times New Roman" w:hAnsi="Courier New" w:cs="Courier New"/>
-          <w:color w:val="000000"/>
-          <w:sz w:val="18"/>
-          <w:szCs w:val="18"/>
-          <w:lang/>
+        </w:rPr>
+      </w:pPr>
+      <w:r>
+        <w:rPr>
+          <w:rFonts w:ascii="Courier New" w:eastAsia="Times New Roman" w:hAnsi="Courier New" w:cs="Courier New"/>
+          <w:color w:val="000000"/>
+          <w:sz w:val="18"/>
+          <w:szCs w:val="18"/>
         </w:rPr>
         <w:t>    </w:t>
       </w:r>
@@ -771,7 +756,6 @@
           <w:color w:val="A31515"/>
           <w:sz w:val="18"/>
           <w:szCs w:val="18"/>
-          <w:lang/>
         </w:rPr>
         <w:t>"questionType"</w:t>
       </w:r>
@@ -781,7 +765,6 @@
           <w:color w:val="000000"/>
           <w:sz w:val="18"/>
           <w:szCs w:val="18"/>
-          <w:lang/>
         </w:rPr>
         <w:t>: </w:t>
       </w:r>
@@ -791,7 +774,6 @@
           <w:color w:val="0451A5"/>
           <w:sz w:val="18"/>
           <w:szCs w:val="18"/>
-          <w:lang/>
         </w:rPr>
         <w:t>"radio-button question"</w:t>
       </w:r>
@@ -801,7 +783,6 @@
           <w:color w:val="000000"/>
           <w:sz w:val="18"/>
           <w:szCs w:val="18"/>
-          <w:lang/>
         </w:rPr>
         <w:t>,</w:t>
       </w:r>
@@ -815,16 +796,14 @@
           <w:color w:val="000000"/>
           <w:sz w:val="18"/>
           <w:szCs w:val="18"/>
-          <w:lang/>
-        </w:rPr>
-      </w:pPr>
-      <w:r>
-        <w:rPr>
-          <w:rFonts w:ascii="Courier New" w:eastAsia="Times New Roman" w:hAnsi="Courier New" w:cs="Courier New"/>
-          <w:color w:val="000000"/>
-          <w:sz w:val="18"/>
-          <w:szCs w:val="18"/>
-          <w:lang/>
+        </w:rPr>
+      </w:pPr>
+      <w:r>
+        <w:rPr>
+          <w:rFonts w:ascii="Courier New" w:eastAsia="Times New Roman" w:hAnsi="Courier New" w:cs="Courier New"/>
+          <w:color w:val="000000"/>
+          <w:sz w:val="18"/>
+          <w:szCs w:val="18"/>
         </w:rPr>
         <w:t>    </w:t>
       </w:r>
@@ -834,7 +813,6 @@
           <w:color w:val="A31515"/>
           <w:sz w:val="18"/>
           <w:szCs w:val="18"/>
-          <w:lang/>
         </w:rPr>
         <w:t>"question"</w:t>
       </w:r>
@@ -844,7 +822,6 @@
           <w:color w:val="000000"/>
           <w:sz w:val="18"/>
           <w:szCs w:val="18"/>
-          <w:lang/>
         </w:rPr>
         <w:t>: </w:t>
       </w:r>
@@ -854,7 +831,6 @@
           <w:color w:val="0451A5"/>
           <w:sz w:val="18"/>
           <w:szCs w:val="18"/>
-          <w:lang/>
         </w:rPr>
         <w:t>"What day is it?"</w:t>
       </w:r>
@@ -868,16 +844,14 @@
           <w:color w:val="000000"/>
           <w:sz w:val="18"/>
           <w:szCs w:val="18"/>
-          <w:lang/>
-        </w:rPr>
-      </w:pPr>
-      <w:r>
-        <w:rPr>
-          <w:rFonts w:ascii="Courier New" w:eastAsia="Times New Roman" w:hAnsi="Courier New" w:cs="Courier New"/>
-          <w:color w:val="000000"/>
-          <w:sz w:val="18"/>
-          <w:szCs w:val="18"/>
-          <w:lang/>
+        </w:rPr>
+      </w:pPr>
+      <w:r>
+        <w:rPr>
+          <w:rFonts w:ascii="Courier New" w:eastAsia="Times New Roman" w:hAnsi="Courier New" w:cs="Courier New"/>
+          <w:color w:val="000000"/>
+          <w:sz w:val="18"/>
+          <w:szCs w:val="18"/>
         </w:rPr>
         <w:t>}</w:t>
       </w:r>
@@ -983,16 +957,14 @@
           <w:color w:val="000000"/>
           <w:sz w:val="18"/>
           <w:szCs w:val="18"/>
-          <w:lang/>
-        </w:rPr>
-      </w:pPr>
-      <w:r>
-        <w:rPr>
-          <w:rFonts w:ascii="Courier New" w:eastAsia="Times New Roman" w:hAnsi="Courier New" w:cs="Courier New"/>
-          <w:color w:val="000000"/>
-          <w:sz w:val="18"/>
-          <w:szCs w:val="18"/>
-          <w:lang/>
+        </w:rPr>
+      </w:pPr>
+      <w:r>
+        <w:rPr>
+          <w:rFonts w:ascii="Courier New" w:eastAsia="Times New Roman" w:hAnsi="Courier New" w:cs="Courier New"/>
+          <w:color w:val="000000"/>
+          <w:sz w:val="18"/>
+          <w:szCs w:val="18"/>
         </w:rPr>
         <w:t>[</w:t>
       </w:r>
@@ -1006,16 +978,14 @@
           <w:color w:val="000000"/>
           <w:sz w:val="18"/>
           <w:szCs w:val="18"/>
-          <w:lang/>
-        </w:rPr>
-      </w:pPr>
-      <w:r>
-        <w:rPr>
-          <w:rFonts w:ascii="Courier New" w:eastAsia="Times New Roman" w:hAnsi="Courier New" w:cs="Courier New"/>
-          <w:color w:val="000000"/>
-          <w:sz w:val="18"/>
-          <w:szCs w:val="18"/>
-          <w:lang/>
+        </w:rPr>
+      </w:pPr>
+      <w:r>
+        <w:rPr>
+          <w:rFonts w:ascii="Courier New" w:eastAsia="Times New Roman" w:hAnsi="Courier New" w:cs="Courier New"/>
+          <w:color w:val="000000"/>
+          <w:sz w:val="18"/>
+          <w:szCs w:val="18"/>
         </w:rPr>
         <w:t>    {</w:t>
       </w:r>
@@ -1029,16 +999,14 @@
           <w:color w:val="000000"/>
           <w:sz w:val="18"/>
           <w:szCs w:val="18"/>
-          <w:lang/>
-        </w:rPr>
-      </w:pPr>
-      <w:r>
-        <w:rPr>
-          <w:rFonts w:ascii="Courier New" w:eastAsia="Times New Roman" w:hAnsi="Courier New" w:cs="Courier New"/>
-          <w:color w:val="000000"/>
-          <w:sz w:val="18"/>
-          <w:szCs w:val="18"/>
-          <w:lang/>
+        </w:rPr>
+      </w:pPr>
+      <w:r>
+        <w:rPr>
+          <w:rFonts w:ascii="Courier New" w:eastAsia="Times New Roman" w:hAnsi="Courier New" w:cs="Courier New"/>
+          <w:color w:val="000000"/>
+          <w:sz w:val="18"/>
+          <w:szCs w:val="18"/>
         </w:rPr>
         <w:t>        </w:t>
       </w:r>
@@ -1048,7 +1016,6 @@
           <w:color w:val="A31515"/>
           <w:sz w:val="18"/>
           <w:szCs w:val="18"/>
-          <w:lang/>
         </w:rPr>
         <w:t>"survey"</w:t>
       </w:r>
@@ -1058,7 +1025,6 @@
           <w:color w:val="000000"/>
           <w:sz w:val="18"/>
           <w:szCs w:val="18"/>
-          <w:lang/>
         </w:rPr>
         <w:t>: {</w:t>
       </w:r>
@@ -1068,7 +1034,6 @@
           <w:color w:val="A31515"/>
           <w:sz w:val="18"/>
           <w:szCs w:val="18"/>
-          <w:lang/>
         </w:rPr>
         <w:t>"surveyID"</w:t>
       </w:r>
@@ -1078,7 +1043,6 @@
           <w:color w:val="000000"/>
           <w:sz w:val="18"/>
           <w:szCs w:val="18"/>
-          <w:lang/>
         </w:rPr>
         <w:t>: </w:t>
       </w:r>
@@ -1088,7 +1052,6 @@
           <w:color w:val="098658"/>
           <w:sz w:val="18"/>
           <w:szCs w:val="18"/>
-          <w:lang/>
         </w:rPr>
         <w:t>1</w:t>
       </w:r>
@@ -1098,7 +1061,6 @@
           <w:color w:val="000000"/>
           <w:sz w:val="18"/>
           <w:szCs w:val="18"/>
-          <w:lang/>
         </w:rPr>
         <w:t>},</w:t>
       </w:r>
@@ -1112,16 +1074,14 @@
           <w:color w:val="000000"/>
           <w:sz w:val="18"/>
           <w:szCs w:val="18"/>
-          <w:lang/>
-        </w:rPr>
-      </w:pPr>
-      <w:r>
-        <w:rPr>
-          <w:rFonts w:ascii="Courier New" w:eastAsia="Times New Roman" w:hAnsi="Courier New" w:cs="Courier New"/>
-          <w:color w:val="000000"/>
-          <w:sz w:val="18"/>
-          <w:szCs w:val="18"/>
-          <w:lang/>
+        </w:rPr>
+      </w:pPr>
+      <w:r>
+        <w:rPr>
+          <w:rFonts w:ascii="Courier New" w:eastAsia="Times New Roman" w:hAnsi="Courier New" w:cs="Courier New"/>
+          <w:color w:val="000000"/>
+          <w:sz w:val="18"/>
+          <w:szCs w:val="18"/>
         </w:rPr>
         <w:t>        </w:t>
       </w:r>
@@ -1131,7 +1091,6 @@
           <w:color w:val="A31515"/>
           <w:sz w:val="18"/>
           <w:szCs w:val="18"/>
-          <w:lang/>
         </w:rPr>
         <w:t>"question"</w:t>
       </w:r>
@@ -1141,7 +1100,6 @@
           <w:color w:val="000000"/>
           <w:sz w:val="18"/>
           <w:szCs w:val="18"/>
-          <w:lang/>
         </w:rPr>
         <w:t>: </w:t>
       </w:r>
@@ -1151,7 +1109,6 @@
           <w:color w:val="0451A5"/>
           <w:sz w:val="18"/>
           <w:szCs w:val="18"/>
-          <w:lang/>
         </w:rPr>
         <w:t>"First question"</w:t>
       </w:r>
@@ -1161,7 +1118,6 @@
           <w:color w:val="000000"/>
           <w:sz w:val="18"/>
           <w:szCs w:val="18"/>
-          <w:lang/>
         </w:rPr>
         <w:t>,</w:t>
       </w:r>
@@ -1175,16 +1131,14 @@
           <w:color w:val="000000"/>
           <w:sz w:val="18"/>
           <w:szCs w:val="18"/>
-          <w:lang/>
-        </w:rPr>
-      </w:pPr>
-      <w:r>
-        <w:rPr>
-          <w:rFonts w:ascii="Courier New" w:eastAsia="Times New Roman" w:hAnsi="Courier New" w:cs="Courier New"/>
-          <w:color w:val="000000"/>
-          <w:sz w:val="18"/>
-          <w:szCs w:val="18"/>
-          <w:lang/>
+        </w:rPr>
+      </w:pPr>
+      <w:r>
+        <w:rPr>
+          <w:rFonts w:ascii="Courier New" w:eastAsia="Times New Roman" w:hAnsi="Courier New" w:cs="Courier New"/>
+          <w:color w:val="000000"/>
+          <w:sz w:val="18"/>
+          <w:szCs w:val="18"/>
         </w:rPr>
         <w:t>        </w:t>
       </w:r>
@@ -1194,7 +1148,6 @@
           <w:color w:val="A31515"/>
           <w:sz w:val="18"/>
           <w:szCs w:val="18"/>
-          <w:lang/>
         </w:rPr>
         <w:t>"questionType"</w:t>
       </w:r>
@@ -1204,7 +1157,6 @@
           <w:color w:val="000000"/>
           <w:sz w:val="18"/>
           <w:szCs w:val="18"/>
-          <w:lang/>
         </w:rPr>
         <w:t> : </w:t>
       </w:r>
@@ -1214,7 +1166,6 @@
           <w:color w:val="0451A5"/>
           <w:sz w:val="18"/>
           <w:szCs w:val="18"/>
-          <w:lang/>
         </w:rPr>
         <w:t>"radio-button question"</w:t>
       </w:r>
@@ -1228,16 +1179,14 @@
           <w:color w:val="000000"/>
           <w:sz w:val="18"/>
           <w:szCs w:val="18"/>
-          <w:lang/>
-        </w:rPr>
-      </w:pPr>
-      <w:r>
-        <w:rPr>
-          <w:rFonts w:ascii="Courier New" w:eastAsia="Times New Roman" w:hAnsi="Courier New" w:cs="Courier New"/>
-          <w:color w:val="000000"/>
-          <w:sz w:val="18"/>
-          <w:szCs w:val="18"/>
-          <w:lang/>
+        </w:rPr>
+      </w:pPr>
+      <w:r>
+        <w:rPr>
+          <w:rFonts w:ascii="Courier New" w:eastAsia="Times New Roman" w:hAnsi="Courier New" w:cs="Courier New"/>
+          <w:color w:val="000000"/>
+          <w:sz w:val="18"/>
+          <w:szCs w:val="18"/>
         </w:rPr>
         <w:t>    },</w:t>
       </w:r>
@@ -1251,16 +1200,14 @@
           <w:color w:val="000000"/>
           <w:sz w:val="18"/>
           <w:szCs w:val="18"/>
-          <w:lang/>
-        </w:rPr>
-      </w:pPr>
-      <w:r>
-        <w:rPr>
-          <w:rFonts w:ascii="Courier New" w:eastAsia="Times New Roman" w:hAnsi="Courier New" w:cs="Courier New"/>
-          <w:color w:val="000000"/>
-          <w:sz w:val="18"/>
-          <w:szCs w:val="18"/>
-          <w:lang/>
+        </w:rPr>
+      </w:pPr>
+      <w:r>
+        <w:rPr>
+          <w:rFonts w:ascii="Courier New" w:eastAsia="Times New Roman" w:hAnsi="Courier New" w:cs="Courier New"/>
+          <w:color w:val="000000"/>
+          <w:sz w:val="18"/>
+          <w:szCs w:val="18"/>
         </w:rPr>
         <w:t>   {</w:t>
       </w:r>
@@ -1274,16 +1221,14 @@
           <w:color w:val="000000"/>
           <w:sz w:val="18"/>
           <w:szCs w:val="18"/>
-          <w:lang/>
-        </w:rPr>
-      </w:pPr>
-      <w:r>
-        <w:rPr>
-          <w:rFonts w:ascii="Courier New" w:eastAsia="Times New Roman" w:hAnsi="Courier New" w:cs="Courier New"/>
-          <w:color w:val="000000"/>
-          <w:sz w:val="18"/>
-          <w:szCs w:val="18"/>
-          <w:lang/>
+        </w:rPr>
+      </w:pPr>
+      <w:r>
+        <w:rPr>
+          <w:rFonts w:ascii="Courier New" w:eastAsia="Times New Roman" w:hAnsi="Courier New" w:cs="Courier New"/>
+          <w:color w:val="000000"/>
+          <w:sz w:val="18"/>
+          <w:szCs w:val="18"/>
         </w:rPr>
         <w:t>        </w:t>
       </w:r>
@@ -1293,7 +1238,6 @@
           <w:color w:val="A31515"/>
           <w:sz w:val="18"/>
           <w:szCs w:val="18"/>
-          <w:lang/>
         </w:rPr>
         <w:t>"survey"</w:t>
       </w:r>
@@ -1303,7 +1247,6 @@
           <w:color w:val="000000"/>
           <w:sz w:val="18"/>
           <w:szCs w:val="18"/>
-          <w:lang/>
         </w:rPr>
         <w:t>: {</w:t>
       </w:r>
@@ -1313,7 +1256,6 @@
           <w:color w:val="A31515"/>
           <w:sz w:val="18"/>
           <w:szCs w:val="18"/>
-          <w:lang/>
         </w:rPr>
         <w:t>"surveyID"</w:t>
       </w:r>
@@ -1323,7 +1265,6 @@
           <w:color w:val="000000"/>
           <w:sz w:val="18"/>
           <w:szCs w:val="18"/>
-          <w:lang/>
         </w:rPr>
         <w:t>: </w:t>
       </w:r>
@@ -1333,7 +1274,6 @@
           <w:color w:val="098658"/>
           <w:sz w:val="18"/>
           <w:szCs w:val="18"/>
-          <w:lang/>
         </w:rPr>
         <w:t>1</w:t>
       </w:r>
@@ -1343,7 +1283,6 @@
           <w:color w:val="000000"/>
           <w:sz w:val="18"/>
           <w:szCs w:val="18"/>
-          <w:lang/>
         </w:rPr>
         <w:t>},</w:t>
       </w:r>
@@ -1357,16 +1296,14 @@
           <w:color w:val="000000"/>
           <w:sz w:val="18"/>
           <w:szCs w:val="18"/>
-          <w:lang/>
-        </w:rPr>
-      </w:pPr>
-      <w:r>
-        <w:rPr>
-          <w:rFonts w:ascii="Courier New" w:eastAsia="Times New Roman" w:hAnsi="Courier New" w:cs="Courier New"/>
-          <w:color w:val="000000"/>
-          <w:sz w:val="18"/>
-          <w:szCs w:val="18"/>
-          <w:lang/>
+        </w:rPr>
+      </w:pPr>
+      <w:r>
+        <w:rPr>
+          <w:rFonts w:ascii="Courier New" w:eastAsia="Times New Roman" w:hAnsi="Courier New" w:cs="Courier New"/>
+          <w:color w:val="000000"/>
+          <w:sz w:val="18"/>
+          <w:szCs w:val="18"/>
         </w:rPr>
         <w:t>        </w:t>
       </w:r>
@@ -1376,7 +1313,6 @@
           <w:color w:val="A31515"/>
           <w:sz w:val="18"/>
           <w:szCs w:val="18"/>
-          <w:lang/>
         </w:rPr>
         <w:t>"question"</w:t>
       </w:r>
@@ -1386,7 +1322,6 @@
           <w:color w:val="000000"/>
           <w:sz w:val="18"/>
           <w:szCs w:val="18"/>
-          <w:lang/>
         </w:rPr>
         <w:t>: </w:t>
       </w:r>
@@ -1396,7 +1331,6 @@
           <w:color w:val="0451A5"/>
           <w:sz w:val="18"/>
           <w:szCs w:val="18"/>
-          <w:lang/>
         </w:rPr>
         <w:t>"Second question"</w:t>
       </w:r>
@@ -1406,7 +1340,6 @@
           <w:color w:val="000000"/>
           <w:sz w:val="18"/>
           <w:szCs w:val="18"/>
-          <w:lang/>
         </w:rPr>
         <w:t>,</w:t>
       </w:r>
@@ -1420,16 +1353,14 @@
           <w:color w:val="000000"/>
           <w:sz w:val="18"/>
           <w:szCs w:val="18"/>
-          <w:lang/>
-        </w:rPr>
-      </w:pPr>
-      <w:r>
-        <w:rPr>
-          <w:rFonts w:ascii="Courier New" w:eastAsia="Times New Roman" w:hAnsi="Courier New" w:cs="Courier New"/>
-          <w:color w:val="000000"/>
-          <w:sz w:val="18"/>
-          <w:szCs w:val="18"/>
-          <w:lang/>
+        </w:rPr>
+      </w:pPr>
+      <w:r>
+        <w:rPr>
+          <w:rFonts w:ascii="Courier New" w:eastAsia="Times New Roman" w:hAnsi="Courier New" w:cs="Courier New"/>
+          <w:color w:val="000000"/>
+          <w:sz w:val="18"/>
+          <w:szCs w:val="18"/>
         </w:rPr>
         <w:t>        </w:t>
       </w:r>
@@ -1439,7 +1370,6 @@
           <w:color w:val="A31515"/>
           <w:sz w:val="18"/>
           <w:szCs w:val="18"/>
-          <w:lang/>
         </w:rPr>
         <w:t>"questionType"</w:t>
       </w:r>
@@ -1449,7 +1379,6 @@
           <w:color w:val="000000"/>
           <w:sz w:val="18"/>
           <w:szCs w:val="18"/>
-          <w:lang/>
         </w:rPr>
         <w:t> : </w:t>
       </w:r>
@@ -1459,7 +1388,6 @@
           <w:color w:val="0451A5"/>
           <w:sz w:val="18"/>
           <w:szCs w:val="18"/>
-          <w:lang/>
         </w:rPr>
         <w:t>"radio-button question"</w:t>
       </w:r>
@@ -1473,16 +1401,14 @@
           <w:color w:val="000000"/>
           <w:sz w:val="18"/>
           <w:szCs w:val="18"/>
-          <w:lang/>
-        </w:rPr>
-      </w:pPr>
-      <w:r>
-        <w:rPr>
-          <w:rFonts w:ascii="Courier New" w:eastAsia="Times New Roman" w:hAnsi="Courier New" w:cs="Courier New"/>
-          <w:color w:val="000000"/>
-          <w:sz w:val="18"/>
-          <w:szCs w:val="18"/>
-          <w:lang/>
+        </w:rPr>
+      </w:pPr>
+      <w:r>
+        <w:rPr>
+          <w:rFonts w:ascii="Courier New" w:eastAsia="Times New Roman" w:hAnsi="Courier New" w:cs="Courier New"/>
+          <w:color w:val="000000"/>
+          <w:sz w:val="18"/>
+          <w:szCs w:val="18"/>
         </w:rPr>
         <w:t>    }</w:t>
       </w:r>
@@ -1496,16 +1422,14 @@
           <w:color w:val="000000"/>
           <w:sz w:val="18"/>
           <w:szCs w:val="18"/>
-          <w:lang/>
-        </w:rPr>
-      </w:pPr>
-      <w:r>
-        <w:rPr>
-          <w:rFonts w:ascii="Courier New" w:eastAsia="Times New Roman" w:hAnsi="Courier New" w:cs="Courier New"/>
-          <w:color w:val="000000"/>
-          <w:sz w:val="18"/>
-          <w:szCs w:val="18"/>
-          <w:lang/>
+        </w:rPr>
+      </w:pPr>
+      <w:r>
+        <w:rPr>
+          <w:rFonts w:ascii="Courier New" w:eastAsia="Times New Roman" w:hAnsi="Courier New" w:cs="Courier New"/>
+          <w:color w:val="000000"/>
+          <w:sz w:val="18"/>
+          <w:szCs w:val="18"/>
         </w:rPr>
         <w:t>]</w:t>
       </w:r>
@@ -1611,16 +1535,14 @@
           <w:color w:val="000000"/>
           <w:sz w:val="18"/>
           <w:szCs w:val="18"/>
-          <w:lang/>
-        </w:rPr>
-      </w:pPr>
-      <w:r>
-        <w:rPr>
-          <w:rFonts w:ascii="Courier New" w:eastAsia="Times New Roman" w:hAnsi="Courier New" w:cs="Courier New"/>
-          <w:color w:val="000000"/>
-          <w:sz w:val="18"/>
-          <w:szCs w:val="18"/>
-          <w:lang/>
+        </w:rPr>
+      </w:pPr>
+      <w:r>
+        <w:rPr>
+          <w:rFonts w:ascii="Courier New" w:eastAsia="Times New Roman" w:hAnsi="Courier New" w:cs="Courier New"/>
+          <w:color w:val="000000"/>
+          <w:sz w:val="18"/>
+          <w:szCs w:val="18"/>
         </w:rPr>
         <w:t>{</w:t>
       </w:r>
@@ -1634,16 +1556,14 @@
           <w:color w:val="000000"/>
           <w:sz w:val="18"/>
           <w:szCs w:val="18"/>
-          <w:lang/>
-        </w:rPr>
-      </w:pPr>
-      <w:r>
-        <w:rPr>
-          <w:rFonts w:ascii="Courier New" w:eastAsia="Times New Roman" w:hAnsi="Courier New" w:cs="Courier New"/>
-          <w:color w:val="000000"/>
-          <w:sz w:val="18"/>
-          <w:szCs w:val="18"/>
-          <w:lang/>
+        </w:rPr>
+      </w:pPr>
+      <w:r>
+        <w:rPr>
+          <w:rFonts w:ascii="Courier New" w:eastAsia="Times New Roman" w:hAnsi="Courier New" w:cs="Courier New"/>
+          <w:color w:val="000000"/>
+          <w:sz w:val="18"/>
+          <w:szCs w:val="18"/>
         </w:rPr>
         <w:t>    </w:t>
       </w:r>
@@ -1653,7 +1573,6 @@
           <w:color w:val="A31515"/>
           <w:sz w:val="18"/>
           <w:szCs w:val="18"/>
-          <w:lang/>
         </w:rPr>
         <w:t>"question"</w:t>
       </w:r>
@@ -1663,7 +1582,6 @@
           <w:color w:val="000000"/>
           <w:sz w:val="18"/>
           <w:szCs w:val="18"/>
-          <w:lang/>
         </w:rPr>
         <w:t>: {</w:t>
       </w:r>
@@ -1673,7 +1591,6 @@
           <w:color w:val="A31515"/>
           <w:sz w:val="18"/>
           <w:szCs w:val="18"/>
-          <w:lang/>
         </w:rPr>
         <w:t>"questionID"</w:t>
       </w:r>
@@ -1683,7 +1600,6 @@
           <w:color w:val="000000"/>
           <w:sz w:val="18"/>
           <w:szCs w:val="18"/>
-          <w:lang/>
         </w:rPr>
         <w:t>: </w:t>
       </w:r>
@@ -1693,7 +1609,6 @@
           <w:color w:val="098658"/>
           <w:sz w:val="18"/>
           <w:szCs w:val="18"/>
-          <w:lang/>
         </w:rPr>
         <w:t>2</w:t>
       </w:r>
@@ -1703,7 +1618,6 @@
           <w:color w:val="000000"/>
           <w:sz w:val="18"/>
           <w:szCs w:val="18"/>
-          <w:lang/>
         </w:rPr>
         <w:t>},</w:t>
       </w:r>
@@ -1717,16 +1631,14 @@
           <w:color w:val="000000"/>
           <w:sz w:val="18"/>
           <w:szCs w:val="18"/>
-          <w:lang/>
-        </w:rPr>
-      </w:pPr>
-      <w:r>
-        <w:rPr>
-          <w:rFonts w:ascii="Courier New" w:eastAsia="Times New Roman" w:hAnsi="Courier New" w:cs="Courier New"/>
-          <w:color w:val="000000"/>
-          <w:sz w:val="18"/>
-          <w:szCs w:val="18"/>
-          <w:lang/>
+        </w:rPr>
+      </w:pPr>
+      <w:r>
+        <w:rPr>
+          <w:rFonts w:ascii="Courier New" w:eastAsia="Times New Roman" w:hAnsi="Courier New" w:cs="Courier New"/>
+          <w:color w:val="000000"/>
+          <w:sz w:val="18"/>
+          <w:szCs w:val="18"/>
         </w:rPr>
         <w:t>    </w:t>
       </w:r>
@@ -1736,7 +1648,6 @@
           <w:color w:val="A31515"/>
           <w:sz w:val="18"/>
           <w:szCs w:val="18"/>
-          <w:lang/>
         </w:rPr>
         <w:t>"answer"</w:t>
       </w:r>
@@ -1746,7 +1657,6 @@
           <w:color w:val="000000"/>
           <w:sz w:val="18"/>
           <w:szCs w:val="18"/>
-          <w:lang/>
         </w:rPr>
         <w:t>: </w:t>
       </w:r>
@@ -1756,7 +1666,6 @@
           <w:color w:val="0451A5"/>
           <w:sz w:val="18"/>
           <w:szCs w:val="18"/>
-          <w:lang/>
         </w:rPr>
         <w:t>"Sample answer"</w:t>
       </w:r>
@@ -1770,16 +1679,14 @@
           <w:color w:val="000000"/>
           <w:sz w:val="18"/>
           <w:szCs w:val="18"/>
-          <w:lang/>
-        </w:rPr>
-      </w:pPr>
-      <w:r>
-        <w:rPr>
-          <w:rFonts w:ascii="Courier New" w:eastAsia="Times New Roman" w:hAnsi="Courier New" w:cs="Courier New"/>
-          <w:color w:val="000000"/>
-          <w:sz w:val="18"/>
-          <w:szCs w:val="18"/>
-          <w:lang/>
+        </w:rPr>
+      </w:pPr>
+      <w:r>
+        <w:rPr>
+          <w:rFonts w:ascii="Courier New" w:eastAsia="Times New Roman" w:hAnsi="Courier New" w:cs="Courier New"/>
+          <w:color w:val="000000"/>
+          <w:sz w:val="18"/>
+          <w:szCs w:val="18"/>
         </w:rPr>
         <w:t>}</w:t>
       </w:r>
@@ -1920,16 +1827,14 @@
           <w:color w:val="000000"/>
           <w:sz w:val="18"/>
           <w:szCs w:val="18"/>
-          <w:lang/>
-        </w:rPr>
-      </w:pPr>
-      <w:r>
-        <w:rPr>
-          <w:rFonts w:ascii="Courier New" w:eastAsia="Times New Roman" w:hAnsi="Courier New" w:cs="Courier New"/>
-          <w:color w:val="000000"/>
-          <w:sz w:val="18"/>
-          <w:szCs w:val="18"/>
-          <w:lang/>
+        </w:rPr>
+      </w:pPr>
+      <w:r>
+        <w:rPr>
+          <w:rFonts w:ascii="Courier New" w:eastAsia="Times New Roman" w:hAnsi="Courier New" w:cs="Courier New"/>
+          <w:color w:val="000000"/>
+          <w:sz w:val="18"/>
+          <w:szCs w:val="18"/>
         </w:rPr>
         <w:t>[</w:t>
       </w:r>
@@ -1943,16 +1848,14 @@
           <w:color w:val="000000"/>
           <w:sz w:val="18"/>
           <w:szCs w:val="18"/>
-          <w:lang/>
-        </w:rPr>
-      </w:pPr>
-      <w:r>
-        <w:rPr>
-          <w:rFonts w:ascii="Courier New" w:eastAsia="Times New Roman" w:hAnsi="Courier New" w:cs="Courier New"/>
-          <w:color w:val="000000"/>
-          <w:sz w:val="18"/>
-          <w:szCs w:val="18"/>
-          <w:lang/>
+        </w:rPr>
+      </w:pPr>
+      <w:r>
+        <w:rPr>
+          <w:rFonts w:ascii="Courier New" w:eastAsia="Times New Roman" w:hAnsi="Courier New" w:cs="Courier New"/>
+          <w:color w:val="000000"/>
+          <w:sz w:val="18"/>
+          <w:szCs w:val="18"/>
         </w:rPr>
         <w:t>    {</w:t>
       </w:r>
@@ -1966,16 +1869,14 @@
           <w:color w:val="000000"/>
           <w:sz w:val="18"/>
           <w:szCs w:val="18"/>
-          <w:lang/>
-        </w:rPr>
-      </w:pPr>
-      <w:r>
-        <w:rPr>
-          <w:rFonts w:ascii="Courier New" w:eastAsia="Times New Roman" w:hAnsi="Courier New" w:cs="Courier New"/>
-          <w:color w:val="000000"/>
-          <w:sz w:val="18"/>
-          <w:szCs w:val="18"/>
-          <w:lang/>
+        </w:rPr>
+      </w:pPr>
+      <w:r>
+        <w:rPr>
+          <w:rFonts w:ascii="Courier New" w:eastAsia="Times New Roman" w:hAnsi="Courier New" w:cs="Courier New"/>
+          <w:color w:val="000000"/>
+          <w:sz w:val="18"/>
+          <w:szCs w:val="18"/>
         </w:rPr>
         <w:t>        </w:t>
       </w:r>
@@ -1985,7 +1886,6 @@
           <w:color w:val="A31515"/>
           <w:sz w:val="18"/>
           <w:szCs w:val="18"/>
-          <w:lang/>
         </w:rPr>
         <w:t>"question"</w:t>
       </w:r>
@@ -1995,7 +1895,6 @@
           <w:color w:val="000000"/>
           <w:sz w:val="18"/>
           <w:szCs w:val="18"/>
-          <w:lang/>
         </w:rPr>
         <w:t>: {</w:t>
       </w:r>
@@ -2005,7 +1904,6 @@
           <w:color w:val="A31515"/>
           <w:sz w:val="18"/>
           <w:szCs w:val="18"/>
-          <w:lang/>
         </w:rPr>
         <w:t>"questionID"</w:t>
       </w:r>
@@ -2015,7 +1913,6 @@
           <w:color w:val="000000"/>
           <w:sz w:val="18"/>
           <w:szCs w:val="18"/>
-          <w:lang/>
         </w:rPr>
         <w:t>: </w:t>
       </w:r>
@@ -2025,7 +1922,6 @@
           <w:color w:val="098658"/>
           <w:sz w:val="18"/>
           <w:szCs w:val="18"/>
-          <w:lang/>
         </w:rPr>
         <w:t>2</w:t>
       </w:r>
@@ -2035,7 +1931,6 @@
           <w:color w:val="000000"/>
           <w:sz w:val="18"/>
           <w:szCs w:val="18"/>
-          <w:lang/>
         </w:rPr>
         <w:t>},</w:t>
       </w:r>
@@ -2049,16 +1944,14 @@
           <w:color w:val="000000"/>
           <w:sz w:val="18"/>
           <w:szCs w:val="18"/>
-          <w:lang/>
-        </w:rPr>
-      </w:pPr>
-      <w:r>
-        <w:rPr>
-          <w:rFonts w:ascii="Courier New" w:eastAsia="Times New Roman" w:hAnsi="Courier New" w:cs="Courier New"/>
-          <w:color w:val="000000"/>
-          <w:sz w:val="18"/>
-          <w:szCs w:val="18"/>
-          <w:lang/>
+        </w:rPr>
+      </w:pPr>
+      <w:r>
+        <w:rPr>
+          <w:rFonts w:ascii="Courier New" w:eastAsia="Times New Roman" w:hAnsi="Courier New" w:cs="Courier New"/>
+          <w:color w:val="000000"/>
+          <w:sz w:val="18"/>
+          <w:szCs w:val="18"/>
         </w:rPr>
         <w:t>        </w:t>
       </w:r>
@@ -2068,7 +1961,6 @@
           <w:color w:val="A31515"/>
           <w:sz w:val="18"/>
           <w:szCs w:val="18"/>
-          <w:lang/>
         </w:rPr>
         <w:t>"answer"</w:t>
       </w:r>
@@ -2078,7 +1970,6 @@
           <w:color w:val="000000"/>
           <w:sz w:val="18"/>
           <w:szCs w:val="18"/>
-          <w:lang/>
         </w:rPr>
         <w:t>: </w:t>
       </w:r>
@@ -2088,7 +1979,6 @@
           <w:color w:val="0451A5"/>
           <w:sz w:val="18"/>
           <w:szCs w:val="18"/>
-          <w:lang/>
         </w:rPr>
         <w:t>"Wed"</w:t>
       </w:r>
@@ -2102,16 +1992,14 @@
           <w:color w:val="000000"/>
           <w:sz w:val="18"/>
           <w:szCs w:val="18"/>
-          <w:lang/>
-        </w:rPr>
-      </w:pPr>
-      <w:r>
-        <w:rPr>
-          <w:rFonts w:ascii="Courier New" w:eastAsia="Times New Roman" w:hAnsi="Courier New" w:cs="Courier New"/>
-          <w:color w:val="000000"/>
-          <w:sz w:val="18"/>
-          <w:szCs w:val="18"/>
-          <w:lang/>
+        </w:rPr>
+      </w:pPr>
+      <w:r>
+        <w:rPr>
+          <w:rFonts w:ascii="Courier New" w:eastAsia="Times New Roman" w:hAnsi="Courier New" w:cs="Courier New"/>
+          <w:color w:val="000000"/>
+          <w:sz w:val="18"/>
+          <w:szCs w:val="18"/>
         </w:rPr>
         <w:t>    },</w:t>
       </w:r>
@@ -2125,16 +2013,14 @@
           <w:color w:val="000000"/>
           <w:sz w:val="18"/>
           <w:szCs w:val="18"/>
-          <w:lang/>
-        </w:rPr>
-      </w:pPr>
-      <w:r>
-        <w:rPr>
-          <w:rFonts w:ascii="Courier New" w:eastAsia="Times New Roman" w:hAnsi="Courier New" w:cs="Courier New"/>
-          <w:color w:val="000000"/>
-          <w:sz w:val="18"/>
-          <w:szCs w:val="18"/>
-          <w:lang/>
+        </w:rPr>
+      </w:pPr>
+      <w:r>
+        <w:rPr>
+          <w:rFonts w:ascii="Courier New" w:eastAsia="Times New Roman" w:hAnsi="Courier New" w:cs="Courier New"/>
+          <w:color w:val="000000"/>
+          <w:sz w:val="18"/>
+          <w:szCs w:val="18"/>
         </w:rPr>
         <w:t>    {</w:t>
       </w:r>
@@ -2148,16 +2034,14 @@
           <w:color w:val="000000"/>
           <w:sz w:val="18"/>
           <w:szCs w:val="18"/>
-          <w:lang/>
-        </w:rPr>
-      </w:pPr>
-      <w:r>
-        <w:rPr>
-          <w:rFonts w:ascii="Courier New" w:eastAsia="Times New Roman" w:hAnsi="Courier New" w:cs="Courier New"/>
-          <w:color w:val="000000"/>
-          <w:sz w:val="18"/>
-          <w:szCs w:val="18"/>
-          <w:lang/>
+        </w:rPr>
+      </w:pPr>
+      <w:r>
+        <w:rPr>
+          <w:rFonts w:ascii="Courier New" w:eastAsia="Times New Roman" w:hAnsi="Courier New" w:cs="Courier New"/>
+          <w:color w:val="000000"/>
+          <w:sz w:val="18"/>
+          <w:szCs w:val="18"/>
         </w:rPr>
         <w:t>        </w:t>
       </w:r>
@@ -2167,7 +2051,6 @@
           <w:color w:val="A31515"/>
           <w:sz w:val="18"/>
           <w:szCs w:val="18"/>
-          <w:lang/>
         </w:rPr>
         <w:t>"question"</w:t>
       </w:r>
@@ -2177,7 +2060,6 @@
           <w:color w:val="000000"/>
           <w:sz w:val="18"/>
           <w:szCs w:val="18"/>
-          <w:lang/>
         </w:rPr>
         <w:t>: {</w:t>
       </w:r>
@@ -2187,7 +2069,6 @@
           <w:color w:val="A31515"/>
           <w:sz w:val="18"/>
           <w:szCs w:val="18"/>
-          <w:lang/>
         </w:rPr>
         <w:t>"questionID"</w:t>
       </w:r>
@@ -2197,7 +2078,6 @@
           <w:color w:val="000000"/>
           <w:sz w:val="18"/>
           <w:szCs w:val="18"/>
-          <w:lang/>
         </w:rPr>
         <w:t>: </w:t>
       </w:r>
@@ -2207,7 +2087,6 @@
           <w:color w:val="098658"/>
           <w:sz w:val="18"/>
           <w:szCs w:val="18"/>
-          <w:lang/>
         </w:rPr>
         <w:t>2</w:t>
       </w:r>
@@ -2217,7 +2096,6 @@
           <w:color w:val="000000"/>
           <w:sz w:val="18"/>
           <w:szCs w:val="18"/>
-          <w:lang/>
         </w:rPr>
         <w:t>},</w:t>
       </w:r>
@@ -2231,16 +2109,14 @@
           <w:color w:val="000000"/>
           <w:sz w:val="18"/>
           <w:szCs w:val="18"/>
-          <w:lang/>
-        </w:rPr>
-      </w:pPr>
-      <w:r>
-        <w:rPr>
-          <w:rFonts w:ascii="Courier New" w:eastAsia="Times New Roman" w:hAnsi="Courier New" w:cs="Courier New"/>
-          <w:color w:val="000000"/>
-          <w:sz w:val="18"/>
-          <w:szCs w:val="18"/>
-          <w:lang/>
+        </w:rPr>
+      </w:pPr>
+      <w:r>
+        <w:rPr>
+          <w:rFonts w:ascii="Courier New" w:eastAsia="Times New Roman" w:hAnsi="Courier New" w:cs="Courier New"/>
+          <w:color w:val="000000"/>
+          <w:sz w:val="18"/>
+          <w:szCs w:val="18"/>
         </w:rPr>
         <w:t>        </w:t>
       </w:r>
@@ -2250,7 +2126,6 @@
           <w:color w:val="A31515"/>
           <w:sz w:val="18"/>
           <w:szCs w:val="18"/>
-          <w:lang/>
         </w:rPr>
         <w:t>"answer"</w:t>
       </w:r>
@@ -2260,7 +2135,6 @@
           <w:color w:val="000000"/>
           <w:sz w:val="18"/>
           <w:szCs w:val="18"/>
-          <w:lang/>
         </w:rPr>
         <w:t>: </w:t>
       </w:r>
@@ -2270,7 +2144,6 @@
           <w:color w:val="0451A5"/>
           <w:sz w:val="18"/>
           <w:szCs w:val="18"/>
-          <w:lang/>
         </w:rPr>
         <w:t>"Thu"</w:t>
       </w:r>
@@ -2284,16 +2157,14 @@
           <w:color w:val="000000"/>
           <w:sz w:val="18"/>
           <w:szCs w:val="18"/>
-          <w:lang/>
-        </w:rPr>
-      </w:pPr>
-      <w:r>
-        <w:rPr>
-          <w:rFonts w:ascii="Courier New" w:eastAsia="Times New Roman" w:hAnsi="Courier New" w:cs="Courier New"/>
-          <w:color w:val="000000"/>
-          <w:sz w:val="18"/>
-          <w:szCs w:val="18"/>
-          <w:lang/>
+        </w:rPr>
+      </w:pPr>
+      <w:r>
+        <w:rPr>
+          <w:rFonts w:ascii="Courier New" w:eastAsia="Times New Roman" w:hAnsi="Courier New" w:cs="Courier New"/>
+          <w:color w:val="000000"/>
+          <w:sz w:val="18"/>
+          <w:szCs w:val="18"/>
         </w:rPr>
         <w:t>    }</w:t>
       </w:r>
@@ -2307,16 +2178,14 @@
           <w:color w:val="000000"/>
           <w:sz w:val="18"/>
           <w:szCs w:val="18"/>
-          <w:lang/>
-        </w:rPr>
-      </w:pPr>
-      <w:r>
-        <w:rPr>
-          <w:rFonts w:ascii="Courier New" w:eastAsia="Times New Roman" w:hAnsi="Courier New" w:cs="Courier New"/>
-          <w:color w:val="000000"/>
-          <w:sz w:val="18"/>
-          <w:szCs w:val="18"/>
-          <w:lang/>
+        </w:rPr>
+      </w:pPr>
+      <w:r>
+        <w:rPr>
+          <w:rFonts w:ascii="Courier New" w:eastAsia="Times New Roman" w:hAnsi="Courier New" w:cs="Courier New"/>
+          <w:color w:val="000000"/>
+          <w:sz w:val="18"/>
+          <w:szCs w:val="18"/>
         </w:rPr>
         <w:t>]</w:t>
       </w:r>
@@ -2435,16 +2304,14 @@
           <w:color w:val="000000"/>
           <w:sz w:val="18"/>
           <w:szCs w:val="18"/>
-          <w:lang/>
-        </w:rPr>
-      </w:pPr>
-      <w:r>
-        <w:rPr>
-          <w:rFonts w:ascii="Courier New" w:eastAsia="Times New Roman" w:hAnsi="Courier New" w:cs="Courier New"/>
-          <w:color w:val="000000"/>
-          <w:sz w:val="18"/>
-          <w:szCs w:val="18"/>
-          <w:lang/>
+        </w:rPr>
+      </w:pPr>
+      <w:r>
+        <w:rPr>
+          <w:rFonts w:ascii="Courier New" w:eastAsia="Times New Roman" w:hAnsi="Courier New" w:cs="Courier New"/>
+          <w:color w:val="000000"/>
+          <w:sz w:val="18"/>
+          <w:szCs w:val="18"/>
         </w:rPr>
         <w:t>{</w:t>
       </w:r>
@@ -2458,16 +2325,14 @@
           <w:color w:val="000000"/>
           <w:sz w:val="18"/>
           <w:szCs w:val="18"/>
-          <w:lang/>
-        </w:rPr>
-      </w:pPr>
-      <w:r>
-        <w:rPr>
-          <w:rFonts w:ascii="Courier New" w:eastAsia="Times New Roman" w:hAnsi="Courier New" w:cs="Courier New"/>
-          <w:color w:val="000000"/>
-          <w:sz w:val="18"/>
-          <w:szCs w:val="18"/>
-          <w:lang/>
+        </w:rPr>
+      </w:pPr>
+      <w:r>
+        <w:rPr>
+          <w:rFonts w:ascii="Courier New" w:eastAsia="Times New Roman" w:hAnsi="Courier New" w:cs="Courier New"/>
+          <w:color w:val="000000"/>
+          <w:sz w:val="18"/>
+          <w:szCs w:val="18"/>
         </w:rPr>
         <w:t>    </w:t>
       </w:r>
@@ -2477,7 +2342,6 @@
           <w:color w:val="A31515"/>
           <w:sz w:val="18"/>
           <w:szCs w:val="18"/>
-          <w:lang/>
         </w:rPr>
         <w:t>"answer"</w:t>
       </w:r>
@@ -2487,7 +2351,6 @@
           <w:color w:val="000000"/>
           <w:sz w:val="18"/>
           <w:szCs w:val="18"/>
-          <w:lang/>
         </w:rPr>
         <w:t>: {</w:t>
       </w:r>
@@ -2497,7 +2360,6 @@
           <w:color w:val="A31515"/>
           <w:sz w:val="18"/>
           <w:szCs w:val="18"/>
-          <w:lang/>
         </w:rPr>
         <w:t>"answerID"</w:t>
       </w:r>
@@ -2507,7 +2369,6 @@
           <w:color w:val="000000"/>
           <w:sz w:val="18"/>
           <w:szCs w:val="18"/>
-          <w:lang/>
         </w:rPr>
         <w:t>: </w:t>
       </w:r>
@@ -2517,7 +2378,6 @@
           <w:color w:val="098658"/>
           <w:sz w:val="18"/>
           <w:szCs w:val="18"/>
-          <w:lang/>
         </w:rPr>
         <w:t>5</w:t>
       </w:r>
@@ -2527,7 +2387,6 @@
           <w:color w:val="000000"/>
           <w:sz w:val="18"/>
           <w:szCs w:val="18"/>
-          <w:lang/>
         </w:rPr>
         <w:t>}</w:t>
       </w:r>
@@ -2541,18 +2400,325 @@
           <w:color w:val="000000"/>
           <w:sz w:val="18"/>
           <w:szCs w:val="18"/>
-          <w:lang/>
-        </w:rPr>
-      </w:pPr>
-      <w:r>
-        <w:rPr>
-          <w:rFonts w:ascii="Courier New" w:eastAsia="Times New Roman" w:hAnsi="Courier New" w:cs="Courier New"/>
-          <w:color w:val="000000"/>
-          <w:sz w:val="18"/>
-          <w:szCs w:val="18"/>
-          <w:lang/>
+        </w:rPr>
+      </w:pPr>
+      <w:r>
+        <w:rPr>
+          <w:rFonts w:ascii="Courier New" w:eastAsia="Times New Roman" w:hAnsi="Courier New" w:cs="Courier New"/>
+          <w:color w:val="000000"/>
+          <w:sz w:val="18"/>
+          <w:szCs w:val="18"/>
         </w:rPr>
         <w:t>}</w:t>
+      </w:r>
+    </w:p>
+    <w:p>
+      <w:pPr>
+        <w:shd w:val="clear" w:color="auto" w:fill="FFFFFE"/>
+        <w:spacing w:after="0" w:line="270" w:lineRule="atLeast"/>
+        <w:rPr>
+          <w:rFonts w:ascii="Courier New" w:eastAsia="Times New Roman" w:hAnsi="Courier New" w:cs="Courier New"/>
+          <w:color w:val="000000"/>
+          <w:sz w:val="18"/>
+          <w:szCs w:val="18"/>
+        </w:rPr>
+      </w:pPr>
+    </w:p>
+    <w:p>
+      <w:pPr>
+        <w:pStyle w:val="ListParagraph"/>
+        <w:numPr>
+          <w:ilvl w:val="0"/>
+          <w:numId w:val="1"/>
+        </w:numPr>
+        <w:rPr>
+          <w:lang w:val="en-GB"/>
+        </w:rPr>
+      </w:pPr>
+      <w:r>
+        <w:rPr>
+          <w:lang w:val="en-GB"/>
+        </w:rPr>
+        <w:t>UPDATE an object</w:t>
+      </w:r>
+      <w:r>
+        <w:rPr>
+          <w:lang w:val="en-GB"/>
+        </w:rPr>
+        <w:t xml:space="preserve"> (Survey, Question or Answer)</w:t>
+      </w:r>
+    </w:p>
+    <w:p>
+      <w:pPr>
+        <w:rPr>
+          <w:lang w:val="en-GB"/>
+        </w:rPr>
+      </w:pPr>
+      <w:r>
+        <w:rPr>
+          <w:lang w:val="en-GB"/>
+        </w:rPr>
+        <w:t xml:space="preserve">PUT method to </w:t>
+      </w:r>
+      <w:r>
+        <w:rPr>
+          <w:rFonts w:ascii="Consolas" w:hAnsi="Consolas" w:cs="Consolas"/>
+          <w:color w:val="2A00FF"/>
+          <w:sz w:val="20"/>
+          <w:szCs w:val="20"/>
+          <w:shd w:val="clear" w:color="auto" w:fill="E8F2FE"/>
+        </w:rPr>
+        <w:t>"/ap</w:t>
+      </w:r>
+      <w:proofErr w:type="spellStart"/>
+      <w:r>
+        <w:rPr>
+          <w:rFonts w:ascii="Consolas" w:hAnsi="Consolas" w:cs="Consolas"/>
+          <w:color w:val="2A00FF"/>
+          <w:sz w:val="20"/>
+          <w:szCs w:val="20"/>
+          <w:shd w:val="clear" w:color="auto" w:fill="E8F2FE"/>
+          <w:lang w:val="en-GB"/>
+        </w:rPr>
+        <w:t>i</w:t>
+      </w:r>
+      <w:proofErr w:type="spellEnd"/>
+      <w:r>
+        <w:rPr>
+          <w:rFonts w:ascii="Consolas" w:hAnsi="Consolas" w:cs="Consolas"/>
+          <w:color w:val="2A00FF"/>
+          <w:sz w:val="20"/>
+          <w:szCs w:val="20"/>
+          <w:shd w:val="clear" w:color="auto" w:fill="E8F2FE"/>
+          <w:lang w:val="en-GB"/>
+        </w:rPr>
+        <w:t>____</w:t>
+      </w:r>
+      <w:r>
+        <w:rPr>
+          <w:rFonts w:ascii="Consolas" w:hAnsi="Consolas" w:cs="Consolas"/>
+          <w:color w:val="2A00FF"/>
+          <w:sz w:val="20"/>
+          <w:szCs w:val="20"/>
+          <w:shd w:val="clear" w:color="auto" w:fill="E8F2FE"/>
+        </w:rPr>
+        <w:t>"</w:t>
+      </w:r>
+      <w:r>
+        <w:rPr>
+          <w:lang w:val="en-GB"/>
+        </w:rPr>
+        <w:t xml:space="preserve"> endpoint</w:t>
+      </w:r>
+      <w:r>
+        <w:rPr>
+          <w:lang w:val="en-GB"/>
+        </w:rPr>
+        <w:t xml:space="preserve"> </w:t>
+      </w:r>
+      <w:r>
+        <w:rPr>
+          <w:lang w:val="en-GB"/>
+        </w:rPr>
+        <w:t xml:space="preserve">+ </w:t>
+      </w:r>
+      <w:r>
+        <w:rPr>
+          <w:rFonts w:ascii="Consolas" w:hAnsi="Consolas" w:cs="Consolas"/>
+          <w:color w:val="2A00FF"/>
+          <w:sz w:val="20"/>
+          <w:szCs w:val="20"/>
+          <w:shd w:val="clear" w:color="auto" w:fill="E8F2FE"/>
+        </w:rPr>
+        <w:t>/{id}</w:t>
+      </w:r>
+    </w:p>
+    <w:p>
+      <w:pPr>
+        <w:rPr>
+          <w:lang w:val="en-GB"/>
+        </w:rPr>
+      </w:pPr>
+      <w:r>
+        <w:rPr>
+          <w:lang w:val="en-GB"/>
+        </w:rPr>
+        <w:t>Example bodies:</w:t>
+      </w:r>
+    </w:p>
+    <w:p>
+      <w:pPr>
+        <w:rPr>
+          <w:lang w:val="en-GB"/>
+        </w:rPr>
+      </w:pPr>
+      <w:r>
+        <w:rPr>
+          <w:noProof/>
+        </w:rPr>
+        <w:drawing>
+          <wp:inline distT="0" distB="0" distL="0" distR="0" wp14:anchorId="57F2E02A" wp14:editId="353B2EEA">
+            <wp:extent cx="5731510" cy="2065020"/>
+            <wp:effectExtent l="0" t="0" r="2540" b="0"/>
+            <wp:docPr id="1" name="Picture 1" descr="Graphical user interface, text, application, email&#10;&#10;Description automatically generated"/>
+            <wp:cNvGraphicFramePr>
+              <a:graphicFrameLocks xmlns:a="http://schemas.openxmlformats.org/drawingml/2006/main" noChangeAspect="1"/>
+            </wp:cNvGraphicFramePr>
+            <a:graphic xmlns:a="http://schemas.openxmlformats.org/drawingml/2006/main">
+              <a:graphicData uri="http://schemas.openxmlformats.org/drawingml/2006/picture">
+                <pic:pic xmlns:pic="http://schemas.openxmlformats.org/drawingml/2006/picture">
+                  <pic:nvPicPr>
+                    <pic:cNvPr id="1" name="Picture 1" descr="Graphical user interface, text, application, email&#10;&#10;Description automatically generated"/>
+                    <pic:cNvPicPr/>
+                  </pic:nvPicPr>
+                  <pic:blipFill>
+                    <a:blip r:embed="rId10"/>
+                    <a:stretch>
+                      <a:fillRect/>
+                    </a:stretch>
+                  </pic:blipFill>
+                  <pic:spPr>
+                    <a:xfrm>
+                      <a:off x="0" y="0"/>
+                      <a:ext cx="5731510" cy="2065020"/>
+                    </a:xfrm>
+                    <a:prstGeom prst="rect">
+                      <a:avLst/>
+                    </a:prstGeom>
+                  </pic:spPr>
+                </pic:pic>
+              </a:graphicData>
+            </a:graphic>
+          </wp:inline>
+        </w:drawing>
+      </w:r>
+    </w:p>
+    <w:p>
+      <w:pPr>
+        <w:rPr>
+          <w:lang w:val="en-GB"/>
+        </w:rPr>
+      </w:pPr>
+      <w:r>
+        <w:rPr>
+          <w:noProof/>
+        </w:rPr>
+        <w:drawing>
+          <wp:inline distT="0" distB="0" distL="0" distR="0" wp14:anchorId="077D3879" wp14:editId="2810979E">
+            <wp:extent cx="5731510" cy="2365375"/>
+            <wp:effectExtent l="0" t="0" r="2540" b="0"/>
+            <wp:docPr id="2" name="Picture 2" descr="Graphical user interface, text, application, email&#10;&#10;Description automatically generated"/>
+            <wp:cNvGraphicFramePr>
+              <a:graphicFrameLocks xmlns:a="http://schemas.openxmlformats.org/drawingml/2006/main" noChangeAspect="1"/>
+            </wp:cNvGraphicFramePr>
+            <a:graphic xmlns:a="http://schemas.openxmlformats.org/drawingml/2006/main">
+              <a:graphicData uri="http://schemas.openxmlformats.org/drawingml/2006/picture">
+                <pic:pic xmlns:pic="http://schemas.openxmlformats.org/drawingml/2006/picture">
+                  <pic:nvPicPr>
+                    <pic:cNvPr id="2" name="Picture 2" descr="Graphical user interface, text, application, email&#10;&#10;Description automatically generated"/>
+                    <pic:cNvPicPr/>
+                  </pic:nvPicPr>
+                  <pic:blipFill>
+                    <a:blip r:embed="rId11"/>
+                    <a:stretch>
+                      <a:fillRect/>
+                    </a:stretch>
+                  </pic:blipFill>
+                  <pic:spPr>
+                    <a:xfrm>
+                      <a:off x="0" y="0"/>
+                      <a:ext cx="5731510" cy="2365375"/>
+                    </a:xfrm>
+                    <a:prstGeom prst="rect">
+                      <a:avLst/>
+                    </a:prstGeom>
+                  </pic:spPr>
+                </pic:pic>
+              </a:graphicData>
+            </a:graphic>
+          </wp:inline>
+        </w:drawing>
+      </w:r>
+    </w:p>
+    <w:p>
+      <w:pPr>
+        <w:rPr>
+          <w:lang w:val="en-GB"/>
+        </w:rPr>
+      </w:pPr>
+    </w:p>
+    <w:p>
+      <w:pPr>
+        <w:rPr>
+          <w:lang w:val="en-GB"/>
+        </w:rPr>
+      </w:pPr>
+      <w:r>
+        <w:rPr>
+          <w:noProof/>
+        </w:rPr>
+        <w:drawing>
+          <wp:inline distT="0" distB="0" distL="0" distR="0" wp14:anchorId="1E6BAC85" wp14:editId="75CD11E0">
+            <wp:extent cx="5731510" cy="2102485"/>
+            <wp:effectExtent l="0" t="0" r="2540" b="0"/>
+            <wp:docPr id="3" name="Picture 3" descr="Graphical user interface, text, application, email&#10;&#10;Description automatically generated"/>
+            <wp:cNvGraphicFramePr>
+              <a:graphicFrameLocks xmlns:a="http://schemas.openxmlformats.org/drawingml/2006/main" noChangeAspect="1"/>
+            </wp:cNvGraphicFramePr>
+            <a:graphic xmlns:a="http://schemas.openxmlformats.org/drawingml/2006/main">
+              <a:graphicData uri="http://schemas.openxmlformats.org/drawingml/2006/picture">
+                <pic:pic xmlns:pic="http://schemas.openxmlformats.org/drawingml/2006/picture">
+                  <pic:nvPicPr>
+                    <pic:cNvPr id="3" name="Picture 3" descr="Graphical user interface, text, application, email&#10;&#10;Description automatically generated"/>
+                    <pic:cNvPicPr/>
+                  </pic:nvPicPr>
+                  <pic:blipFill>
+                    <a:blip r:embed="rId12"/>
+                    <a:stretch>
+                      <a:fillRect/>
+                    </a:stretch>
+                  </pic:blipFill>
+                  <pic:spPr>
+                    <a:xfrm>
+                      <a:off x="0" y="0"/>
+                      <a:ext cx="5731510" cy="2102485"/>
+                    </a:xfrm>
+                    <a:prstGeom prst="rect">
+                      <a:avLst/>
+                    </a:prstGeom>
+                  </pic:spPr>
+                </pic:pic>
+              </a:graphicData>
+            </a:graphic>
+          </wp:inline>
+        </w:drawing>
+      </w:r>
+    </w:p>
+    <w:p>
+      <w:pPr>
+        <w:rPr>
+          <w:lang w:val="en-GB"/>
+        </w:rPr>
+      </w:pPr>
+      <w:r>
+        <w:rPr>
+          <w:lang w:val="en-GB"/>
+        </w:rPr>
+        <w:t xml:space="preserve">Changing the </w:t>
+      </w:r>
+      <w:proofErr w:type="spellStart"/>
+      <w:r>
+        <w:rPr>
+          <w:lang w:val="en-GB"/>
+        </w:rPr>
+        <w:t>questionID</w:t>
+      </w:r>
+      <w:proofErr w:type="spellEnd"/>
+      <w:r>
+        <w:rPr>
+          <w:lang w:val="en-GB"/>
+        </w:rPr>
+        <w:t xml:space="preserve"> you can reassign the answer to a different question.</w:t>
       </w:r>
     </w:p>
     <w:sectPr>

</xml_diff>

<commit_message>
User class and repository, OpenUserAnswer class and repository created, REST methods updated
</commit_message>
<xml_diff>
--- a/REST_API_documentation_for_SURVEY_project.docx
+++ b/REST_API_documentation_for_SURVEY_project.docx
@@ -199,6 +199,77 @@
           <w:lang w:val="en-GB"/>
         </w:rPr>
       </w:pPr>
+      <w:r>
+        <w:rPr>
+          <w:lang w:val="en-GB"/>
+        </w:rPr>
+        <w:t>GET all Users:</w:t>
+      </w:r>
+    </w:p>
+    <w:p>
+      <w:pPr>
+        <w:rPr>
+          <w:lang w:val="en-GB"/>
+        </w:rPr>
+      </w:pPr>
+      <w:hyperlink r:id="rId10" w:history="1">
+        <w:r>
+          <w:rPr>
+            <w:rStyle w:val="Hyperlink"/>
+            <w:lang w:val="en-GB"/>
+          </w:rPr>
+          <w:t>http://localhost:8080/apiusers</w:t>
+        </w:r>
+      </w:hyperlink>
+    </w:p>
+    <w:p>
+      <w:pPr>
+        <w:rPr>
+          <w:lang w:val="en-GB"/>
+        </w:rPr>
+      </w:pPr>
+      <w:r>
+        <w:rPr>
+          <w:lang w:val="en-GB"/>
+        </w:rPr>
+        <w:t xml:space="preserve">GET all </w:t>
+      </w:r>
+      <w:proofErr w:type="spellStart"/>
+      <w:r>
+        <w:rPr>
+          <w:lang w:val="en-GB"/>
+        </w:rPr>
+        <w:t>OpenUserAnswers</w:t>
+      </w:r>
+      <w:proofErr w:type="spellEnd"/>
+      <w:r>
+        <w:rPr>
+          <w:lang w:val="en-GB"/>
+        </w:rPr>
+        <w:t>:</w:t>
+      </w:r>
+    </w:p>
+    <w:p>
+      <w:pPr>
+        <w:rPr>
+          <w:lang w:val="en-GB"/>
+        </w:rPr>
+      </w:pPr>
+      <w:hyperlink r:id="rId11" w:history="1">
+        <w:r>
+          <w:rPr>
+            <w:rStyle w:val="Hyperlink"/>
+            <w:lang w:val="en-GB"/>
+          </w:rPr>
+          <w:t>http://localhost:8080/apiouanswers/</w:t>
+        </w:r>
+      </w:hyperlink>
+      <w:r>
+        <w:rPr>
+          <w:lang w:val="en-GB"/>
+        </w:rPr>
+        <w:t xml:space="preserve"> </w:t>
+      </w:r>
     </w:p>
     <w:p>
       <w:pPr>
@@ -2439,26 +2510,20 @@
         <w:rPr>
           <w:lang w:val="en-GB"/>
         </w:rPr>
-        <w:t>UPDATE an object</w:t>
-      </w:r>
-      <w:r>
-        <w:rPr>
-          <w:lang w:val="en-GB"/>
-        </w:rPr>
-        <w:t xml:space="preserve"> (Survey, Question or Answer)</w:t>
-      </w:r>
-    </w:p>
-    <w:p>
-      <w:pPr>
-        <w:rPr>
-          <w:lang w:val="en-GB"/>
-        </w:rPr>
-      </w:pPr>
-      <w:r>
-        <w:rPr>
-          <w:lang w:val="en-GB"/>
-        </w:rPr>
-        <w:t xml:space="preserve">PUT method to </w:t>
+        <w:t>Create a new USER</w:t>
+      </w:r>
+    </w:p>
+    <w:p>
+      <w:pPr>
+        <w:rPr>
+          <w:lang w:val="en-GB"/>
+        </w:rPr>
+      </w:pPr>
+      <w:r>
+        <w:rPr>
+          <w:lang w:val="en-GB"/>
+        </w:rPr>
+        <w:t xml:space="preserve">POST method to </w:t>
       </w:r>
       <w:r>
         <w:rPr>
@@ -2468,9 +2533,211 @@
           <w:szCs w:val="20"/>
           <w:shd w:val="clear" w:color="auto" w:fill="E8F2FE"/>
         </w:rPr>
-        <w:t>"/ap</w:t>
+        <w:t>"/apiusers"</w:t>
+      </w:r>
+      <w:r>
+        <w:rPr>
+          <w:lang w:val="en-GB"/>
+        </w:rPr>
+        <w:t xml:space="preserve"> endpoint </w:t>
+      </w:r>
+    </w:p>
+    <w:p>
+      <w:pPr>
+        <w:rPr>
+          <w:lang w:val="en-GB"/>
+        </w:rPr>
+      </w:pPr>
+      <w:r>
+        <w:rPr>
+          <w:lang w:val="en-GB"/>
+        </w:rPr>
+        <w:t>Header: 'Content-type': 'application/json'</w:t>
+      </w:r>
+    </w:p>
+    <w:p>
+      <w:pPr>
+        <w:rPr>
+          <w:lang w:val="en-GB"/>
+        </w:rPr>
+      </w:pPr>
+      <w:r>
+        <w:rPr>
+          <w:lang w:val="en-GB"/>
+        </w:rPr>
+        <w:t>Example body:</w:t>
+      </w:r>
+    </w:p>
+    <w:p>
+      <w:pPr>
+        <w:rPr>
+          <w:lang w:val="en-GB"/>
+        </w:rPr>
+      </w:pPr>
+      <w:r>
+        <w:rPr>
+          <w:lang w:val="en-GB"/>
+        </w:rPr>
+        <w:t>{} (empty)</w:t>
+      </w:r>
+    </w:p>
+    <w:p>
+      <w:pPr>
+        <w:rPr>
+          <w:lang w:val="en-GB"/>
+        </w:rPr>
+      </w:pPr>
+      <w:r>
+        <w:rPr>
+          <w:lang w:val="en-GB"/>
+        </w:rPr>
+        <w:t>or:</w:t>
+      </w:r>
+    </w:p>
+    <w:p>
+      <w:pPr>
+        <w:shd w:val="clear" w:color="auto" w:fill="FFFFFE"/>
+        <w:spacing w:after="0" w:line="270" w:lineRule="atLeast"/>
+        <w:rPr>
+          <w:rFonts w:ascii="Courier New" w:eastAsia="Times New Roman" w:hAnsi="Courier New" w:cs="Courier New"/>
+          <w:color w:val="000000"/>
+          <w:sz w:val="18"/>
+          <w:szCs w:val="18"/>
+          <w:lang/>
+        </w:rPr>
+      </w:pPr>
+      <w:r>
+        <w:rPr>
+          <w:rFonts w:ascii="Courier New" w:eastAsia="Times New Roman" w:hAnsi="Courier New" w:cs="Courier New"/>
+          <w:color w:val="000000"/>
+          <w:sz w:val="18"/>
+          <w:szCs w:val="18"/>
+          <w:lang/>
+        </w:rPr>
+        <w:t>{</w:t>
+      </w:r>
+    </w:p>
+    <w:p>
+      <w:pPr>
+        <w:shd w:val="clear" w:color="auto" w:fill="FFFFFE"/>
+        <w:spacing w:after="0" w:line="270" w:lineRule="atLeast"/>
+        <w:rPr>
+          <w:rFonts w:ascii="Courier New" w:eastAsia="Times New Roman" w:hAnsi="Courier New" w:cs="Courier New"/>
+          <w:color w:val="000000"/>
+          <w:sz w:val="18"/>
+          <w:szCs w:val="18"/>
+          <w:lang/>
+        </w:rPr>
+      </w:pPr>
+      <w:r>
+        <w:rPr>
+          <w:rFonts w:ascii="Courier New" w:eastAsia="Times New Roman" w:hAnsi="Courier New" w:cs="Courier New"/>
+          <w:color w:val="000000"/>
+          <w:sz w:val="18"/>
+          <w:szCs w:val="18"/>
+          <w:lang/>
+        </w:rPr>
+        <w:t>    </w:t>
+      </w:r>
+      <w:r>
+        <w:rPr>
+          <w:rFonts w:ascii="Courier New" w:eastAsia="Times New Roman" w:hAnsi="Courier New" w:cs="Courier New"/>
+          <w:color w:val="A31515"/>
+          <w:sz w:val="18"/>
+          <w:szCs w:val="18"/>
+          <w:lang/>
+        </w:rPr>
+        <w:t>"userName"</w:t>
+      </w:r>
+      <w:r>
+        <w:rPr>
+          <w:rFonts w:ascii="Courier New" w:eastAsia="Times New Roman" w:hAnsi="Courier New" w:cs="Courier New"/>
+          <w:color w:val="000000"/>
+          <w:sz w:val="18"/>
+          <w:szCs w:val="18"/>
+          <w:lang/>
+        </w:rPr>
+        <w:t> : </w:t>
+      </w:r>
+      <w:r>
+        <w:rPr>
+          <w:rFonts w:ascii="Courier New" w:eastAsia="Times New Roman" w:hAnsi="Courier New" w:cs="Courier New"/>
+          <w:color w:val="0451A5"/>
+          <w:sz w:val="18"/>
+          <w:szCs w:val="18"/>
+          <w:lang/>
+        </w:rPr>
+        <w:t>"Maria"</w:t>
+      </w:r>
+    </w:p>
+    <w:p>
+      <w:pPr>
+        <w:shd w:val="clear" w:color="auto" w:fill="FFFFFE"/>
+        <w:spacing w:after="0" w:line="270" w:lineRule="atLeast"/>
+        <w:rPr>
+          <w:rFonts w:ascii="Courier New" w:eastAsia="Times New Roman" w:hAnsi="Courier New" w:cs="Courier New"/>
+          <w:color w:val="000000"/>
+          <w:sz w:val="18"/>
+          <w:szCs w:val="18"/>
+          <w:lang/>
+        </w:rPr>
+      </w:pPr>
+      <w:r>
+        <w:rPr>
+          <w:rFonts w:ascii="Courier New" w:eastAsia="Times New Roman" w:hAnsi="Courier New" w:cs="Courier New"/>
+          <w:color w:val="000000"/>
+          <w:sz w:val="18"/>
+          <w:szCs w:val="18"/>
+          <w:lang/>
+        </w:rPr>
+        <w:t>}</w:t>
+      </w:r>
+    </w:p>
+    <w:p>
+      <w:pPr>
+        <w:rPr>
+          <w:lang w:val="en-GB"/>
+        </w:rPr>
+      </w:pPr>
+    </w:p>
+    <w:p>
+      <w:pPr>
+        <w:pStyle w:val="ListParagraph"/>
+        <w:numPr>
+          <w:ilvl w:val="0"/>
+          <w:numId w:val="1"/>
+        </w:numPr>
+        <w:rPr>
+          <w:lang w:val="en-GB"/>
+        </w:rPr>
+      </w:pPr>
+      <w:r>
+        <w:rPr>
+          <w:lang w:val="en-GB"/>
+        </w:rPr>
+        <w:t xml:space="preserve">Create a new </w:t>
       </w:r>
       <w:proofErr w:type="spellStart"/>
+      <w:r>
+        <w:rPr>
+          <w:lang w:val="en-GB"/>
+        </w:rPr>
+        <w:t>OpenUserAnswer</w:t>
+      </w:r>
+      <w:proofErr w:type="spellEnd"/>
+    </w:p>
+    <w:p>
+      <w:pPr>
+        <w:rPr>
+          <w:lang w:val="en-GB"/>
+        </w:rPr>
+      </w:pPr>
+      <w:r>
+        <w:rPr>
+          <w:lang w:val="en-GB"/>
+        </w:rPr>
+        <w:t xml:space="preserve">POST method to </w:t>
+      </w:r>
       <w:r>
         <w:rPr>
           <w:rFonts w:ascii="Consolas" w:hAnsi="Consolas" w:cs="Consolas"/>
@@ -2478,11 +2745,10 @@
           <w:sz w:val="20"/>
           <w:szCs w:val="20"/>
           <w:shd w:val="clear" w:color="auto" w:fill="E8F2FE"/>
-          <w:lang w:val="en-GB"/>
-        </w:rPr>
-        <w:t>i</w:t>
-      </w:r>
-      <w:proofErr w:type="spellEnd"/>
+        </w:rPr>
+        <w:t>"/api</w:t>
+      </w:r>
+      <w:proofErr w:type="spellStart"/>
       <w:r>
         <w:rPr>
           <w:rFonts w:ascii="Consolas" w:hAnsi="Consolas" w:cs="Consolas"/>
@@ -2492,8 +2758,9 @@
           <w:shd w:val="clear" w:color="auto" w:fill="E8F2FE"/>
           <w:lang w:val="en-GB"/>
         </w:rPr>
-        <w:t>____</w:t>
-      </w:r>
+        <w:t>ou</w:t>
+      </w:r>
+      <w:proofErr w:type="spellEnd"/>
       <w:r>
         <w:rPr>
           <w:rFonts w:ascii="Consolas" w:hAnsi="Consolas" w:cs="Consolas"/>
@@ -2502,13 +2769,39 @@
           <w:szCs w:val="20"/>
           <w:shd w:val="clear" w:color="auto" w:fill="E8F2FE"/>
         </w:rPr>
-        <w:t>"</w:t>
-      </w:r>
-      <w:r>
-        <w:rPr>
-          <w:lang w:val="en-GB"/>
-        </w:rPr>
-        <w:t xml:space="preserve"> endpoint</w:t>
+        <w:t>answers"</w:t>
+      </w:r>
+      <w:r>
+        <w:rPr>
+          <w:lang w:val="en-GB"/>
+        </w:rPr>
+        <w:t xml:space="preserve"> endpoint </w:t>
+      </w:r>
+    </w:p>
+    <w:p>
+      <w:pPr>
+        <w:rPr>
+          <w:lang w:val="en-GB"/>
+        </w:rPr>
+      </w:pPr>
+      <w:r>
+        <w:rPr>
+          <w:lang w:val="en-GB"/>
+        </w:rPr>
+        <w:t>Header: 'Content-type': 'application/json'</w:t>
+      </w:r>
+    </w:p>
+    <w:p>
+      <w:pPr>
+        <w:rPr>
+          <w:lang w:val="en-GB"/>
+        </w:rPr>
+      </w:pPr>
+      <w:r>
+        <w:rPr>
+          <w:lang w:val="en-GB"/>
+        </w:rPr>
+        <w:t>Example body</w:t>
       </w:r>
       <w:r>
         <w:rPr>
@@ -2516,11 +2809,386 @@
         </w:rPr>
         <w:t xml:space="preserve"> </w:t>
       </w:r>
-      <w:r>
-        <w:rPr>
-          <w:lang w:val="en-GB"/>
-        </w:rPr>
-        <w:t xml:space="preserve">+ </w:t>
+    </w:p>
+    <w:p>
+      <w:pPr>
+        <w:shd w:val="clear" w:color="auto" w:fill="FFFFFE"/>
+        <w:spacing w:after="0" w:line="270" w:lineRule="atLeast"/>
+        <w:rPr>
+          <w:rFonts w:ascii="Courier New" w:eastAsia="Times New Roman" w:hAnsi="Courier New" w:cs="Courier New"/>
+          <w:color w:val="000000"/>
+          <w:sz w:val="18"/>
+          <w:szCs w:val="18"/>
+          <w:lang/>
+        </w:rPr>
+      </w:pPr>
+      <w:r>
+        <w:rPr>
+          <w:rFonts w:ascii="Courier New" w:eastAsia="Times New Roman" w:hAnsi="Courier New" w:cs="Courier New"/>
+          <w:color w:val="000000"/>
+          <w:sz w:val="18"/>
+          <w:szCs w:val="18"/>
+          <w:lang/>
+        </w:rPr>
+        <w:t>{</w:t>
+      </w:r>
+    </w:p>
+    <w:p>
+      <w:pPr>
+        <w:shd w:val="clear" w:color="auto" w:fill="FFFFFE"/>
+        <w:spacing w:after="0" w:line="270" w:lineRule="atLeast"/>
+        <w:rPr>
+          <w:rFonts w:ascii="Courier New" w:eastAsia="Times New Roman" w:hAnsi="Courier New" w:cs="Courier New"/>
+          <w:color w:val="000000"/>
+          <w:sz w:val="18"/>
+          <w:szCs w:val="18"/>
+          <w:lang/>
+        </w:rPr>
+      </w:pPr>
+      <w:r>
+        <w:rPr>
+          <w:rFonts w:ascii="Courier New" w:eastAsia="Times New Roman" w:hAnsi="Courier New" w:cs="Courier New"/>
+          <w:color w:val="000000"/>
+          <w:sz w:val="18"/>
+          <w:szCs w:val="18"/>
+          <w:lang/>
+        </w:rPr>
+        <w:t>    </w:t>
+      </w:r>
+      <w:r>
+        <w:rPr>
+          <w:rFonts w:ascii="Courier New" w:eastAsia="Times New Roman" w:hAnsi="Courier New" w:cs="Courier New"/>
+          <w:color w:val="A31515"/>
+          <w:sz w:val="18"/>
+          <w:szCs w:val="18"/>
+          <w:lang/>
+        </w:rPr>
+        <w:t>"answerText"</w:t>
+      </w:r>
+      <w:r>
+        <w:rPr>
+          <w:rFonts w:ascii="Courier New" w:eastAsia="Times New Roman" w:hAnsi="Courier New" w:cs="Courier New"/>
+          <w:color w:val="000000"/>
+          <w:sz w:val="18"/>
+          <w:szCs w:val="18"/>
+          <w:lang/>
+        </w:rPr>
+        <w:t>: </w:t>
+      </w:r>
+      <w:r>
+        <w:rPr>
+          <w:rFonts w:ascii="Courier New" w:eastAsia="Times New Roman" w:hAnsi="Courier New" w:cs="Courier New"/>
+          <w:color w:val="0451A5"/>
+          <w:sz w:val="18"/>
+          <w:szCs w:val="18"/>
+          <w:lang/>
+        </w:rPr>
+        <w:t>"Oona"</w:t>
+      </w:r>
+      <w:r>
+        <w:rPr>
+          <w:rFonts w:ascii="Courier New" w:eastAsia="Times New Roman" w:hAnsi="Courier New" w:cs="Courier New"/>
+          <w:color w:val="000000"/>
+          <w:sz w:val="18"/>
+          <w:szCs w:val="18"/>
+          <w:lang/>
+        </w:rPr>
+        <w:t>,</w:t>
+      </w:r>
+    </w:p>
+    <w:p>
+      <w:pPr>
+        <w:shd w:val="clear" w:color="auto" w:fill="FFFFFE"/>
+        <w:spacing w:after="0" w:line="270" w:lineRule="atLeast"/>
+        <w:rPr>
+          <w:rFonts w:ascii="Courier New" w:eastAsia="Times New Roman" w:hAnsi="Courier New" w:cs="Courier New"/>
+          <w:color w:val="000000"/>
+          <w:sz w:val="18"/>
+          <w:szCs w:val="18"/>
+          <w:lang/>
+        </w:rPr>
+      </w:pPr>
+      <w:r>
+        <w:rPr>
+          <w:rFonts w:ascii="Courier New" w:eastAsia="Times New Roman" w:hAnsi="Courier New" w:cs="Courier New"/>
+          <w:color w:val="000000"/>
+          <w:sz w:val="18"/>
+          <w:szCs w:val="18"/>
+          <w:lang/>
+        </w:rPr>
+        <w:t>    </w:t>
+      </w:r>
+      <w:r>
+        <w:rPr>
+          <w:rFonts w:ascii="Courier New" w:eastAsia="Times New Roman" w:hAnsi="Courier New" w:cs="Courier New"/>
+          <w:color w:val="A31515"/>
+          <w:sz w:val="18"/>
+          <w:szCs w:val="18"/>
+          <w:lang/>
+        </w:rPr>
+        <w:t>"question"</w:t>
+      </w:r>
+      <w:r>
+        <w:rPr>
+          <w:rFonts w:ascii="Courier New" w:eastAsia="Times New Roman" w:hAnsi="Courier New" w:cs="Courier New"/>
+          <w:color w:val="000000"/>
+          <w:sz w:val="18"/>
+          <w:szCs w:val="18"/>
+          <w:lang/>
+        </w:rPr>
+        <w:t> : {</w:t>
+      </w:r>
+      <w:r>
+        <w:rPr>
+          <w:rFonts w:ascii="Courier New" w:eastAsia="Times New Roman" w:hAnsi="Courier New" w:cs="Courier New"/>
+          <w:color w:val="A31515"/>
+          <w:sz w:val="18"/>
+          <w:szCs w:val="18"/>
+          <w:lang/>
+        </w:rPr>
+        <w:t>"questionID"</w:t>
+      </w:r>
+      <w:r>
+        <w:rPr>
+          <w:rFonts w:ascii="Courier New" w:eastAsia="Times New Roman" w:hAnsi="Courier New" w:cs="Courier New"/>
+          <w:color w:val="000000"/>
+          <w:sz w:val="18"/>
+          <w:szCs w:val="18"/>
+          <w:lang/>
+        </w:rPr>
+        <w:t> : </w:t>
+      </w:r>
+      <w:r>
+        <w:rPr>
+          <w:rFonts w:ascii="Courier New" w:eastAsia="Times New Roman" w:hAnsi="Courier New" w:cs="Courier New"/>
+          <w:color w:val="098658"/>
+          <w:sz w:val="18"/>
+          <w:szCs w:val="18"/>
+          <w:lang/>
+        </w:rPr>
+        <w:t>4</w:t>
+      </w:r>
+      <w:r>
+        <w:rPr>
+          <w:rFonts w:ascii="Courier New" w:eastAsia="Times New Roman" w:hAnsi="Courier New" w:cs="Courier New"/>
+          <w:color w:val="000000"/>
+          <w:sz w:val="18"/>
+          <w:szCs w:val="18"/>
+          <w:lang/>
+        </w:rPr>
+        <w:t>},</w:t>
+      </w:r>
+    </w:p>
+    <w:p>
+      <w:pPr>
+        <w:shd w:val="clear" w:color="auto" w:fill="FFFFFE"/>
+        <w:spacing w:after="0" w:line="270" w:lineRule="atLeast"/>
+        <w:rPr>
+          <w:rFonts w:ascii="Courier New" w:eastAsia="Times New Roman" w:hAnsi="Courier New" w:cs="Courier New"/>
+          <w:color w:val="000000"/>
+          <w:sz w:val="18"/>
+          <w:szCs w:val="18"/>
+          <w:lang/>
+        </w:rPr>
+      </w:pPr>
+      <w:r>
+        <w:rPr>
+          <w:rFonts w:ascii="Courier New" w:eastAsia="Times New Roman" w:hAnsi="Courier New" w:cs="Courier New"/>
+          <w:color w:val="000000"/>
+          <w:sz w:val="18"/>
+          <w:szCs w:val="18"/>
+          <w:lang/>
+        </w:rPr>
+        <w:t>    </w:t>
+      </w:r>
+      <w:r>
+        <w:rPr>
+          <w:rFonts w:ascii="Courier New" w:eastAsia="Times New Roman" w:hAnsi="Courier New" w:cs="Courier New"/>
+          <w:color w:val="A31515"/>
+          <w:sz w:val="18"/>
+          <w:szCs w:val="18"/>
+          <w:lang/>
+        </w:rPr>
+        <w:t>"user"</w:t>
+      </w:r>
+      <w:r>
+        <w:rPr>
+          <w:rFonts w:ascii="Courier New" w:eastAsia="Times New Roman" w:hAnsi="Courier New" w:cs="Courier New"/>
+          <w:color w:val="000000"/>
+          <w:sz w:val="18"/>
+          <w:szCs w:val="18"/>
+          <w:lang/>
+        </w:rPr>
+        <w:t>: {</w:t>
+      </w:r>
+      <w:r>
+        <w:rPr>
+          <w:rFonts w:ascii="Courier New" w:eastAsia="Times New Roman" w:hAnsi="Courier New" w:cs="Courier New"/>
+          <w:color w:val="A31515"/>
+          <w:sz w:val="18"/>
+          <w:szCs w:val="18"/>
+          <w:lang/>
+        </w:rPr>
+        <w:t>"userID"</w:t>
+      </w:r>
+      <w:r>
+        <w:rPr>
+          <w:rFonts w:ascii="Courier New" w:eastAsia="Times New Roman" w:hAnsi="Courier New" w:cs="Courier New"/>
+          <w:color w:val="000000"/>
+          <w:sz w:val="18"/>
+          <w:szCs w:val="18"/>
+          <w:lang/>
+        </w:rPr>
+        <w:t> : </w:t>
+      </w:r>
+      <w:r>
+        <w:rPr>
+          <w:rFonts w:ascii="Courier New" w:eastAsia="Times New Roman" w:hAnsi="Courier New" w:cs="Courier New"/>
+          <w:color w:val="098658"/>
+          <w:sz w:val="18"/>
+          <w:szCs w:val="18"/>
+          <w:lang/>
+        </w:rPr>
+        <w:t>18</w:t>
+      </w:r>
+      <w:r>
+        <w:rPr>
+          <w:rFonts w:ascii="Courier New" w:eastAsia="Times New Roman" w:hAnsi="Courier New" w:cs="Courier New"/>
+          <w:color w:val="000000"/>
+          <w:sz w:val="18"/>
+          <w:szCs w:val="18"/>
+          <w:lang/>
+        </w:rPr>
+        <w:t>}</w:t>
+      </w:r>
+    </w:p>
+    <w:p>
+      <w:pPr>
+        <w:shd w:val="clear" w:color="auto" w:fill="FFFFFE"/>
+        <w:spacing w:after="0" w:line="270" w:lineRule="atLeast"/>
+        <w:rPr>
+          <w:rFonts w:ascii="Courier New" w:eastAsia="Times New Roman" w:hAnsi="Courier New" w:cs="Courier New"/>
+          <w:color w:val="000000"/>
+          <w:sz w:val="18"/>
+          <w:szCs w:val="18"/>
+          <w:lang/>
+        </w:rPr>
+      </w:pPr>
+      <w:r>
+        <w:rPr>
+          <w:rFonts w:ascii="Courier New" w:eastAsia="Times New Roman" w:hAnsi="Courier New" w:cs="Courier New"/>
+          <w:color w:val="000000"/>
+          <w:sz w:val="18"/>
+          <w:szCs w:val="18"/>
+          <w:lang/>
+        </w:rPr>
+        <w:t>}</w:t>
+      </w:r>
+    </w:p>
+    <w:p>
+      <w:pPr>
+        <w:shd w:val="clear" w:color="auto" w:fill="FFFFFE"/>
+        <w:spacing w:after="0" w:line="270" w:lineRule="atLeast"/>
+        <w:rPr>
+          <w:rFonts w:ascii="Courier New" w:eastAsia="Times New Roman" w:hAnsi="Courier New" w:cs="Courier New"/>
+          <w:color w:val="000000"/>
+          <w:sz w:val="18"/>
+          <w:szCs w:val="18"/>
+          <w:lang w:val="en-GB"/>
+        </w:rPr>
+      </w:pPr>
+    </w:p>
+    <w:p>
+      <w:pPr>
+        <w:rPr>
+          <w:lang w:val="en-GB"/>
+        </w:rPr>
+      </w:pPr>
+    </w:p>
+    <w:p>
+      <w:pPr>
+        <w:shd w:val="clear" w:color="auto" w:fill="FFFFFE"/>
+        <w:spacing w:after="0" w:line="270" w:lineRule="atLeast"/>
+        <w:rPr>
+          <w:rFonts w:ascii="Courier New" w:eastAsia="Times New Roman" w:hAnsi="Courier New" w:cs="Courier New"/>
+          <w:color w:val="000000"/>
+          <w:sz w:val="18"/>
+          <w:szCs w:val="18"/>
+        </w:rPr>
+      </w:pPr>
+    </w:p>
+    <w:p>
+      <w:pPr>
+        <w:rPr>
+          <w:b/>
+          <w:bCs/>
+          <w:lang w:val="en-GB"/>
+        </w:rPr>
+      </w:pPr>
+      <w:r>
+        <w:rPr>
+          <w:b/>
+          <w:bCs/>
+          <w:lang w:val="en-GB"/>
+        </w:rPr>
+        <w:t>PUT</w:t>
+      </w:r>
+      <w:r>
+        <w:rPr>
+          <w:b/>
+          <w:bCs/>
+          <w:lang w:val="en-GB"/>
+        </w:rPr>
+        <w:t xml:space="preserve"> methods:</w:t>
+      </w:r>
+    </w:p>
+    <w:p>
+      <w:pPr>
+        <w:shd w:val="clear" w:color="auto" w:fill="FFFFFE"/>
+        <w:spacing w:after="0" w:line="270" w:lineRule="atLeast"/>
+        <w:rPr>
+          <w:rFonts w:ascii="Courier New" w:eastAsia="Times New Roman" w:hAnsi="Courier New" w:cs="Courier New"/>
+          <w:color w:val="000000"/>
+          <w:sz w:val="18"/>
+          <w:szCs w:val="18"/>
+        </w:rPr>
+      </w:pPr>
+    </w:p>
+    <w:p>
+      <w:pPr>
+        <w:pStyle w:val="ListParagraph"/>
+        <w:numPr>
+          <w:ilvl w:val="0"/>
+          <w:numId w:val="1"/>
+        </w:numPr>
+        <w:rPr>
+          <w:lang w:val="en-GB"/>
+        </w:rPr>
+      </w:pPr>
+      <w:r>
+        <w:rPr>
+          <w:lang w:val="en-GB"/>
+        </w:rPr>
+        <w:t>UPDATE an object</w:t>
+      </w:r>
+      <w:r>
+        <w:rPr>
+          <w:lang w:val="en-GB"/>
+        </w:rPr>
+        <w:t xml:space="preserve"> (Survey, Question or Answer)</w:t>
+      </w:r>
+    </w:p>
+    <w:p>
+      <w:pPr>
+        <w:rPr>
+          <w:lang w:val="en-GB"/>
+        </w:rPr>
+      </w:pPr>
+      <w:r>
+        <w:rPr>
+          <w:lang w:val="en-GB"/>
+        </w:rPr>
+        <w:t xml:space="preserve">PUT method to </w:t>
       </w:r>
       <w:r>
         <w:rPr>
@@ -2530,7 +3198,88 @@
           <w:szCs w:val="20"/>
           <w:shd w:val="clear" w:color="auto" w:fill="E8F2FE"/>
         </w:rPr>
+        <w:t>"/ap</w:t>
+      </w:r>
+      <w:proofErr w:type="spellStart"/>
+      <w:r>
+        <w:rPr>
+          <w:rFonts w:ascii="Consolas" w:hAnsi="Consolas" w:cs="Consolas"/>
+          <w:color w:val="2A00FF"/>
+          <w:sz w:val="20"/>
+          <w:szCs w:val="20"/>
+          <w:shd w:val="clear" w:color="auto" w:fill="E8F2FE"/>
+          <w:lang w:val="en-GB"/>
+        </w:rPr>
+        <w:t>i</w:t>
+      </w:r>
+      <w:proofErr w:type="spellEnd"/>
+      <w:r>
+        <w:rPr>
+          <w:rFonts w:ascii="Consolas" w:hAnsi="Consolas" w:cs="Consolas"/>
+          <w:color w:val="2A00FF"/>
+          <w:sz w:val="20"/>
+          <w:szCs w:val="20"/>
+          <w:shd w:val="clear" w:color="auto" w:fill="E8F2FE"/>
+          <w:lang w:val="en-GB"/>
+        </w:rPr>
+        <w:t>____</w:t>
+      </w:r>
+      <w:r>
+        <w:rPr>
+          <w:rFonts w:ascii="Consolas" w:hAnsi="Consolas" w:cs="Consolas"/>
+          <w:color w:val="2A00FF"/>
+          <w:sz w:val="20"/>
+          <w:szCs w:val="20"/>
+          <w:shd w:val="clear" w:color="auto" w:fill="E8F2FE"/>
+        </w:rPr>
+        <w:t>"</w:t>
+      </w:r>
+      <w:r>
+        <w:rPr>
+          <w:lang w:val="en-GB"/>
+        </w:rPr>
+        <w:t xml:space="preserve"> endpoint</w:t>
+      </w:r>
+      <w:r>
+        <w:rPr>
+          <w:lang w:val="en-GB"/>
+        </w:rPr>
+        <w:t xml:space="preserve"> + </w:t>
+      </w:r>
+      <w:r>
+        <w:rPr>
+          <w:rFonts w:ascii="Consolas" w:hAnsi="Consolas" w:cs="Consolas"/>
+          <w:color w:val="2A00FF"/>
+          <w:sz w:val="20"/>
+          <w:szCs w:val="20"/>
+          <w:shd w:val="clear" w:color="auto" w:fill="E8F2FE"/>
+        </w:rPr>
         <w:t>/{id}</w:t>
+      </w:r>
+    </w:p>
+    <w:p>
+      <w:pPr>
+        <w:rPr>
+          <w:lang w:val="en-GB"/>
+        </w:rPr>
+      </w:pPr>
+      <w:r>
+        <w:rPr>
+          <w:lang w:val="en-GB"/>
+        </w:rPr>
+        <w:t>Header: 'Content-type': 'application/js</w:t>
+      </w:r>
+      <w:r>
+        <w:rPr>
+          <w:lang w:val="en-GB"/>
+        </w:rPr>
+        <w:t>on</w:t>
+      </w:r>
+      <w:r>
+        <w:rPr>
+          <w:lang w:val="en-GB"/>
+        </w:rPr>
+        <w:t>'</w:t>
       </w:r>
     </w:p>
     <w:p>
@@ -2572,7 +3321,7 @@
                     <pic:cNvPicPr/>
                   </pic:nvPicPr>
                   <pic:blipFill>
-                    <a:blip r:embed="rId10"/>
+                    <a:blip r:embed="rId12"/>
                     <a:stretch>
                       <a:fillRect/>
                     </a:stretch>
@@ -2619,7 +3368,7 @@
                     <pic:cNvPicPr/>
                   </pic:nvPicPr>
                   <pic:blipFill>
-                    <a:blip r:embed="rId11"/>
+                    <a:blip r:embed="rId13"/>
                     <a:stretch>
                       <a:fillRect/>
                     </a:stretch>
@@ -2673,7 +3422,7 @@
                     <pic:cNvPicPr/>
                   </pic:nvPicPr>
                   <pic:blipFill>
-                    <a:blip r:embed="rId12"/>
+                    <a:blip r:embed="rId14"/>
                     <a:stretch>
                       <a:fillRect/>
                     </a:stretch>
@@ -2704,7 +3453,13 @@
         <w:rPr>
           <w:lang w:val="en-GB"/>
         </w:rPr>
-        <w:t xml:space="preserve">Changing the </w:t>
+        <w:t>By means of c</w:t>
+      </w:r>
+      <w:r>
+        <w:rPr>
+          <w:lang w:val="en-GB"/>
+        </w:rPr>
+        <w:t xml:space="preserve">hanging the </w:t>
       </w:r>
       <w:proofErr w:type="spellStart"/>
       <w:r>
@@ -2720,6 +3475,60 @@
         </w:rPr>
         <w:t xml:space="preserve"> you can reassign the answer to a different question.</w:t>
       </w:r>
+    </w:p>
+    <w:p>
+      <w:pPr>
+        <w:rPr>
+          <w:lang w:val="en-GB"/>
+        </w:rPr>
+      </w:pPr>
+      <w:r>
+        <w:rPr>
+          <w:noProof/>
+        </w:rPr>
+        <w:drawing>
+          <wp:inline distT="0" distB="0" distL="0" distR="0" wp14:anchorId="5798E68A" wp14:editId="09207F54">
+            <wp:extent cx="5731510" cy="2318385"/>
+            <wp:effectExtent l="0" t="0" r="2540" b="5715"/>
+            <wp:docPr id="4" name="Picture 4" descr="Graphical user interface, text, application, email&#10;&#10;Description automatically generated"/>
+            <wp:cNvGraphicFramePr>
+              <a:graphicFrameLocks xmlns:a="http://schemas.openxmlformats.org/drawingml/2006/main" noChangeAspect="1"/>
+            </wp:cNvGraphicFramePr>
+            <a:graphic xmlns:a="http://schemas.openxmlformats.org/drawingml/2006/main">
+              <a:graphicData uri="http://schemas.openxmlformats.org/drawingml/2006/picture">
+                <pic:pic xmlns:pic="http://schemas.openxmlformats.org/drawingml/2006/picture">
+                  <pic:nvPicPr>
+                    <pic:cNvPr id="4" name="Picture 4" descr="Graphical user interface, text, application, email&#10;&#10;Description automatically generated"/>
+                    <pic:cNvPicPr/>
+                  </pic:nvPicPr>
+                  <pic:blipFill>
+                    <a:blip r:embed="rId15"/>
+                    <a:stretch>
+                      <a:fillRect/>
+                    </a:stretch>
+                  </pic:blipFill>
+                  <pic:spPr>
+                    <a:xfrm>
+                      <a:off x="0" y="0"/>
+                      <a:ext cx="5731510" cy="2318385"/>
+                    </a:xfrm>
+                    <a:prstGeom prst="rect">
+                      <a:avLst/>
+                    </a:prstGeom>
+                  </pic:spPr>
+                </pic:pic>
+              </a:graphicData>
+            </a:graphic>
+          </wp:inline>
+        </w:drawing>
+      </w:r>
+    </w:p>
+    <w:p>
+      <w:pPr>
+        <w:rPr>
+          <w:lang w:val="en-GB"/>
+        </w:rPr>
+      </w:pPr>
     </w:p>
     <w:sectPr>
       <w:pgSz w:w="11906" w:h="16838"/>
@@ -3345,6 +4154,18 @@
       <w:contextualSpacing/>
     </w:pPr>
   </w:style>
+  <w:style w:type="character" w:styleId="FollowedHyperlink">
+    <w:name w:val="FollowedHyperlink"/>
+    <w:basedOn w:val="DefaultParagraphFont"/>
+    <w:uiPriority w:val="99"/>
+    <w:semiHidden/>
+    <w:unhideWhenUsed/>
+    <w:rsid w:val="00CC17F8"/>
+    <w:rPr>
+      <w:color w:val="954F72" w:themeColor="followedHyperlink"/>
+      <w:u w:val="single"/>
+    </w:rPr>
+  </w:style>
 </w:styles>
 </file>
 

</xml_diff>

<commit_message>
REST API doc updated
</commit_message>
<xml_diff>
--- a/REST_API_documentation_for_SURVEY_project.docx
+++ b/REST_API_documentation_for_SURVEY_project.docx
@@ -2603,16 +2603,14 @@
           <w:color w:val="000000"/>
           <w:sz w:val="18"/>
           <w:szCs w:val="18"/>
-          <w:lang/>
-        </w:rPr>
-      </w:pPr>
-      <w:r>
-        <w:rPr>
-          <w:rFonts w:ascii="Courier New" w:eastAsia="Times New Roman" w:hAnsi="Courier New" w:cs="Courier New"/>
-          <w:color w:val="000000"/>
-          <w:sz w:val="18"/>
-          <w:szCs w:val="18"/>
-          <w:lang/>
+        </w:rPr>
+      </w:pPr>
+      <w:r>
+        <w:rPr>
+          <w:rFonts w:ascii="Courier New" w:eastAsia="Times New Roman" w:hAnsi="Courier New" w:cs="Courier New"/>
+          <w:color w:val="000000"/>
+          <w:sz w:val="18"/>
+          <w:szCs w:val="18"/>
         </w:rPr>
         <w:t>{</w:t>
       </w:r>
@@ -2626,16 +2624,14 @@
           <w:color w:val="000000"/>
           <w:sz w:val="18"/>
           <w:szCs w:val="18"/>
-          <w:lang/>
-        </w:rPr>
-      </w:pPr>
-      <w:r>
-        <w:rPr>
-          <w:rFonts w:ascii="Courier New" w:eastAsia="Times New Roman" w:hAnsi="Courier New" w:cs="Courier New"/>
-          <w:color w:val="000000"/>
-          <w:sz w:val="18"/>
-          <w:szCs w:val="18"/>
-          <w:lang/>
+        </w:rPr>
+      </w:pPr>
+      <w:r>
+        <w:rPr>
+          <w:rFonts w:ascii="Courier New" w:eastAsia="Times New Roman" w:hAnsi="Courier New" w:cs="Courier New"/>
+          <w:color w:val="000000"/>
+          <w:sz w:val="18"/>
+          <w:szCs w:val="18"/>
         </w:rPr>
         <w:t>    </w:t>
       </w:r>
@@ -2645,7 +2641,6 @@
           <w:color w:val="A31515"/>
           <w:sz w:val="18"/>
           <w:szCs w:val="18"/>
-          <w:lang/>
         </w:rPr>
         <w:t>"userName"</w:t>
       </w:r>
@@ -2655,7 +2650,6 @@
           <w:color w:val="000000"/>
           <w:sz w:val="18"/>
           <w:szCs w:val="18"/>
-          <w:lang/>
         </w:rPr>
         <w:t> : </w:t>
       </w:r>
@@ -2665,7 +2659,6 @@
           <w:color w:val="0451A5"/>
           <w:sz w:val="18"/>
           <w:szCs w:val="18"/>
-          <w:lang/>
         </w:rPr>
         <w:t>"Maria"</w:t>
       </w:r>
@@ -2679,16 +2672,14 @@
           <w:color w:val="000000"/>
           <w:sz w:val="18"/>
           <w:szCs w:val="18"/>
-          <w:lang/>
-        </w:rPr>
-      </w:pPr>
-      <w:r>
-        <w:rPr>
-          <w:rFonts w:ascii="Courier New" w:eastAsia="Times New Roman" w:hAnsi="Courier New" w:cs="Courier New"/>
-          <w:color w:val="000000"/>
-          <w:sz w:val="18"/>
-          <w:szCs w:val="18"/>
-          <w:lang/>
+        </w:rPr>
+      </w:pPr>
+      <w:r>
+        <w:rPr>
+          <w:rFonts w:ascii="Courier New" w:eastAsia="Times New Roman" w:hAnsi="Courier New" w:cs="Courier New"/>
+          <w:color w:val="000000"/>
+          <w:sz w:val="18"/>
+          <w:szCs w:val="18"/>
         </w:rPr>
         <w:t>}</w:t>
       </w:r>
@@ -2819,16 +2810,14 @@
           <w:color w:val="000000"/>
           <w:sz w:val="18"/>
           <w:szCs w:val="18"/>
-          <w:lang/>
-        </w:rPr>
-      </w:pPr>
-      <w:r>
-        <w:rPr>
-          <w:rFonts w:ascii="Courier New" w:eastAsia="Times New Roman" w:hAnsi="Courier New" w:cs="Courier New"/>
-          <w:color w:val="000000"/>
-          <w:sz w:val="18"/>
-          <w:szCs w:val="18"/>
-          <w:lang/>
+        </w:rPr>
+      </w:pPr>
+      <w:r>
+        <w:rPr>
+          <w:rFonts w:ascii="Courier New" w:eastAsia="Times New Roman" w:hAnsi="Courier New" w:cs="Courier New"/>
+          <w:color w:val="000000"/>
+          <w:sz w:val="18"/>
+          <w:szCs w:val="18"/>
         </w:rPr>
         <w:t>{</w:t>
       </w:r>
@@ -2842,16 +2831,14 @@
           <w:color w:val="000000"/>
           <w:sz w:val="18"/>
           <w:szCs w:val="18"/>
-          <w:lang/>
-        </w:rPr>
-      </w:pPr>
-      <w:r>
-        <w:rPr>
-          <w:rFonts w:ascii="Courier New" w:eastAsia="Times New Roman" w:hAnsi="Courier New" w:cs="Courier New"/>
-          <w:color w:val="000000"/>
-          <w:sz w:val="18"/>
-          <w:szCs w:val="18"/>
-          <w:lang/>
+        </w:rPr>
+      </w:pPr>
+      <w:r>
+        <w:rPr>
+          <w:rFonts w:ascii="Courier New" w:eastAsia="Times New Roman" w:hAnsi="Courier New" w:cs="Courier New"/>
+          <w:color w:val="000000"/>
+          <w:sz w:val="18"/>
+          <w:szCs w:val="18"/>
         </w:rPr>
         <w:t>    </w:t>
       </w:r>
@@ -2861,7 +2848,6 @@
           <w:color w:val="A31515"/>
           <w:sz w:val="18"/>
           <w:szCs w:val="18"/>
-          <w:lang/>
         </w:rPr>
         <w:t>"answerText"</w:t>
       </w:r>
@@ -2871,7 +2857,6 @@
           <w:color w:val="000000"/>
           <w:sz w:val="18"/>
           <w:szCs w:val="18"/>
-          <w:lang/>
         </w:rPr>
         <w:t>: </w:t>
       </w:r>
@@ -2881,7 +2866,6 @@
           <w:color w:val="0451A5"/>
           <w:sz w:val="18"/>
           <w:szCs w:val="18"/>
-          <w:lang/>
         </w:rPr>
         <w:t>"Oona"</w:t>
       </w:r>
@@ -2891,7 +2875,6 @@
           <w:color w:val="000000"/>
           <w:sz w:val="18"/>
           <w:szCs w:val="18"/>
-          <w:lang/>
         </w:rPr>
         <w:t>,</w:t>
       </w:r>
@@ -2905,16 +2888,14 @@
           <w:color w:val="000000"/>
           <w:sz w:val="18"/>
           <w:szCs w:val="18"/>
-          <w:lang/>
-        </w:rPr>
-      </w:pPr>
-      <w:r>
-        <w:rPr>
-          <w:rFonts w:ascii="Courier New" w:eastAsia="Times New Roman" w:hAnsi="Courier New" w:cs="Courier New"/>
-          <w:color w:val="000000"/>
-          <w:sz w:val="18"/>
-          <w:szCs w:val="18"/>
-          <w:lang/>
+        </w:rPr>
+      </w:pPr>
+      <w:r>
+        <w:rPr>
+          <w:rFonts w:ascii="Courier New" w:eastAsia="Times New Roman" w:hAnsi="Courier New" w:cs="Courier New"/>
+          <w:color w:val="000000"/>
+          <w:sz w:val="18"/>
+          <w:szCs w:val="18"/>
         </w:rPr>
         <w:t>    </w:t>
       </w:r>
@@ -2924,7 +2905,6 @@
           <w:color w:val="A31515"/>
           <w:sz w:val="18"/>
           <w:szCs w:val="18"/>
-          <w:lang/>
         </w:rPr>
         <w:t>"question"</w:t>
       </w:r>
@@ -2934,7 +2914,6 @@
           <w:color w:val="000000"/>
           <w:sz w:val="18"/>
           <w:szCs w:val="18"/>
-          <w:lang/>
         </w:rPr>
         <w:t> : {</w:t>
       </w:r>
@@ -2944,7 +2923,6 @@
           <w:color w:val="A31515"/>
           <w:sz w:val="18"/>
           <w:szCs w:val="18"/>
-          <w:lang/>
         </w:rPr>
         <w:t>"questionID"</w:t>
       </w:r>
@@ -2954,7 +2932,6 @@
           <w:color w:val="000000"/>
           <w:sz w:val="18"/>
           <w:szCs w:val="18"/>
-          <w:lang/>
         </w:rPr>
         <w:t> : </w:t>
       </w:r>
@@ -2964,7 +2941,6 @@
           <w:color w:val="098658"/>
           <w:sz w:val="18"/>
           <w:szCs w:val="18"/>
-          <w:lang/>
         </w:rPr>
         <w:t>4</w:t>
       </w:r>
@@ -2974,7 +2950,6 @@
           <w:color w:val="000000"/>
           <w:sz w:val="18"/>
           <w:szCs w:val="18"/>
-          <w:lang/>
         </w:rPr>
         <w:t>},</w:t>
       </w:r>
@@ -2988,16 +2963,14 @@
           <w:color w:val="000000"/>
           <w:sz w:val="18"/>
           <w:szCs w:val="18"/>
-          <w:lang/>
-        </w:rPr>
-      </w:pPr>
-      <w:r>
-        <w:rPr>
-          <w:rFonts w:ascii="Courier New" w:eastAsia="Times New Roman" w:hAnsi="Courier New" w:cs="Courier New"/>
-          <w:color w:val="000000"/>
-          <w:sz w:val="18"/>
-          <w:szCs w:val="18"/>
-          <w:lang/>
+        </w:rPr>
+      </w:pPr>
+      <w:r>
+        <w:rPr>
+          <w:rFonts w:ascii="Courier New" w:eastAsia="Times New Roman" w:hAnsi="Courier New" w:cs="Courier New"/>
+          <w:color w:val="000000"/>
+          <w:sz w:val="18"/>
+          <w:szCs w:val="18"/>
         </w:rPr>
         <w:t>    </w:t>
       </w:r>
@@ -3007,7 +2980,6 @@
           <w:color w:val="A31515"/>
           <w:sz w:val="18"/>
           <w:szCs w:val="18"/>
-          <w:lang/>
         </w:rPr>
         <w:t>"user"</w:t>
       </w:r>
@@ -3017,7 +2989,6 @@
           <w:color w:val="000000"/>
           <w:sz w:val="18"/>
           <w:szCs w:val="18"/>
-          <w:lang/>
         </w:rPr>
         <w:t>: {</w:t>
       </w:r>
@@ -3027,7 +2998,6 @@
           <w:color w:val="A31515"/>
           <w:sz w:val="18"/>
           <w:szCs w:val="18"/>
-          <w:lang/>
         </w:rPr>
         <w:t>"userID"</w:t>
       </w:r>
@@ -3037,7 +3007,6 @@
           <w:color w:val="000000"/>
           <w:sz w:val="18"/>
           <w:szCs w:val="18"/>
-          <w:lang/>
         </w:rPr>
         <w:t> : </w:t>
       </w:r>
@@ -3047,7 +3016,6 @@
           <w:color w:val="098658"/>
           <w:sz w:val="18"/>
           <w:szCs w:val="18"/>
-          <w:lang/>
         </w:rPr>
         <w:t>18</w:t>
       </w:r>
@@ -3057,7 +3025,6 @@
           <w:color w:val="000000"/>
           <w:sz w:val="18"/>
           <w:szCs w:val="18"/>
-          <w:lang/>
         </w:rPr>
         <w:t>}</w:t>
       </w:r>
@@ -3071,16 +3038,14 @@
           <w:color w:val="000000"/>
           <w:sz w:val="18"/>
           <w:szCs w:val="18"/>
-          <w:lang/>
-        </w:rPr>
-      </w:pPr>
-      <w:r>
-        <w:rPr>
-          <w:rFonts w:ascii="Courier New" w:eastAsia="Times New Roman" w:hAnsi="Courier New" w:cs="Courier New"/>
-          <w:color w:val="000000"/>
-          <w:sz w:val="18"/>
-          <w:szCs w:val="18"/>
-          <w:lang/>
+        </w:rPr>
+      </w:pPr>
+      <w:r>
+        <w:rPr>
+          <w:rFonts w:ascii="Courier New" w:eastAsia="Times New Roman" w:hAnsi="Courier New" w:cs="Courier New"/>
+          <w:color w:val="000000"/>
+          <w:sz w:val="18"/>
+          <w:szCs w:val="18"/>
         </w:rPr>
         <w:t>}</w:t>
       </w:r>
@@ -3094,6 +3059,727 @@
           <w:color w:val="000000"/>
           <w:sz w:val="18"/>
           <w:szCs w:val="18"/>
+        </w:rPr>
+      </w:pPr>
+    </w:p>
+    <w:p>
+      <w:pPr>
+        <w:rPr>
+          <w:rFonts w:ascii="Courier New" w:eastAsia="Times New Roman" w:hAnsi="Courier New" w:cs="Courier New"/>
+          <w:color w:val="000000"/>
+          <w:sz w:val="18"/>
+          <w:szCs w:val="18"/>
+        </w:rPr>
+      </w:pPr>
+      <w:r>
+        <w:rPr>
+          <w:rFonts w:ascii="Courier New" w:eastAsia="Times New Roman" w:hAnsi="Courier New" w:cs="Courier New"/>
+          <w:color w:val="000000"/>
+          <w:sz w:val="18"/>
+          <w:szCs w:val="18"/>
+        </w:rPr>
+        <w:br w:type="page"/>
+      </w:r>
+    </w:p>
+    <w:p>
+      <w:pPr>
+        <w:pStyle w:val="ListParagraph"/>
+        <w:numPr>
+          <w:ilvl w:val="0"/>
+          <w:numId w:val="1"/>
+        </w:numPr>
+        <w:rPr>
+          <w:lang w:val="en-GB"/>
+        </w:rPr>
+      </w:pPr>
+      <w:r>
+        <w:rPr>
+          <w:lang w:val="en-GB"/>
+        </w:rPr>
+        <w:t xml:space="preserve">Create a LIST of </w:t>
+      </w:r>
+      <w:proofErr w:type="spellStart"/>
+      <w:r>
+        <w:rPr>
+          <w:lang w:val="en-GB"/>
+        </w:rPr>
+        <w:t>OpenUserAnswer</w:t>
+      </w:r>
+      <w:r>
+        <w:rPr>
+          <w:lang w:val="en-GB"/>
+        </w:rPr>
+        <w:t>s</w:t>
+      </w:r>
+      <w:proofErr w:type="spellEnd"/>
+    </w:p>
+    <w:p>
+      <w:pPr>
+        <w:rPr>
+          <w:lang w:val="en-GB"/>
+        </w:rPr>
+      </w:pPr>
+      <w:r>
+        <w:rPr>
+          <w:lang w:val="en-GB"/>
+        </w:rPr>
+        <w:t xml:space="preserve">POST method to </w:t>
+      </w:r>
+      <w:r>
+        <w:rPr>
+          <w:rFonts w:ascii="Consolas" w:hAnsi="Consolas" w:cs="Consolas"/>
+          <w:color w:val="2A00FF"/>
+          <w:sz w:val="20"/>
+          <w:szCs w:val="20"/>
+          <w:shd w:val="clear" w:color="auto" w:fill="E8F2FE"/>
+        </w:rPr>
+        <w:t>"/saveallouanswers"</w:t>
+      </w:r>
+      <w:r>
+        <w:rPr>
+          <w:lang w:val="en-GB"/>
+        </w:rPr>
+        <w:t xml:space="preserve"> endpoint</w:t>
+      </w:r>
+    </w:p>
+    <w:p>
+      <w:pPr>
+        <w:rPr>
+          <w:lang w:val="en-GB"/>
+        </w:rPr>
+      </w:pPr>
+      <w:r>
+        <w:rPr>
+          <w:lang w:val="en-GB"/>
+        </w:rPr>
+        <w:t>Header: 'Content-type': 'application/json'</w:t>
+      </w:r>
+    </w:p>
+    <w:p>
+      <w:pPr>
+        <w:rPr>
+          <w:lang w:val="en-GB"/>
+        </w:rPr>
+      </w:pPr>
+      <w:r>
+        <w:rPr>
+          <w:lang w:val="en-GB"/>
+        </w:rPr>
+        <w:t>Example body</w:t>
+      </w:r>
+      <w:r>
+        <w:rPr>
+          <w:lang w:val="en-GB"/>
+        </w:rPr>
+        <w:t xml:space="preserve"> </w:t>
+      </w:r>
+    </w:p>
+    <w:p>
+      <w:pPr>
+        <w:shd w:val="clear" w:color="auto" w:fill="FFFFFE"/>
+        <w:spacing w:after="0" w:line="270" w:lineRule="atLeast"/>
+        <w:rPr>
+          <w:rFonts w:ascii="Courier New" w:eastAsia="Times New Roman" w:hAnsi="Courier New" w:cs="Courier New"/>
+          <w:color w:val="000000"/>
+          <w:sz w:val="18"/>
+          <w:szCs w:val="18"/>
+          <w:lang/>
+        </w:rPr>
+      </w:pPr>
+      <w:r>
+        <w:rPr>
+          <w:rFonts w:ascii="Courier New" w:eastAsia="Times New Roman" w:hAnsi="Courier New" w:cs="Courier New"/>
+          <w:color w:val="000000"/>
+          <w:sz w:val="18"/>
+          <w:szCs w:val="18"/>
+          <w:lang/>
+        </w:rPr>
+        <w:t>[</w:t>
+      </w:r>
+    </w:p>
+    <w:p>
+      <w:pPr>
+        <w:shd w:val="clear" w:color="auto" w:fill="FFFFFE"/>
+        <w:spacing w:after="0" w:line="270" w:lineRule="atLeast"/>
+        <w:rPr>
+          <w:rFonts w:ascii="Courier New" w:eastAsia="Times New Roman" w:hAnsi="Courier New" w:cs="Courier New"/>
+          <w:color w:val="000000"/>
+          <w:sz w:val="18"/>
+          <w:szCs w:val="18"/>
+          <w:lang/>
+        </w:rPr>
+      </w:pPr>
+      <w:r>
+        <w:rPr>
+          <w:rFonts w:ascii="Courier New" w:eastAsia="Times New Roman" w:hAnsi="Courier New" w:cs="Courier New"/>
+          <w:color w:val="000000"/>
+          <w:sz w:val="18"/>
+          <w:szCs w:val="18"/>
+          <w:lang/>
+        </w:rPr>
+        <w:t>    {</w:t>
+      </w:r>
+    </w:p>
+    <w:p>
+      <w:pPr>
+        <w:shd w:val="clear" w:color="auto" w:fill="FFFFFE"/>
+        <w:spacing w:after="0" w:line="270" w:lineRule="atLeast"/>
+        <w:rPr>
+          <w:rFonts w:ascii="Courier New" w:eastAsia="Times New Roman" w:hAnsi="Courier New" w:cs="Courier New"/>
+          <w:color w:val="000000"/>
+          <w:sz w:val="18"/>
+          <w:szCs w:val="18"/>
+          <w:lang/>
+        </w:rPr>
+      </w:pPr>
+      <w:r>
+        <w:rPr>
+          <w:rFonts w:ascii="Courier New" w:eastAsia="Times New Roman" w:hAnsi="Courier New" w:cs="Courier New"/>
+          <w:color w:val="000000"/>
+          <w:sz w:val="18"/>
+          <w:szCs w:val="18"/>
+          <w:lang/>
+        </w:rPr>
+        <w:t>        </w:t>
+      </w:r>
+      <w:r>
+        <w:rPr>
+          <w:rFonts w:ascii="Courier New" w:eastAsia="Times New Roman" w:hAnsi="Courier New" w:cs="Courier New"/>
+          <w:color w:val="A31515"/>
+          <w:sz w:val="18"/>
+          <w:szCs w:val="18"/>
+          <w:lang/>
+        </w:rPr>
+        <w:t>"question"</w:t>
+      </w:r>
+      <w:r>
+        <w:rPr>
+          <w:rFonts w:ascii="Courier New" w:eastAsia="Times New Roman" w:hAnsi="Courier New" w:cs="Courier New"/>
+          <w:color w:val="000000"/>
+          <w:sz w:val="18"/>
+          <w:szCs w:val="18"/>
+          <w:lang/>
+        </w:rPr>
+        <w:t>: {</w:t>
+      </w:r>
+      <w:r>
+        <w:rPr>
+          <w:rFonts w:ascii="Courier New" w:eastAsia="Times New Roman" w:hAnsi="Courier New" w:cs="Courier New"/>
+          <w:color w:val="A31515"/>
+          <w:sz w:val="18"/>
+          <w:szCs w:val="18"/>
+          <w:lang/>
+        </w:rPr>
+        <w:t>"questionID"</w:t>
+      </w:r>
+      <w:r>
+        <w:rPr>
+          <w:rFonts w:ascii="Courier New" w:eastAsia="Times New Roman" w:hAnsi="Courier New" w:cs="Courier New"/>
+          <w:color w:val="000000"/>
+          <w:sz w:val="18"/>
+          <w:szCs w:val="18"/>
+          <w:lang/>
+        </w:rPr>
+        <w:t>: </w:t>
+      </w:r>
+      <w:r>
+        <w:rPr>
+          <w:rFonts w:ascii="Courier New" w:eastAsia="Times New Roman" w:hAnsi="Courier New" w:cs="Courier New"/>
+          <w:color w:val="098658"/>
+          <w:sz w:val="18"/>
+          <w:szCs w:val="18"/>
+          <w:lang/>
+        </w:rPr>
+        <w:t>4</w:t>
+      </w:r>
+      <w:r>
+        <w:rPr>
+          <w:rFonts w:ascii="Courier New" w:eastAsia="Times New Roman" w:hAnsi="Courier New" w:cs="Courier New"/>
+          <w:color w:val="000000"/>
+          <w:sz w:val="18"/>
+          <w:szCs w:val="18"/>
+          <w:lang/>
+        </w:rPr>
+        <w:t>},</w:t>
+      </w:r>
+    </w:p>
+    <w:p>
+      <w:pPr>
+        <w:shd w:val="clear" w:color="auto" w:fill="FFFFFE"/>
+        <w:spacing w:after="0" w:line="270" w:lineRule="atLeast"/>
+        <w:rPr>
+          <w:rFonts w:ascii="Courier New" w:eastAsia="Times New Roman" w:hAnsi="Courier New" w:cs="Courier New"/>
+          <w:color w:val="000000"/>
+          <w:sz w:val="18"/>
+          <w:szCs w:val="18"/>
+          <w:lang/>
+        </w:rPr>
+      </w:pPr>
+      <w:r>
+        <w:rPr>
+          <w:rFonts w:ascii="Courier New" w:eastAsia="Times New Roman" w:hAnsi="Courier New" w:cs="Courier New"/>
+          <w:color w:val="000000"/>
+          <w:sz w:val="18"/>
+          <w:szCs w:val="18"/>
+          <w:lang/>
+        </w:rPr>
+        <w:t>        </w:t>
+      </w:r>
+      <w:r>
+        <w:rPr>
+          <w:rFonts w:ascii="Courier New" w:eastAsia="Times New Roman" w:hAnsi="Courier New" w:cs="Courier New"/>
+          <w:color w:val="A31515"/>
+          <w:sz w:val="18"/>
+          <w:szCs w:val="18"/>
+          <w:lang/>
+        </w:rPr>
+        <w:t>"answerText"</w:t>
+      </w:r>
+      <w:r>
+        <w:rPr>
+          <w:rFonts w:ascii="Courier New" w:eastAsia="Times New Roman" w:hAnsi="Courier New" w:cs="Courier New"/>
+          <w:color w:val="000000"/>
+          <w:sz w:val="18"/>
+          <w:szCs w:val="18"/>
+          <w:lang/>
+        </w:rPr>
+        <w:t>: </w:t>
+      </w:r>
+      <w:r>
+        <w:rPr>
+          <w:rFonts w:ascii="Courier New" w:eastAsia="Times New Roman" w:hAnsi="Courier New" w:cs="Courier New"/>
+          <w:color w:val="0451A5"/>
+          <w:sz w:val="18"/>
+          <w:szCs w:val="18"/>
+          <w:lang/>
+        </w:rPr>
+        <w:t>"A"</w:t>
+      </w:r>
+      <w:r>
+        <w:rPr>
+          <w:rFonts w:ascii="Courier New" w:eastAsia="Times New Roman" w:hAnsi="Courier New" w:cs="Courier New"/>
+          <w:color w:val="000000"/>
+          <w:sz w:val="18"/>
+          <w:szCs w:val="18"/>
+          <w:lang/>
+        </w:rPr>
+        <w:t>,</w:t>
+      </w:r>
+    </w:p>
+    <w:p>
+      <w:pPr>
+        <w:shd w:val="clear" w:color="auto" w:fill="FFFFFE"/>
+        <w:spacing w:after="0" w:line="270" w:lineRule="atLeast"/>
+        <w:rPr>
+          <w:rFonts w:ascii="Courier New" w:eastAsia="Times New Roman" w:hAnsi="Courier New" w:cs="Courier New"/>
+          <w:color w:val="000000"/>
+          <w:sz w:val="18"/>
+          <w:szCs w:val="18"/>
+          <w:lang/>
+        </w:rPr>
+      </w:pPr>
+      <w:r>
+        <w:rPr>
+          <w:rFonts w:ascii="Courier New" w:eastAsia="Times New Roman" w:hAnsi="Courier New" w:cs="Courier New"/>
+          <w:color w:val="000000"/>
+          <w:sz w:val="18"/>
+          <w:szCs w:val="18"/>
+          <w:lang/>
+        </w:rPr>
+        <w:t>        </w:t>
+      </w:r>
+      <w:r>
+        <w:rPr>
+          <w:rFonts w:ascii="Courier New" w:eastAsia="Times New Roman" w:hAnsi="Courier New" w:cs="Courier New"/>
+          <w:color w:val="A31515"/>
+          <w:sz w:val="18"/>
+          <w:szCs w:val="18"/>
+          <w:lang/>
+        </w:rPr>
+        <w:t>"user"</w:t>
+      </w:r>
+      <w:r>
+        <w:rPr>
+          <w:rFonts w:ascii="Courier New" w:eastAsia="Times New Roman" w:hAnsi="Courier New" w:cs="Courier New"/>
+          <w:color w:val="000000"/>
+          <w:sz w:val="18"/>
+          <w:szCs w:val="18"/>
+          <w:lang/>
+        </w:rPr>
+        <w:t>: {</w:t>
+      </w:r>
+      <w:r>
+        <w:rPr>
+          <w:rFonts w:ascii="Courier New" w:eastAsia="Times New Roman" w:hAnsi="Courier New" w:cs="Courier New"/>
+          <w:color w:val="A31515"/>
+          <w:sz w:val="18"/>
+          <w:szCs w:val="18"/>
+          <w:lang/>
+        </w:rPr>
+        <w:t>"userID"</w:t>
+      </w:r>
+      <w:r>
+        <w:rPr>
+          <w:rFonts w:ascii="Courier New" w:eastAsia="Times New Roman" w:hAnsi="Courier New" w:cs="Courier New"/>
+          <w:color w:val="000000"/>
+          <w:sz w:val="18"/>
+          <w:szCs w:val="18"/>
+          <w:lang/>
+        </w:rPr>
+        <w:t> : </w:t>
+      </w:r>
+      <w:r>
+        <w:rPr>
+          <w:rFonts w:ascii="Courier New" w:eastAsia="Times New Roman" w:hAnsi="Courier New" w:cs="Courier New"/>
+          <w:color w:val="098658"/>
+          <w:sz w:val="18"/>
+          <w:szCs w:val="18"/>
+          <w:lang/>
+        </w:rPr>
+        <w:t>13</w:t>
+      </w:r>
+      <w:r>
+        <w:rPr>
+          <w:rFonts w:ascii="Courier New" w:eastAsia="Times New Roman" w:hAnsi="Courier New" w:cs="Courier New"/>
+          <w:color w:val="000000"/>
+          <w:sz w:val="18"/>
+          <w:szCs w:val="18"/>
+          <w:lang/>
+        </w:rPr>
+        <w:t>}</w:t>
+      </w:r>
+    </w:p>
+    <w:p>
+      <w:pPr>
+        <w:shd w:val="clear" w:color="auto" w:fill="FFFFFE"/>
+        <w:spacing w:after="0" w:line="270" w:lineRule="atLeast"/>
+        <w:rPr>
+          <w:rFonts w:ascii="Courier New" w:eastAsia="Times New Roman" w:hAnsi="Courier New" w:cs="Courier New"/>
+          <w:color w:val="000000"/>
+          <w:sz w:val="18"/>
+          <w:szCs w:val="18"/>
+          <w:lang/>
+        </w:rPr>
+      </w:pPr>
+      <w:r>
+        <w:rPr>
+          <w:rFonts w:ascii="Courier New" w:eastAsia="Times New Roman" w:hAnsi="Courier New" w:cs="Courier New"/>
+          <w:color w:val="000000"/>
+          <w:sz w:val="18"/>
+          <w:szCs w:val="18"/>
+          <w:lang/>
+        </w:rPr>
+        <w:t>    },</w:t>
+      </w:r>
+    </w:p>
+    <w:p>
+      <w:pPr>
+        <w:shd w:val="clear" w:color="auto" w:fill="FFFFFE"/>
+        <w:spacing w:after="0" w:line="270" w:lineRule="atLeast"/>
+        <w:rPr>
+          <w:rFonts w:ascii="Courier New" w:eastAsia="Times New Roman" w:hAnsi="Courier New" w:cs="Courier New"/>
+          <w:color w:val="000000"/>
+          <w:sz w:val="18"/>
+          <w:szCs w:val="18"/>
+          <w:lang/>
+        </w:rPr>
+      </w:pPr>
+      <w:r>
+        <w:rPr>
+          <w:rFonts w:ascii="Courier New" w:eastAsia="Times New Roman" w:hAnsi="Courier New" w:cs="Courier New"/>
+          <w:color w:val="000000"/>
+          <w:sz w:val="18"/>
+          <w:szCs w:val="18"/>
+          <w:lang/>
+        </w:rPr>
+        <w:t>    {</w:t>
+      </w:r>
+    </w:p>
+    <w:p>
+      <w:pPr>
+        <w:shd w:val="clear" w:color="auto" w:fill="FFFFFE"/>
+        <w:spacing w:after="0" w:line="270" w:lineRule="atLeast"/>
+        <w:rPr>
+          <w:rFonts w:ascii="Courier New" w:eastAsia="Times New Roman" w:hAnsi="Courier New" w:cs="Courier New"/>
+          <w:color w:val="000000"/>
+          <w:sz w:val="18"/>
+          <w:szCs w:val="18"/>
+          <w:lang/>
+        </w:rPr>
+      </w:pPr>
+      <w:r>
+        <w:rPr>
+          <w:rFonts w:ascii="Courier New" w:eastAsia="Times New Roman" w:hAnsi="Courier New" w:cs="Courier New"/>
+          <w:color w:val="000000"/>
+          <w:sz w:val="18"/>
+          <w:szCs w:val="18"/>
+          <w:lang/>
+        </w:rPr>
+        <w:t>        </w:t>
+      </w:r>
+      <w:r>
+        <w:rPr>
+          <w:rFonts w:ascii="Courier New" w:eastAsia="Times New Roman" w:hAnsi="Courier New" w:cs="Courier New"/>
+          <w:color w:val="A31515"/>
+          <w:sz w:val="18"/>
+          <w:szCs w:val="18"/>
+          <w:lang/>
+        </w:rPr>
+        <w:t>"question"</w:t>
+      </w:r>
+      <w:r>
+        <w:rPr>
+          <w:rFonts w:ascii="Courier New" w:eastAsia="Times New Roman" w:hAnsi="Courier New" w:cs="Courier New"/>
+          <w:color w:val="000000"/>
+          <w:sz w:val="18"/>
+          <w:szCs w:val="18"/>
+          <w:lang/>
+        </w:rPr>
+        <w:t>: {</w:t>
+      </w:r>
+      <w:r>
+        <w:rPr>
+          <w:rFonts w:ascii="Courier New" w:eastAsia="Times New Roman" w:hAnsi="Courier New" w:cs="Courier New"/>
+          <w:color w:val="A31515"/>
+          <w:sz w:val="18"/>
+          <w:szCs w:val="18"/>
+          <w:lang/>
+        </w:rPr>
+        <w:t>"questionID"</w:t>
+      </w:r>
+      <w:r>
+        <w:rPr>
+          <w:rFonts w:ascii="Courier New" w:eastAsia="Times New Roman" w:hAnsi="Courier New" w:cs="Courier New"/>
+          <w:color w:val="000000"/>
+          <w:sz w:val="18"/>
+          <w:szCs w:val="18"/>
+          <w:lang/>
+        </w:rPr>
+        <w:t>: </w:t>
+      </w:r>
+      <w:r>
+        <w:rPr>
+          <w:rFonts w:ascii="Courier New" w:eastAsia="Times New Roman" w:hAnsi="Courier New" w:cs="Courier New"/>
+          <w:color w:val="098658"/>
+          <w:sz w:val="18"/>
+          <w:szCs w:val="18"/>
+          <w:lang/>
+        </w:rPr>
+        <w:t>4</w:t>
+      </w:r>
+      <w:r>
+        <w:rPr>
+          <w:rFonts w:ascii="Courier New" w:eastAsia="Times New Roman" w:hAnsi="Courier New" w:cs="Courier New"/>
+          <w:color w:val="000000"/>
+          <w:sz w:val="18"/>
+          <w:szCs w:val="18"/>
+          <w:lang/>
+        </w:rPr>
+        <w:t>},</w:t>
+      </w:r>
+    </w:p>
+    <w:p>
+      <w:pPr>
+        <w:shd w:val="clear" w:color="auto" w:fill="FFFFFE"/>
+        <w:spacing w:after="0" w:line="270" w:lineRule="atLeast"/>
+        <w:rPr>
+          <w:rFonts w:ascii="Courier New" w:eastAsia="Times New Roman" w:hAnsi="Courier New" w:cs="Courier New"/>
+          <w:color w:val="000000"/>
+          <w:sz w:val="18"/>
+          <w:szCs w:val="18"/>
+          <w:lang/>
+        </w:rPr>
+      </w:pPr>
+      <w:r>
+        <w:rPr>
+          <w:rFonts w:ascii="Courier New" w:eastAsia="Times New Roman" w:hAnsi="Courier New" w:cs="Courier New"/>
+          <w:color w:val="000000"/>
+          <w:sz w:val="18"/>
+          <w:szCs w:val="18"/>
+          <w:lang/>
+        </w:rPr>
+        <w:t>        </w:t>
+      </w:r>
+      <w:r>
+        <w:rPr>
+          <w:rFonts w:ascii="Courier New" w:eastAsia="Times New Roman" w:hAnsi="Courier New" w:cs="Courier New"/>
+          <w:color w:val="A31515"/>
+          <w:sz w:val="18"/>
+          <w:szCs w:val="18"/>
+          <w:lang/>
+        </w:rPr>
+        <w:t>"answerText"</w:t>
+      </w:r>
+      <w:r>
+        <w:rPr>
+          <w:rFonts w:ascii="Courier New" w:eastAsia="Times New Roman" w:hAnsi="Courier New" w:cs="Courier New"/>
+          <w:color w:val="000000"/>
+          <w:sz w:val="18"/>
+          <w:szCs w:val="18"/>
+          <w:lang/>
+        </w:rPr>
+        <w:t>: </w:t>
+      </w:r>
+      <w:r>
+        <w:rPr>
+          <w:rFonts w:ascii="Courier New" w:eastAsia="Times New Roman" w:hAnsi="Courier New" w:cs="Courier New"/>
+          <w:color w:val="0451A5"/>
+          <w:sz w:val="18"/>
+          <w:szCs w:val="18"/>
+          <w:lang/>
+        </w:rPr>
+        <w:t>"B"</w:t>
+      </w:r>
+      <w:r>
+        <w:rPr>
+          <w:rFonts w:ascii="Courier New" w:eastAsia="Times New Roman" w:hAnsi="Courier New" w:cs="Courier New"/>
+          <w:color w:val="000000"/>
+          <w:sz w:val="18"/>
+          <w:szCs w:val="18"/>
+          <w:lang/>
+        </w:rPr>
+        <w:t>,</w:t>
+      </w:r>
+    </w:p>
+    <w:p>
+      <w:pPr>
+        <w:shd w:val="clear" w:color="auto" w:fill="FFFFFE"/>
+        <w:spacing w:after="0" w:line="270" w:lineRule="atLeast"/>
+        <w:rPr>
+          <w:rFonts w:ascii="Courier New" w:eastAsia="Times New Roman" w:hAnsi="Courier New" w:cs="Courier New"/>
+          <w:color w:val="000000"/>
+          <w:sz w:val="18"/>
+          <w:szCs w:val="18"/>
+          <w:lang/>
+        </w:rPr>
+      </w:pPr>
+      <w:r>
+        <w:rPr>
+          <w:rFonts w:ascii="Courier New" w:eastAsia="Times New Roman" w:hAnsi="Courier New" w:cs="Courier New"/>
+          <w:color w:val="000000"/>
+          <w:sz w:val="18"/>
+          <w:szCs w:val="18"/>
+          <w:lang/>
+        </w:rPr>
+        <w:t>        </w:t>
+      </w:r>
+      <w:r>
+        <w:rPr>
+          <w:rFonts w:ascii="Courier New" w:eastAsia="Times New Roman" w:hAnsi="Courier New" w:cs="Courier New"/>
+          <w:color w:val="A31515"/>
+          <w:sz w:val="18"/>
+          <w:szCs w:val="18"/>
+          <w:lang/>
+        </w:rPr>
+        <w:t>"user"</w:t>
+      </w:r>
+      <w:r>
+        <w:rPr>
+          <w:rFonts w:ascii="Courier New" w:eastAsia="Times New Roman" w:hAnsi="Courier New" w:cs="Courier New"/>
+          <w:color w:val="000000"/>
+          <w:sz w:val="18"/>
+          <w:szCs w:val="18"/>
+          <w:lang/>
+        </w:rPr>
+        <w:t>: {</w:t>
+      </w:r>
+      <w:r>
+        <w:rPr>
+          <w:rFonts w:ascii="Courier New" w:eastAsia="Times New Roman" w:hAnsi="Courier New" w:cs="Courier New"/>
+          <w:color w:val="A31515"/>
+          <w:sz w:val="18"/>
+          <w:szCs w:val="18"/>
+          <w:lang/>
+        </w:rPr>
+        <w:t>"userID"</w:t>
+      </w:r>
+      <w:r>
+        <w:rPr>
+          <w:rFonts w:ascii="Courier New" w:eastAsia="Times New Roman" w:hAnsi="Courier New" w:cs="Courier New"/>
+          <w:color w:val="000000"/>
+          <w:sz w:val="18"/>
+          <w:szCs w:val="18"/>
+          <w:lang/>
+        </w:rPr>
+        <w:t> : </w:t>
+      </w:r>
+      <w:r>
+        <w:rPr>
+          <w:rFonts w:ascii="Courier New" w:eastAsia="Times New Roman" w:hAnsi="Courier New" w:cs="Courier New"/>
+          <w:color w:val="098658"/>
+          <w:sz w:val="18"/>
+          <w:szCs w:val="18"/>
+          <w:lang/>
+        </w:rPr>
+        <w:t>13</w:t>
+      </w:r>
+      <w:r>
+        <w:rPr>
+          <w:rFonts w:ascii="Courier New" w:eastAsia="Times New Roman" w:hAnsi="Courier New" w:cs="Courier New"/>
+          <w:color w:val="000000"/>
+          <w:sz w:val="18"/>
+          <w:szCs w:val="18"/>
+          <w:lang/>
+        </w:rPr>
+        <w:t>}</w:t>
+      </w:r>
+    </w:p>
+    <w:p>
+      <w:pPr>
+        <w:shd w:val="clear" w:color="auto" w:fill="FFFFFE"/>
+        <w:spacing w:after="0" w:line="270" w:lineRule="atLeast"/>
+        <w:rPr>
+          <w:rFonts w:ascii="Courier New" w:eastAsia="Times New Roman" w:hAnsi="Courier New" w:cs="Courier New"/>
+          <w:color w:val="000000"/>
+          <w:sz w:val="18"/>
+          <w:szCs w:val="18"/>
+          <w:lang/>
+        </w:rPr>
+      </w:pPr>
+      <w:r>
+        <w:rPr>
+          <w:rFonts w:ascii="Courier New" w:eastAsia="Times New Roman" w:hAnsi="Courier New" w:cs="Courier New"/>
+          <w:color w:val="000000"/>
+          <w:sz w:val="18"/>
+          <w:szCs w:val="18"/>
+          <w:lang/>
+        </w:rPr>
+        <w:t>    }</w:t>
+      </w:r>
+    </w:p>
+    <w:p>
+      <w:pPr>
+        <w:shd w:val="clear" w:color="auto" w:fill="FFFFFE"/>
+        <w:spacing w:after="0" w:line="270" w:lineRule="atLeast"/>
+        <w:rPr>
+          <w:rFonts w:ascii="Courier New" w:eastAsia="Times New Roman" w:hAnsi="Courier New" w:cs="Courier New"/>
+          <w:color w:val="000000"/>
+          <w:sz w:val="18"/>
+          <w:szCs w:val="18"/>
+          <w:lang/>
+        </w:rPr>
+      </w:pPr>
+      <w:r>
+        <w:rPr>
+          <w:rFonts w:ascii="Courier New" w:eastAsia="Times New Roman" w:hAnsi="Courier New" w:cs="Courier New"/>
+          <w:color w:val="000000"/>
+          <w:sz w:val="18"/>
+          <w:szCs w:val="18"/>
+          <w:lang/>
+        </w:rPr>
+        <w:t>]</w:t>
+      </w:r>
+    </w:p>
+    <w:p>
+      <w:pPr>
+        <w:rPr>
+          <w:lang w:val="en-GB"/>
+        </w:rPr>
+      </w:pPr>
+    </w:p>
+    <w:p>
+      <w:pPr>
+        <w:rPr>
           <w:lang w:val="en-GB"/>
         </w:rPr>
       </w:pPr>

</xml_diff>

<commit_message>
REST API updated + minor syntax corrections
</commit_message>
<xml_diff>
--- a/REST_API_documentation_for_SURVEY_project.docx
+++ b/REST_API_documentation_for_SURVEY_project.docx
@@ -9,27 +9,1657 @@
           <w:lang w:val="en-GB"/>
         </w:rPr>
       </w:pPr>
+      <w:bookmarkStart w:id="0" w:name="_Toc89331615"/>
+      <w:bookmarkStart w:id="1" w:name="_Toc89333512"/>
+      <w:bookmarkStart w:id="2" w:name="_Toc89334578"/>
+      <w:bookmarkStart w:id="3" w:name="_Toc89336342"/>
       <w:r>
         <w:rPr>
           <w:lang w:val="en-GB"/>
         </w:rPr>
         <w:t>REST API documentation for SURVEY project</w:t>
       </w:r>
-    </w:p>
-    <w:p>
-      <w:pPr>
-        <w:rPr>
-          <w:lang w:val="en-GB"/>
-        </w:rPr>
-      </w:pPr>
-    </w:p>
-    <w:p>
-      <w:pPr>
-        <w:rPr>
-          <w:lang w:val="en-GB"/>
-        </w:rPr>
-      </w:pPr>
-      <w:hyperlink r:id="rId5" w:history="1">
+      <w:bookmarkEnd w:id="0"/>
+      <w:bookmarkEnd w:id="1"/>
+      <w:bookmarkEnd w:id="2"/>
+      <w:bookmarkEnd w:id="3"/>
+    </w:p>
+    <w:p>
+      <w:pPr>
+        <w:pStyle w:val="TOC1"/>
+        <w:tabs>
+          <w:tab w:val="right" w:leader="dot" w:pos="9016"/>
+        </w:tabs>
+        <w:rPr>
+          <w:rFonts w:eastAsiaTheme="minorEastAsia"/>
+          <w:noProof/>
+          <w:lang/>
+        </w:rPr>
+      </w:pPr>
+      <w:r>
+        <w:rPr>
+          <w:lang w:val="en-GB"/>
+        </w:rPr>
+        <w:fldChar w:fldCharType="begin"/>
+      </w:r>
+      <w:r>
+        <w:rPr>
+          <w:lang w:val="en-GB"/>
+        </w:rPr>
+        <w:instrText xml:space="preserve"> TOC \o "1-3" \h \z \u </w:instrText>
+      </w:r>
+      <w:r>
+        <w:rPr>
+          <w:lang w:val="en-GB"/>
+        </w:rPr>
+        <w:fldChar w:fldCharType="separate"/>
+      </w:r>
+    </w:p>
+    <w:p>
+      <w:pPr>
+        <w:pStyle w:val="TOC2"/>
+        <w:tabs>
+          <w:tab w:val="right" w:leader="dot" w:pos="9016"/>
+        </w:tabs>
+        <w:rPr>
+          <w:rFonts w:eastAsiaTheme="minorEastAsia"/>
+          <w:noProof/>
+          <w:lang/>
+        </w:rPr>
+      </w:pPr>
+      <w:hyperlink w:anchor="_Toc89336343" w:history="1">
+        <w:r>
+          <w:rPr>
+            <w:rStyle w:val="Hyperlink"/>
+            <w:noProof/>
+            <w:lang w:val="en-GB"/>
+          </w:rPr>
+          <w:t>GET methods</w:t>
+        </w:r>
+        <w:r>
+          <w:rPr>
+            <w:noProof/>
+            <w:webHidden/>
+          </w:rPr>
+          <w:tab/>
+        </w:r>
+        <w:r>
+          <w:rPr>
+            <w:noProof/>
+            <w:webHidden/>
+          </w:rPr>
+          <w:fldChar w:fldCharType="begin"/>
+        </w:r>
+        <w:r>
+          <w:rPr>
+            <w:noProof/>
+            <w:webHidden/>
+          </w:rPr>
+          <w:instrText xml:space="preserve"> PAGEREF _Toc89336343 \h </w:instrText>
+        </w:r>
+        <w:r>
+          <w:rPr>
+            <w:noProof/>
+            <w:webHidden/>
+          </w:rPr>
+        </w:r>
+        <w:r>
+          <w:rPr>
+            <w:noProof/>
+            <w:webHidden/>
+          </w:rPr>
+          <w:fldChar w:fldCharType="separate"/>
+        </w:r>
+        <w:r>
+          <w:rPr>
+            <w:noProof/>
+            <w:webHidden/>
+          </w:rPr>
+          <w:t>1</w:t>
+        </w:r>
+        <w:r>
+          <w:rPr>
+            <w:noProof/>
+            <w:webHidden/>
+          </w:rPr>
+          <w:fldChar w:fldCharType="end"/>
+        </w:r>
+      </w:hyperlink>
+    </w:p>
+    <w:p>
+      <w:pPr>
+        <w:pStyle w:val="TOC3"/>
+        <w:tabs>
+          <w:tab w:val="right" w:leader="dot" w:pos="9016"/>
+        </w:tabs>
+        <w:rPr>
+          <w:rFonts w:eastAsiaTheme="minorEastAsia"/>
+          <w:noProof/>
+          <w:lang/>
+        </w:rPr>
+      </w:pPr>
+      <w:hyperlink w:anchor="_Toc89336344" w:history="1">
+        <w:r>
+          <w:rPr>
+            <w:rStyle w:val="Hyperlink"/>
+            <w:noProof/>
+            <w:lang w:val="en-GB"/>
+          </w:rPr>
+          <w:t>GET all Surveys</w:t>
+        </w:r>
+        <w:r>
+          <w:rPr>
+            <w:noProof/>
+            <w:webHidden/>
+          </w:rPr>
+          <w:tab/>
+        </w:r>
+        <w:r>
+          <w:rPr>
+            <w:noProof/>
+            <w:webHidden/>
+          </w:rPr>
+          <w:fldChar w:fldCharType="begin"/>
+        </w:r>
+        <w:r>
+          <w:rPr>
+            <w:noProof/>
+            <w:webHidden/>
+          </w:rPr>
+          <w:instrText xml:space="preserve"> PAGEREF _Toc89336344 \h </w:instrText>
+        </w:r>
+        <w:r>
+          <w:rPr>
+            <w:noProof/>
+            <w:webHidden/>
+          </w:rPr>
+        </w:r>
+        <w:r>
+          <w:rPr>
+            <w:noProof/>
+            <w:webHidden/>
+          </w:rPr>
+          <w:fldChar w:fldCharType="separate"/>
+        </w:r>
+        <w:r>
+          <w:rPr>
+            <w:noProof/>
+            <w:webHidden/>
+          </w:rPr>
+          <w:t>1</w:t>
+        </w:r>
+        <w:r>
+          <w:rPr>
+            <w:noProof/>
+            <w:webHidden/>
+          </w:rPr>
+          <w:fldChar w:fldCharType="end"/>
+        </w:r>
+      </w:hyperlink>
+    </w:p>
+    <w:p>
+      <w:pPr>
+        <w:pStyle w:val="TOC3"/>
+        <w:tabs>
+          <w:tab w:val="right" w:leader="dot" w:pos="9016"/>
+        </w:tabs>
+        <w:rPr>
+          <w:rFonts w:eastAsiaTheme="minorEastAsia"/>
+          <w:noProof/>
+          <w:lang/>
+        </w:rPr>
+      </w:pPr>
+      <w:hyperlink w:anchor="_Toc89336345" w:history="1">
+        <w:r>
+          <w:rPr>
+            <w:rStyle w:val="Hyperlink"/>
+            <w:noProof/>
+            <w:lang w:val="en-GB"/>
+          </w:rPr>
+          <w:t>GET all Questions</w:t>
+        </w:r>
+        <w:r>
+          <w:rPr>
+            <w:noProof/>
+            <w:webHidden/>
+          </w:rPr>
+          <w:tab/>
+        </w:r>
+        <w:r>
+          <w:rPr>
+            <w:noProof/>
+            <w:webHidden/>
+          </w:rPr>
+          <w:fldChar w:fldCharType="begin"/>
+        </w:r>
+        <w:r>
+          <w:rPr>
+            <w:noProof/>
+            <w:webHidden/>
+          </w:rPr>
+          <w:instrText xml:space="preserve"> PAGEREF _Toc89336345 \h </w:instrText>
+        </w:r>
+        <w:r>
+          <w:rPr>
+            <w:noProof/>
+            <w:webHidden/>
+          </w:rPr>
+        </w:r>
+        <w:r>
+          <w:rPr>
+            <w:noProof/>
+            <w:webHidden/>
+          </w:rPr>
+          <w:fldChar w:fldCharType="separate"/>
+        </w:r>
+        <w:r>
+          <w:rPr>
+            <w:noProof/>
+            <w:webHidden/>
+          </w:rPr>
+          <w:t>1</w:t>
+        </w:r>
+        <w:r>
+          <w:rPr>
+            <w:noProof/>
+            <w:webHidden/>
+          </w:rPr>
+          <w:fldChar w:fldCharType="end"/>
+        </w:r>
+      </w:hyperlink>
+    </w:p>
+    <w:p>
+      <w:pPr>
+        <w:pStyle w:val="TOC3"/>
+        <w:tabs>
+          <w:tab w:val="right" w:leader="dot" w:pos="9016"/>
+        </w:tabs>
+        <w:rPr>
+          <w:rFonts w:eastAsiaTheme="minorEastAsia"/>
+          <w:noProof/>
+          <w:lang/>
+        </w:rPr>
+      </w:pPr>
+      <w:hyperlink w:anchor="_Toc89336346" w:history="1">
+        <w:r>
+          <w:rPr>
+            <w:rStyle w:val="Hyperlink"/>
+            <w:noProof/>
+            <w:lang w:val="en-GB"/>
+          </w:rPr>
+          <w:t>GET all Answers</w:t>
+        </w:r>
+        <w:r>
+          <w:rPr>
+            <w:noProof/>
+            <w:webHidden/>
+          </w:rPr>
+          <w:tab/>
+        </w:r>
+        <w:r>
+          <w:rPr>
+            <w:noProof/>
+            <w:webHidden/>
+          </w:rPr>
+          <w:fldChar w:fldCharType="begin"/>
+        </w:r>
+        <w:r>
+          <w:rPr>
+            <w:noProof/>
+            <w:webHidden/>
+          </w:rPr>
+          <w:instrText xml:space="preserve"> PAGEREF _Toc89336346 \h </w:instrText>
+        </w:r>
+        <w:r>
+          <w:rPr>
+            <w:noProof/>
+            <w:webHidden/>
+          </w:rPr>
+        </w:r>
+        <w:r>
+          <w:rPr>
+            <w:noProof/>
+            <w:webHidden/>
+          </w:rPr>
+          <w:fldChar w:fldCharType="separate"/>
+        </w:r>
+        <w:r>
+          <w:rPr>
+            <w:noProof/>
+            <w:webHidden/>
+          </w:rPr>
+          <w:t>2</w:t>
+        </w:r>
+        <w:r>
+          <w:rPr>
+            <w:noProof/>
+            <w:webHidden/>
+          </w:rPr>
+          <w:fldChar w:fldCharType="end"/>
+        </w:r>
+      </w:hyperlink>
+    </w:p>
+    <w:p>
+      <w:pPr>
+        <w:pStyle w:val="TOC3"/>
+        <w:tabs>
+          <w:tab w:val="right" w:leader="dot" w:pos="9016"/>
+        </w:tabs>
+        <w:rPr>
+          <w:rFonts w:eastAsiaTheme="minorEastAsia"/>
+          <w:noProof/>
+          <w:lang/>
+        </w:rPr>
+      </w:pPr>
+      <w:hyperlink w:anchor="_Toc89336347" w:history="1">
+        <w:r>
+          <w:rPr>
+            <w:rStyle w:val="Hyperlink"/>
+            <w:noProof/>
+            <w:lang w:val="en-GB"/>
+          </w:rPr>
+          <w:t>GET all UserAnswers</w:t>
+        </w:r>
+        <w:r>
+          <w:rPr>
+            <w:noProof/>
+            <w:webHidden/>
+          </w:rPr>
+          <w:tab/>
+        </w:r>
+        <w:r>
+          <w:rPr>
+            <w:noProof/>
+            <w:webHidden/>
+          </w:rPr>
+          <w:fldChar w:fldCharType="begin"/>
+        </w:r>
+        <w:r>
+          <w:rPr>
+            <w:noProof/>
+            <w:webHidden/>
+          </w:rPr>
+          <w:instrText xml:space="preserve"> PAGEREF _Toc89336347 \h </w:instrText>
+        </w:r>
+        <w:r>
+          <w:rPr>
+            <w:noProof/>
+            <w:webHidden/>
+          </w:rPr>
+        </w:r>
+        <w:r>
+          <w:rPr>
+            <w:noProof/>
+            <w:webHidden/>
+          </w:rPr>
+          <w:fldChar w:fldCharType="separate"/>
+        </w:r>
+        <w:r>
+          <w:rPr>
+            <w:noProof/>
+            <w:webHidden/>
+          </w:rPr>
+          <w:t>2</w:t>
+        </w:r>
+        <w:r>
+          <w:rPr>
+            <w:noProof/>
+            <w:webHidden/>
+          </w:rPr>
+          <w:fldChar w:fldCharType="end"/>
+        </w:r>
+      </w:hyperlink>
+    </w:p>
+    <w:p>
+      <w:pPr>
+        <w:pStyle w:val="TOC3"/>
+        <w:tabs>
+          <w:tab w:val="right" w:leader="dot" w:pos="9016"/>
+        </w:tabs>
+        <w:rPr>
+          <w:rFonts w:eastAsiaTheme="minorEastAsia"/>
+          <w:noProof/>
+          <w:lang/>
+        </w:rPr>
+      </w:pPr>
+      <w:hyperlink w:anchor="_Toc89336348" w:history="1">
+        <w:r>
+          <w:rPr>
+            <w:rStyle w:val="Hyperlink"/>
+            <w:noProof/>
+            <w:lang w:val="en-GB"/>
+          </w:rPr>
+          <w:t>GET all Users</w:t>
+        </w:r>
+        <w:r>
+          <w:rPr>
+            <w:noProof/>
+            <w:webHidden/>
+          </w:rPr>
+          <w:tab/>
+        </w:r>
+        <w:r>
+          <w:rPr>
+            <w:noProof/>
+            <w:webHidden/>
+          </w:rPr>
+          <w:fldChar w:fldCharType="begin"/>
+        </w:r>
+        <w:r>
+          <w:rPr>
+            <w:noProof/>
+            <w:webHidden/>
+          </w:rPr>
+          <w:instrText xml:space="preserve"> PAGEREF _Toc89336348 \h </w:instrText>
+        </w:r>
+        <w:r>
+          <w:rPr>
+            <w:noProof/>
+            <w:webHidden/>
+          </w:rPr>
+        </w:r>
+        <w:r>
+          <w:rPr>
+            <w:noProof/>
+            <w:webHidden/>
+          </w:rPr>
+          <w:fldChar w:fldCharType="separate"/>
+        </w:r>
+        <w:r>
+          <w:rPr>
+            <w:noProof/>
+            <w:webHidden/>
+          </w:rPr>
+          <w:t>2</w:t>
+        </w:r>
+        <w:r>
+          <w:rPr>
+            <w:noProof/>
+            <w:webHidden/>
+          </w:rPr>
+          <w:fldChar w:fldCharType="end"/>
+        </w:r>
+      </w:hyperlink>
+    </w:p>
+    <w:p>
+      <w:pPr>
+        <w:pStyle w:val="TOC3"/>
+        <w:tabs>
+          <w:tab w:val="right" w:leader="dot" w:pos="9016"/>
+        </w:tabs>
+        <w:rPr>
+          <w:rFonts w:eastAsiaTheme="minorEastAsia"/>
+          <w:noProof/>
+          <w:lang/>
+        </w:rPr>
+      </w:pPr>
+      <w:hyperlink w:anchor="_Toc89336349" w:history="1">
+        <w:r>
+          <w:rPr>
+            <w:rStyle w:val="Hyperlink"/>
+            <w:noProof/>
+            <w:lang w:val="en-GB"/>
+          </w:rPr>
+          <w:t>GET all OpenUserAnswers</w:t>
+        </w:r>
+        <w:r>
+          <w:rPr>
+            <w:noProof/>
+            <w:webHidden/>
+          </w:rPr>
+          <w:tab/>
+        </w:r>
+        <w:r>
+          <w:rPr>
+            <w:noProof/>
+            <w:webHidden/>
+          </w:rPr>
+          <w:fldChar w:fldCharType="begin"/>
+        </w:r>
+        <w:r>
+          <w:rPr>
+            <w:noProof/>
+            <w:webHidden/>
+          </w:rPr>
+          <w:instrText xml:space="preserve"> PAGEREF _Toc89336349 \h </w:instrText>
+        </w:r>
+        <w:r>
+          <w:rPr>
+            <w:noProof/>
+            <w:webHidden/>
+          </w:rPr>
+        </w:r>
+        <w:r>
+          <w:rPr>
+            <w:noProof/>
+            <w:webHidden/>
+          </w:rPr>
+          <w:fldChar w:fldCharType="separate"/>
+        </w:r>
+        <w:r>
+          <w:rPr>
+            <w:noProof/>
+            <w:webHidden/>
+          </w:rPr>
+          <w:t>2</w:t>
+        </w:r>
+        <w:r>
+          <w:rPr>
+            <w:noProof/>
+            <w:webHidden/>
+          </w:rPr>
+          <w:fldChar w:fldCharType="end"/>
+        </w:r>
+      </w:hyperlink>
+    </w:p>
+    <w:p>
+      <w:pPr>
+        <w:pStyle w:val="TOC3"/>
+        <w:tabs>
+          <w:tab w:val="right" w:leader="dot" w:pos="9016"/>
+        </w:tabs>
+        <w:rPr>
+          <w:rFonts w:eastAsiaTheme="minorEastAsia"/>
+          <w:noProof/>
+          <w:lang/>
+        </w:rPr>
+      </w:pPr>
+      <w:hyperlink w:anchor="_Toc89336350" w:history="1">
+        <w:r>
+          <w:rPr>
+            <w:rStyle w:val="Hyperlink"/>
+            <w:noProof/>
+            <w:lang w:val="en-GB"/>
+          </w:rPr>
+          <w:t>GET individual object of any type by ID</w:t>
+        </w:r>
+        <w:r>
+          <w:rPr>
+            <w:noProof/>
+            <w:webHidden/>
+          </w:rPr>
+          <w:tab/>
+        </w:r>
+        <w:r>
+          <w:rPr>
+            <w:noProof/>
+            <w:webHidden/>
+          </w:rPr>
+          <w:fldChar w:fldCharType="begin"/>
+        </w:r>
+        <w:r>
+          <w:rPr>
+            <w:noProof/>
+            <w:webHidden/>
+          </w:rPr>
+          <w:instrText xml:space="preserve"> PAGEREF _Toc89336350 \h </w:instrText>
+        </w:r>
+        <w:r>
+          <w:rPr>
+            <w:noProof/>
+            <w:webHidden/>
+          </w:rPr>
+        </w:r>
+        <w:r>
+          <w:rPr>
+            <w:noProof/>
+            <w:webHidden/>
+          </w:rPr>
+          <w:fldChar w:fldCharType="separate"/>
+        </w:r>
+        <w:r>
+          <w:rPr>
+            <w:noProof/>
+            <w:webHidden/>
+          </w:rPr>
+          <w:t>2</w:t>
+        </w:r>
+        <w:r>
+          <w:rPr>
+            <w:noProof/>
+            <w:webHidden/>
+          </w:rPr>
+          <w:fldChar w:fldCharType="end"/>
+        </w:r>
+      </w:hyperlink>
+    </w:p>
+    <w:p>
+      <w:pPr>
+        <w:pStyle w:val="TOC2"/>
+        <w:tabs>
+          <w:tab w:val="right" w:leader="dot" w:pos="9016"/>
+        </w:tabs>
+        <w:rPr>
+          <w:rFonts w:eastAsiaTheme="minorEastAsia"/>
+          <w:noProof/>
+          <w:lang/>
+        </w:rPr>
+      </w:pPr>
+      <w:hyperlink w:anchor="_Toc89336351" w:history="1">
+        <w:r>
+          <w:rPr>
+            <w:rStyle w:val="Hyperlink"/>
+            <w:noProof/>
+            <w:lang w:val="en-GB"/>
+          </w:rPr>
+          <w:t>DELETE by ID</w:t>
+        </w:r>
+        <w:r>
+          <w:rPr>
+            <w:noProof/>
+            <w:webHidden/>
+          </w:rPr>
+          <w:tab/>
+        </w:r>
+        <w:r>
+          <w:rPr>
+            <w:noProof/>
+            <w:webHidden/>
+          </w:rPr>
+          <w:fldChar w:fldCharType="begin"/>
+        </w:r>
+        <w:r>
+          <w:rPr>
+            <w:noProof/>
+            <w:webHidden/>
+          </w:rPr>
+          <w:instrText xml:space="preserve"> PAGEREF _Toc89336351 \h </w:instrText>
+        </w:r>
+        <w:r>
+          <w:rPr>
+            <w:noProof/>
+            <w:webHidden/>
+          </w:rPr>
+        </w:r>
+        <w:r>
+          <w:rPr>
+            <w:noProof/>
+            <w:webHidden/>
+          </w:rPr>
+          <w:fldChar w:fldCharType="separate"/>
+        </w:r>
+        <w:r>
+          <w:rPr>
+            <w:noProof/>
+            <w:webHidden/>
+          </w:rPr>
+          <w:t>2</w:t>
+        </w:r>
+        <w:r>
+          <w:rPr>
+            <w:noProof/>
+            <w:webHidden/>
+          </w:rPr>
+          <w:fldChar w:fldCharType="end"/>
+        </w:r>
+      </w:hyperlink>
+    </w:p>
+    <w:p>
+      <w:pPr>
+        <w:pStyle w:val="TOC2"/>
+        <w:tabs>
+          <w:tab w:val="right" w:leader="dot" w:pos="9016"/>
+        </w:tabs>
+        <w:rPr>
+          <w:rFonts w:eastAsiaTheme="minorEastAsia"/>
+          <w:noProof/>
+          <w:lang/>
+        </w:rPr>
+      </w:pPr>
+      <w:hyperlink w:anchor="_Toc89336352" w:history="1">
+        <w:r>
+          <w:rPr>
+            <w:rStyle w:val="Hyperlink"/>
+            <w:noProof/>
+            <w:lang w:val="en-GB"/>
+          </w:rPr>
+          <w:t>POST methods</w:t>
+        </w:r>
+        <w:r>
+          <w:rPr>
+            <w:noProof/>
+            <w:webHidden/>
+          </w:rPr>
+          <w:tab/>
+        </w:r>
+        <w:r>
+          <w:rPr>
+            <w:noProof/>
+            <w:webHidden/>
+          </w:rPr>
+          <w:fldChar w:fldCharType="begin"/>
+        </w:r>
+        <w:r>
+          <w:rPr>
+            <w:noProof/>
+            <w:webHidden/>
+          </w:rPr>
+          <w:instrText xml:space="preserve"> PAGEREF _Toc89336352 \h </w:instrText>
+        </w:r>
+        <w:r>
+          <w:rPr>
+            <w:noProof/>
+            <w:webHidden/>
+          </w:rPr>
+        </w:r>
+        <w:r>
+          <w:rPr>
+            <w:noProof/>
+            <w:webHidden/>
+          </w:rPr>
+          <w:fldChar w:fldCharType="separate"/>
+        </w:r>
+        <w:r>
+          <w:rPr>
+            <w:noProof/>
+            <w:webHidden/>
+          </w:rPr>
+          <w:t>2</w:t>
+        </w:r>
+        <w:r>
+          <w:rPr>
+            <w:noProof/>
+            <w:webHidden/>
+          </w:rPr>
+          <w:fldChar w:fldCharType="end"/>
+        </w:r>
+      </w:hyperlink>
+    </w:p>
+    <w:p>
+      <w:pPr>
+        <w:pStyle w:val="TOC3"/>
+        <w:tabs>
+          <w:tab w:val="right" w:leader="dot" w:pos="9016"/>
+        </w:tabs>
+        <w:rPr>
+          <w:rFonts w:eastAsiaTheme="minorEastAsia"/>
+          <w:noProof/>
+          <w:lang/>
+        </w:rPr>
+      </w:pPr>
+      <w:hyperlink w:anchor="_Toc89336353" w:history="1">
+        <w:r>
+          <w:rPr>
+            <w:rStyle w:val="Hyperlink"/>
+            <w:noProof/>
+            <w:lang w:val="en-GB"/>
+          </w:rPr>
+          <w:t>Save a new Survey:</w:t>
+        </w:r>
+        <w:r>
+          <w:rPr>
+            <w:noProof/>
+            <w:webHidden/>
+          </w:rPr>
+          <w:tab/>
+        </w:r>
+        <w:r>
+          <w:rPr>
+            <w:noProof/>
+            <w:webHidden/>
+          </w:rPr>
+          <w:fldChar w:fldCharType="begin"/>
+        </w:r>
+        <w:r>
+          <w:rPr>
+            <w:noProof/>
+            <w:webHidden/>
+          </w:rPr>
+          <w:instrText xml:space="preserve"> PAGEREF _Toc89336353 \h </w:instrText>
+        </w:r>
+        <w:r>
+          <w:rPr>
+            <w:noProof/>
+            <w:webHidden/>
+          </w:rPr>
+        </w:r>
+        <w:r>
+          <w:rPr>
+            <w:noProof/>
+            <w:webHidden/>
+          </w:rPr>
+          <w:fldChar w:fldCharType="separate"/>
+        </w:r>
+        <w:r>
+          <w:rPr>
+            <w:noProof/>
+            <w:webHidden/>
+          </w:rPr>
+          <w:t>2</w:t>
+        </w:r>
+        <w:r>
+          <w:rPr>
+            <w:noProof/>
+            <w:webHidden/>
+          </w:rPr>
+          <w:fldChar w:fldCharType="end"/>
+        </w:r>
+      </w:hyperlink>
+    </w:p>
+    <w:p>
+      <w:pPr>
+        <w:pStyle w:val="TOC3"/>
+        <w:tabs>
+          <w:tab w:val="right" w:leader="dot" w:pos="9016"/>
+        </w:tabs>
+        <w:rPr>
+          <w:rFonts w:eastAsiaTheme="minorEastAsia"/>
+          <w:noProof/>
+          <w:lang/>
+        </w:rPr>
+      </w:pPr>
+      <w:hyperlink w:anchor="_Toc89336354" w:history="1">
+        <w:r>
+          <w:rPr>
+            <w:rStyle w:val="Hyperlink"/>
+            <w:noProof/>
+            <w:lang w:val="en-GB"/>
+          </w:rPr>
+          <w:t>Save a new Question:</w:t>
+        </w:r>
+        <w:r>
+          <w:rPr>
+            <w:noProof/>
+            <w:webHidden/>
+          </w:rPr>
+          <w:tab/>
+        </w:r>
+        <w:r>
+          <w:rPr>
+            <w:noProof/>
+            <w:webHidden/>
+          </w:rPr>
+          <w:fldChar w:fldCharType="begin"/>
+        </w:r>
+        <w:r>
+          <w:rPr>
+            <w:noProof/>
+            <w:webHidden/>
+          </w:rPr>
+          <w:instrText xml:space="preserve"> PAGEREF _Toc89336354 \h </w:instrText>
+        </w:r>
+        <w:r>
+          <w:rPr>
+            <w:noProof/>
+            <w:webHidden/>
+          </w:rPr>
+        </w:r>
+        <w:r>
+          <w:rPr>
+            <w:noProof/>
+            <w:webHidden/>
+          </w:rPr>
+          <w:fldChar w:fldCharType="separate"/>
+        </w:r>
+        <w:r>
+          <w:rPr>
+            <w:noProof/>
+            <w:webHidden/>
+          </w:rPr>
+          <w:t>2</w:t>
+        </w:r>
+        <w:r>
+          <w:rPr>
+            <w:noProof/>
+            <w:webHidden/>
+          </w:rPr>
+          <w:fldChar w:fldCharType="end"/>
+        </w:r>
+      </w:hyperlink>
+    </w:p>
+    <w:p>
+      <w:pPr>
+        <w:pStyle w:val="TOC3"/>
+        <w:tabs>
+          <w:tab w:val="right" w:leader="dot" w:pos="9016"/>
+        </w:tabs>
+        <w:rPr>
+          <w:rFonts w:eastAsiaTheme="minorEastAsia"/>
+          <w:noProof/>
+          <w:lang/>
+        </w:rPr>
+      </w:pPr>
+      <w:hyperlink w:anchor="_Toc89336355" w:history="1">
+        <w:r>
+          <w:rPr>
+            <w:rStyle w:val="Hyperlink"/>
+            <w:noProof/>
+            <w:lang w:val="en-GB"/>
+          </w:rPr>
+          <w:t>Save LIST of Questions:</w:t>
+        </w:r>
+        <w:r>
+          <w:rPr>
+            <w:noProof/>
+            <w:webHidden/>
+          </w:rPr>
+          <w:tab/>
+        </w:r>
+        <w:r>
+          <w:rPr>
+            <w:noProof/>
+            <w:webHidden/>
+          </w:rPr>
+          <w:fldChar w:fldCharType="begin"/>
+        </w:r>
+        <w:r>
+          <w:rPr>
+            <w:noProof/>
+            <w:webHidden/>
+          </w:rPr>
+          <w:instrText xml:space="preserve"> PAGEREF _Toc89336355 \h </w:instrText>
+        </w:r>
+        <w:r>
+          <w:rPr>
+            <w:noProof/>
+            <w:webHidden/>
+          </w:rPr>
+        </w:r>
+        <w:r>
+          <w:rPr>
+            <w:noProof/>
+            <w:webHidden/>
+          </w:rPr>
+          <w:fldChar w:fldCharType="separate"/>
+        </w:r>
+        <w:r>
+          <w:rPr>
+            <w:noProof/>
+            <w:webHidden/>
+          </w:rPr>
+          <w:t>3</w:t>
+        </w:r>
+        <w:r>
+          <w:rPr>
+            <w:noProof/>
+            <w:webHidden/>
+          </w:rPr>
+          <w:fldChar w:fldCharType="end"/>
+        </w:r>
+      </w:hyperlink>
+    </w:p>
+    <w:p>
+      <w:pPr>
+        <w:pStyle w:val="TOC3"/>
+        <w:tabs>
+          <w:tab w:val="right" w:leader="dot" w:pos="9016"/>
+        </w:tabs>
+        <w:rPr>
+          <w:rFonts w:eastAsiaTheme="minorEastAsia"/>
+          <w:noProof/>
+          <w:lang/>
+        </w:rPr>
+      </w:pPr>
+      <w:hyperlink w:anchor="_Toc89336356" w:history="1">
+        <w:r>
+          <w:rPr>
+            <w:rStyle w:val="Hyperlink"/>
+            <w:noProof/>
+            <w:lang w:val="en-GB"/>
+          </w:rPr>
+          <w:t>Save a new Answer:</w:t>
+        </w:r>
+        <w:r>
+          <w:rPr>
+            <w:noProof/>
+            <w:webHidden/>
+          </w:rPr>
+          <w:tab/>
+        </w:r>
+        <w:r>
+          <w:rPr>
+            <w:noProof/>
+            <w:webHidden/>
+          </w:rPr>
+          <w:fldChar w:fldCharType="begin"/>
+        </w:r>
+        <w:r>
+          <w:rPr>
+            <w:noProof/>
+            <w:webHidden/>
+          </w:rPr>
+          <w:instrText xml:space="preserve"> PAGEREF _Toc89336356 \h </w:instrText>
+        </w:r>
+        <w:r>
+          <w:rPr>
+            <w:noProof/>
+            <w:webHidden/>
+          </w:rPr>
+        </w:r>
+        <w:r>
+          <w:rPr>
+            <w:noProof/>
+            <w:webHidden/>
+          </w:rPr>
+          <w:fldChar w:fldCharType="separate"/>
+        </w:r>
+        <w:r>
+          <w:rPr>
+            <w:noProof/>
+            <w:webHidden/>
+          </w:rPr>
+          <w:t>3</w:t>
+        </w:r>
+        <w:r>
+          <w:rPr>
+            <w:noProof/>
+            <w:webHidden/>
+          </w:rPr>
+          <w:fldChar w:fldCharType="end"/>
+        </w:r>
+      </w:hyperlink>
+    </w:p>
+    <w:p>
+      <w:pPr>
+        <w:pStyle w:val="TOC3"/>
+        <w:tabs>
+          <w:tab w:val="right" w:leader="dot" w:pos="9016"/>
+        </w:tabs>
+        <w:rPr>
+          <w:rFonts w:eastAsiaTheme="minorEastAsia"/>
+          <w:noProof/>
+          <w:lang/>
+        </w:rPr>
+      </w:pPr>
+      <w:hyperlink w:anchor="_Toc89336357" w:history="1">
+        <w:r>
+          <w:rPr>
+            <w:rStyle w:val="Hyperlink"/>
+            <w:noProof/>
+            <w:lang w:val="en-GB"/>
+          </w:rPr>
+          <w:t>Save a LIST of Answers:</w:t>
+        </w:r>
+        <w:r>
+          <w:rPr>
+            <w:noProof/>
+            <w:webHidden/>
+          </w:rPr>
+          <w:tab/>
+        </w:r>
+        <w:r>
+          <w:rPr>
+            <w:noProof/>
+            <w:webHidden/>
+          </w:rPr>
+          <w:fldChar w:fldCharType="begin"/>
+        </w:r>
+        <w:r>
+          <w:rPr>
+            <w:noProof/>
+            <w:webHidden/>
+          </w:rPr>
+          <w:instrText xml:space="preserve"> PAGEREF _Toc89336357 \h </w:instrText>
+        </w:r>
+        <w:r>
+          <w:rPr>
+            <w:noProof/>
+            <w:webHidden/>
+          </w:rPr>
+        </w:r>
+        <w:r>
+          <w:rPr>
+            <w:noProof/>
+            <w:webHidden/>
+          </w:rPr>
+          <w:fldChar w:fldCharType="separate"/>
+        </w:r>
+        <w:r>
+          <w:rPr>
+            <w:noProof/>
+            <w:webHidden/>
+          </w:rPr>
+          <w:t>3</w:t>
+        </w:r>
+        <w:r>
+          <w:rPr>
+            <w:noProof/>
+            <w:webHidden/>
+          </w:rPr>
+          <w:fldChar w:fldCharType="end"/>
+        </w:r>
+      </w:hyperlink>
+    </w:p>
+    <w:p>
+      <w:pPr>
+        <w:pStyle w:val="TOC3"/>
+        <w:tabs>
+          <w:tab w:val="right" w:leader="dot" w:pos="9016"/>
+        </w:tabs>
+        <w:rPr>
+          <w:rFonts w:eastAsiaTheme="minorEastAsia"/>
+          <w:noProof/>
+          <w:lang/>
+        </w:rPr>
+      </w:pPr>
+      <w:hyperlink w:anchor="_Toc89336358" w:history="1">
+        <w:r>
+          <w:rPr>
+            <w:rStyle w:val="Hyperlink"/>
+            <w:noProof/>
+            <w:lang w:val="en-GB"/>
+          </w:rPr>
+          <w:t>Save a new UserAnswer:</w:t>
+        </w:r>
+        <w:r>
+          <w:rPr>
+            <w:noProof/>
+            <w:webHidden/>
+          </w:rPr>
+          <w:tab/>
+        </w:r>
+        <w:r>
+          <w:rPr>
+            <w:noProof/>
+            <w:webHidden/>
+          </w:rPr>
+          <w:fldChar w:fldCharType="begin"/>
+        </w:r>
+        <w:r>
+          <w:rPr>
+            <w:noProof/>
+            <w:webHidden/>
+          </w:rPr>
+          <w:instrText xml:space="preserve"> PAGEREF _Toc89336358 \h </w:instrText>
+        </w:r>
+        <w:r>
+          <w:rPr>
+            <w:noProof/>
+            <w:webHidden/>
+          </w:rPr>
+        </w:r>
+        <w:r>
+          <w:rPr>
+            <w:noProof/>
+            <w:webHidden/>
+          </w:rPr>
+          <w:fldChar w:fldCharType="separate"/>
+        </w:r>
+        <w:r>
+          <w:rPr>
+            <w:noProof/>
+            <w:webHidden/>
+          </w:rPr>
+          <w:t>4</w:t>
+        </w:r>
+        <w:r>
+          <w:rPr>
+            <w:noProof/>
+            <w:webHidden/>
+          </w:rPr>
+          <w:fldChar w:fldCharType="end"/>
+        </w:r>
+      </w:hyperlink>
+    </w:p>
+    <w:p>
+      <w:pPr>
+        <w:pStyle w:val="TOC3"/>
+        <w:tabs>
+          <w:tab w:val="right" w:leader="dot" w:pos="9016"/>
+        </w:tabs>
+        <w:rPr>
+          <w:rFonts w:eastAsiaTheme="minorEastAsia"/>
+          <w:noProof/>
+          <w:lang/>
+        </w:rPr>
+      </w:pPr>
+      <w:hyperlink w:anchor="_Toc89336359" w:history="1">
+        <w:r>
+          <w:rPr>
+            <w:rStyle w:val="Hyperlink"/>
+            <w:noProof/>
+            <w:lang w:val="en-GB"/>
+          </w:rPr>
+          <w:t>Save a LIST of UserAnswers</w:t>
+        </w:r>
+        <w:r>
+          <w:rPr>
+            <w:noProof/>
+            <w:webHidden/>
+          </w:rPr>
+          <w:tab/>
+        </w:r>
+        <w:r>
+          <w:rPr>
+            <w:noProof/>
+            <w:webHidden/>
+          </w:rPr>
+          <w:fldChar w:fldCharType="begin"/>
+        </w:r>
+        <w:r>
+          <w:rPr>
+            <w:noProof/>
+            <w:webHidden/>
+          </w:rPr>
+          <w:instrText xml:space="preserve"> PAGEREF _Toc89336359 \h </w:instrText>
+        </w:r>
+        <w:r>
+          <w:rPr>
+            <w:noProof/>
+            <w:webHidden/>
+          </w:rPr>
+        </w:r>
+        <w:r>
+          <w:rPr>
+            <w:noProof/>
+            <w:webHidden/>
+          </w:rPr>
+          <w:fldChar w:fldCharType="separate"/>
+        </w:r>
+        <w:r>
+          <w:rPr>
+            <w:noProof/>
+            <w:webHidden/>
+          </w:rPr>
+          <w:t>4</w:t>
+        </w:r>
+        <w:r>
+          <w:rPr>
+            <w:noProof/>
+            <w:webHidden/>
+          </w:rPr>
+          <w:fldChar w:fldCharType="end"/>
+        </w:r>
+      </w:hyperlink>
+    </w:p>
+    <w:p>
+      <w:pPr>
+        <w:pStyle w:val="TOC3"/>
+        <w:tabs>
+          <w:tab w:val="right" w:leader="dot" w:pos="9016"/>
+        </w:tabs>
+        <w:rPr>
+          <w:rFonts w:eastAsiaTheme="minorEastAsia"/>
+          <w:noProof/>
+          <w:lang/>
+        </w:rPr>
+      </w:pPr>
+      <w:hyperlink w:anchor="_Toc89336360" w:history="1">
+        <w:r>
+          <w:rPr>
+            <w:rStyle w:val="Hyperlink"/>
+            <w:noProof/>
+            <w:lang w:val="en-GB"/>
+          </w:rPr>
+          <w:t>Save a new USER</w:t>
+        </w:r>
+        <w:r>
+          <w:rPr>
+            <w:noProof/>
+            <w:webHidden/>
+          </w:rPr>
+          <w:tab/>
+        </w:r>
+        <w:r>
+          <w:rPr>
+            <w:noProof/>
+            <w:webHidden/>
+          </w:rPr>
+          <w:fldChar w:fldCharType="begin"/>
+        </w:r>
+        <w:r>
+          <w:rPr>
+            <w:noProof/>
+            <w:webHidden/>
+          </w:rPr>
+          <w:instrText xml:space="preserve"> PAGEREF _Toc89336360 \h </w:instrText>
+        </w:r>
+        <w:r>
+          <w:rPr>
+            <w:noProof/>
+            <w:webHidden/>
+          </w:rPr>
+        </w:r>
+        <w:r>
+          <w:rPr>
+            <w:noProof/>
+            <w:webHidden/>
+          </w:rPr>
+          <w:fldChar w:fldCharType="separate"/>
+        </w:r>
+        <w:r>
+          <w:rPr>
+            <w:noProof/>
+            <w:webHidden/>
+          </w:rPr>
+          <w:t>4</w:t>
+        </w:r>
+        <w:r>
+          <w:rPr>
+            <w:noProof/>
+            <w:webHidden/>
+          </w:rPr>
+          <w:fldChar w:fldCharType="end"/>
+        </w:r>
+      </w:hyperlink>
+    </w:p>
+    <w:p>
+      <w:pPr>
+        <w:pStyle w:val="TOC3"/>
+        <w:tabs>
+          <w:tab w:val="right" w:leader="dot" w:pos="9016"/>
+        </w:tabs>
+        <w:rPr>
+          <w:rFonts w:eastAsiaTheme="minorEastAsia"/>
+          <w:noProof/>
+          <w:lang/>
+        </w:rPr>
+      </w:pPr>
+      <w:hyperlink w:anchor="_Toc89336361" w:history="1">
+        <w:r>
+          <w:rPr>
+            <w:rStyle w:val="Hyperlink"/>
+            <w:noProof/>
+            <w:lang w:val="en-GB"/>
+          </w:rPr>
+          <w:t>Save a new OpenUserAnswer</w:t>
+        </w:r>
+        <w:r>
+          <w:rPr>
+            <w:noProof/>
+            <w:webHidden/>
+          </w:rPr>
+          <w:tab/>
+        </w:r>
+        <w:r>
+          <w:rPr>
+            <w:noProof/>
+            <w:webHidden/>
+          </w:rPr>
+          <w:fldChar w:fldCharType="begin"/>
+        </w:r>
+        <w:r>
+          <w:rPr>
+            <w:noProof/>
+            <w:webHidden/>
+          </w:rPr>
+          <w:instrText xml:space="preserve"> PAGEREF _Toc89336361 \h </w:instrText>
+        </w:r>
+        <w:r>
+          <w:rPr>
+            <w:noProof/>
+            <w:webHidden/>
+          </w:rPr>
+        </w:r>
+        <w:r>
+          <w:rPr>
+            <w:noProof/>
+            <w:webHidden/>
+          </w:rPr>
+          <w:fldChar w:fldCharType="separate"/>
+        </w:r>
+        <w:r>
+          <w:rPr>
+            <w:noProof/>
+            <w:webHidden/>
+          </w:rPr>
+          <w:t>4</w:t>
+        </w:r>
+        <w:r>
+          <w:rPr>
+            <w:noProof/>
+            <w:webHidden/>
+          </w:rPr>
+          <w:fldChar w:fldCharType="end"/>
+        </w:r>
+      </w:hyperlink>
+    </w:p>
+    <w:p>
+      <w:pPr>
+        <w:pStyle w:val="TOC3"/>
+        <w:tabs>
+          <w:tab w:val="right" w:leader="dot" w:pos="9016"/>
+        </w:tabs>
+        <w:rPr>
+          <w:rFonts w:eastAsiaTheme="minorEastAsia"/>
+          <w:noProof/>
+          <w:lang/>
+        </w:rPr>
+      </w:pPr>
+      <w:hyperlink w:anchor="_Toc89336362" w:history="1">
+        <w:r>
+          <w:rPr>
+            <w:rStyle w:val="Hyperlink"/>
+            <w:noProof/>
+            <w:lang w:val="en-GB"/>
+          </w:rPr>
+          <w:t>Save a LIST of OpenUserAnswers</w:t>
+        </w:r>
+        <w:r>
+          <w:rPr>
+            <w:noProof/>
+            <w:webHidden/>
+          </w:rPr>
+          <w:tab/>
+        </w:r>
+        <w:r>
+          <w:rPr>
+            <w:noProof/>
+            <w:webHidden/>
+          </w:rPr>
+          <w:fldChar w:fldCharType="begin"/>
+        </w:r>
+        <w:r>
+          <w:rPr>
+            <w:noProof/>
+            <w:webHidden/>
+          </w:rPr>
+          <w:instrText xml:space="preserve"> PAGEREF _Toc89336362 \h </w:instrText>
+        </w:r>
+        <w:r>
+          <w:rPr>
+            <w:noProof/>
+            <w:webHidden/>
+          </w:rPr>
+        </w:r>
+        <w:r>
+          <w:rPr>
+            <w:noProof/>
+            <w:webHidden/>
+          </w:rPr>
+          <w:fldChar w:fldCharType="separate"/>
+        </w:r>
+        <w:r>
+          <w:rPr>
+            <w:noProof/>
+            <w:webHidden/>
+          </w:rPr>
+          <w:t>5</w:t>
+        </w:r>
+        <w:r>
+          <w:rPr>
+            <w:noProof/>
+            <w:webHidden/>
+          </w:rPr>
+          <w:fldChar w:fldCharType="end"/>
+        </w:r>
+      </w:hyperlink>
+    </w:p>
+    <w:p>
+      <w:pPr>
+        <w:pStyle w:val="TOC2"/>
+        <w:tabs>
+          <w:tab w:val="right" w:leader="dot" w:pos="9016"/>
+        </w:tabs>
+        <w:rPr>
+          <w:rFonts w:eastAsiaTheme="minorEastAsia"/>
+          <w:noProof/>
+          <w:lang/>
+        </w:rPr>
+      </w:pPr>
+      <w:hyperlink w:anchor="_Toc89336363" w:history="1">
+        <w:r>
+          <w:rPr>
+            <w:rStyle w:val="Hyperlink"/>
+            <w:noProof/>
+            <w:lang w:val="en-GB"/>
+          </w:rPr>
+          <w:t>PUT methods</w:t>
+        </w:r>
+        <w:r>
+          <w:rPr>
+            <w:noProof/>
+            <w:webHidden/>
+          </w:rPr>
+          <w:tab/>
+        </w:r>
+        <w:r>
+          <w:rPr>
+            <w:noProof/>
+            <w:webHidden/>
+          </w:rPr>
+          <w:fldChar w:fldCharType="begin"/>
+        </w:r>
+        <w:r>
+          <w:rPr>
+            <w:noProof/>
+            <w:webHidden/>
+          </w:rPr>
+          <w:instrText xml:space="preserve"> PAGEREF _Toc89336363 \h </w:instrText>
+        </w:r>
+        <w:r>
+          <w:rPr>
+            <w:noProof/>
+            <w:webHidden/>
+          </w:rPr>
+        </w:r>
+        <w:r>
+          <w:rPr>
+            <w:noProof/>
+            <w:webHidden/>
+          </w:rPr>
+          <w:fldChar w:fldCharType="separate"/>
+        </w:r>
+        <w:r>
+          <w:rPr>
+            <w:noProof/>
+            <w:webHidden/>
+          </w:rPr>
+          <w:t>5</w:t>
+        </w:r>
+        <w:r>
+          <w:rPr>
+            <w:noProof/>
+            <w:webHidden/>
+          </w:rPr>
+          <w:fldChar w:fldCharType="end"/>
+        </w:r>
+      </w:hyperlink>
+    </w:p>
+    <w:p>
+      <w:pPr>
+        <w:pStyle w:val="TOC3"/>
+        <w:tabs>
+          <w:tab w:val="right" w:leader="dot" w:pos="9016"/>
+        </w:tabs>
+        <w:rPr>
+          <w:rFonts w:eastAsiaTheme="minorEastAsia"/>
+          <w:noProof/>
+          <w:lang/>
+        </w:rPr>
+      </w:pPr>
+      <w:hyperlink w:anchor="_Toc89336364" w:history="1">
+        <w:r>
+          <w:rPr>
+            <w:rStyle w:val="Hyperlink"/>
+            <w:noProof/>
+            <w:lang w:val="en-GB"/>
+          </w:rPr>
+          <w:t>UPDATE an object (Survey, Question or Answer)</w:t>
+        </w:r>
+        <w:r>
+          <w:rPr>
+            <w:noProof/>
+            <w:webHidden/>
+          </w:rPr>
+          <w:tab/>
+        </w:r>
+        <w:r>
+          <w:rPr>
+            <w:noProof/>
+            <w:webHidden/>
+          </w:rPr>
+          <w:fldChar w:fldCharType="begin"/>
+        </w:r>
+        <w:r>
+          <w:rPr>
+            <w:noProof/>
+            <w:webHidden/>
+          </w:rPr>
+          <w:instrText xml:space="preserve"> PAGEREF _Toc89336364 \h </w:instrText>
+        </w:r>
+        <w:r>
+          <w:rPr>
+            <w:noProof/>
+            <w:webHidden/>
+          </w:rPr>
+        </w:r>
+        <w:r>
+          <w:rPr>
+            <w:noProof/>
+            <w:webHidden/>
+          </w:rPr>
+          <w:fldChar w:fldCharType="separate"/>
+        </w:r>
+        <w:r>
+          <w:rPr>
+            <w:noProof/>
+            <w:webHidden/>
+          </w:rPr>
+          <w:t>5</w:t>
+        </w:r>
+        <w:r>
+          <w:rPr>
+            <w:noProof/>
+            <w:webHidden/>
+          </w:rPr>
+          <w:fldChar w:fldCharType="end"/>
+        </w:r>
+      </w:hyperlink>
+    </w:p>
+    <w:p>
+      <w:pPr>
+        <w:rPr>
+          <w:lang w:val="en-GB"/>
+        </w:rPr>
+      </w:pPr>
+      <w:r>
+        <w:rPr>
+          <w:lang w:val="en-GB"/>
+        </w:rPr>
+        <w:fldChar w:fldCharType="end"/>
+      </w:r>
+    </w:p>
+    <w:p>
+      <w:pPr>
+        <w:pStyle w:val="Heading2"/>
+        <w:rPr>
+          <w:lang w:val="en-GB"/>
+        </w:rPr>
+      </w:pPr>
+      <w:bookmarkStart w:id="4" w:name="_Toc89336343"/>
+      <w:r>
+        <w:rPr>
+          <w:lang w:val="en-GB"/>
+        </w:rPr>
+        <w:t>GET methods</w:t>
+      </w:r>
+      <w:bookmarkEnd w:id="4"/>
+    </w:p>
+    <w:p>
+      <w:pPr>
+        <w:rPr>
+          <w:lang w:val="en-GB"/>
+        </w:rPr>
+      </w:pPr>
+    </w:p>
+    <w:p>
+      <w:pPr>
+        <w:rPr>
+          <w:lang w:val="en-GB"/>
+        </w:rPr>
+      </w:pPr>
+      <w:hyperlink r:id="rId6" w:history="1">
         <w:r>
           <w:rPr>
             <w:rStyle w:val="Hyperlink"/>
@@ -41,24 +1671,39 @@
     </w:p>
     <w:p>
       <w:pPr>
-        <w:rPr>
-          <w:lang w:val="en-GB"/>
-        </w:rPr>
-      </w:pPr>
-      <w:r>
-        <w:rPr>
-          <w:lang w:val="en-GB"/>
-        </w:rPr>
-        <w:t>GET all surveys:</w:t>
-      </w:r>
-    </w:p>
-    <w:p>
-      <w:pPr>
-        <w:rPr>
-          <w:lang w:val="en-GB"/>
-        </w:rPr>
-      </w:pPr>
-      <w:hyperlink r:id="rId6" w:history="1">
+        <w:pStyle w:val="Heading3"/>
+        <w:rPr>
+          <w:lang w:val="en-GB"/>
+        </w:rPr>
+      </w:pPr>
+      <w:bookmarkStart w:id="5" w:name="_Toc89336344"/>
+      <w:r>
+        <w:rPr>
+          <w:lang w:val="en-GB"/>
+        </w:rPr>
+        <w:t xml:space="preserve">GET all </w:t>
+      </w:r>
+      <w:r>
+        <w:rPr>
+          <w:lang w:val="en-GB"/>
+        </w:rPr>
+        <w:t>S</w:t>
+      </w:r>
+      <w:r>
+        <w:rPr>
+          <w:lang w:val="en-GB"/>
+        </w:rPr>
+        <w:t>urveys</w:t>
+      </w:r>
+      <w:bookmarkEnd w:id="5"/>
+    </w:p>
+    <w:p>
+      <w:pPr>
+        <w:rPr>
+          <w:lang w:val="en-GB"/>
+        </w:rPr>
+      </w:pPr>
+      <w:hyperlink r:id="rId7" w:history="1">
         <w:r>
           <w:rPr>
             <w:rStyle w:val="Hyperlink"/>
@@ -80,20 +1725,42 @@
           <w:lang w:val="en-GB"/>
         </w:rPr>
       </w:pPr>
-      <w:r>
-        <w:rPr>
-          <w:lang w:val="en-GB"/>
-        </w:rPr>
-        <w:t>GET all questions:</w:t>
-      </w:r>
-    </w:p>
-    <w:p>
-      <w:pPr>
-        <w:rPr>
-          <w:lang w:val="en-GB"/>
-        </w:rPr>
-      </w:pPr>
-      <w:hyperlink r:id="rId7" w:history="1">
+    </w:p>
+    <w:p>
+      <w:pPr>
+        <w:pStyle w:val="Heading3"/>
+        <w:rPr>
+          <w:lang w:val="en-GB"/>
+        </w:rPr>
+      </w:pPr>
+      <w:bookmarkStart w:id="6" w:name="_Toc89336345"/>
+      <w:r>
+        <w:rPr>
+          <w:lang w:val="en-GB"/>
+        </w:rPr>
+        <w:t xml:space="preserve">GET all </w:t>
+      </w:r>
+      <w:r>
+        <w:rPr>
+          <w:lang w:val="en-GB"/>
+        </w:rPr>
+        <w:t>Q</w:t>
+      </w:r>
+      <w:r>
+        <w:rPr>
+          <w:lang w:val="en-GB"/>
+        </w:rPr>
+        <w:t>uestions</w:t>
+      </w:r>
+      <w:bookmarkEnd w:id="6"/>
+    </w:p>
+    <w:p>
+      <w:pPr>
+        <w:rPr>
+          <w:lang w:val="en-GB"/>
+        </w:rPr>
+      </w:pPr>
+      <w:hyperlink r:id="rId8" w:history="1">
         <w:r>
           <w:rPr>
             <w:rStyle w:val="Hyperlink"/>
@@ -115,20 +1782,43 @@
           <w:lang w:val="en-GB"/>
         </w:rPr>
       </w:pPr>
-      <w:r>
-        <w:rPr>
-          <w:lang w:val="en-GB"/>
-        </w:rPr>
-        <w:t>GET all answers:</w:t>
-      </w:r>
-    </w:p>
-    <w:p>
-      <w:pPr>
-        <w:rPr>
-          <w:lang w:val="en-GB"/>
-        </w:rPr>
-      </w:pPr>
-      <w:hyperlink r:id="rId8" w:history="1">
+    </w:p>
+    <w:p>
+      <w:pPr>
+        <w:pStyle w:val="Heading3"/>
+        <w:rPr>
+          <w:lang w:val="en-GB"/>
+        </w:rPr>
+      </w:pPr>
+      <w:bookmarkStart w:id="7" w:name="_Toc89336346"/>
+      <w:r>
+        <w:rPr>
+          <w:lang w:val="en-GB"/>
+        </w:rPr>
+        <w:lastRenderedPageBreak/>
+        <w:t xml:space="preserve">GET all </w:t>
+      </w:r>
+      <w:r>
+        <w:rPr>
+          <w:lang w:val="en-GB"/>
+        </w:rPr>
+        <w:t>A</w:t>
+      </w:r>
+      <w:r>
+        <w:rPr>
+          <w:lang w:val="en-GB"/>
+        </w:rPr>
+        <w:t>nswers</w:t>
+      </w:r>
+      <w:bookmarkEnd w:id="7"/>
+    </w:p>
+    <w:p>
+      <w:pPr>
+        <w:rPr>
+          <w:lang w:val="en-GB"/>
+        </w:rPr>
+      </w:pPr>
+      <w:hyperlink r:id="rId9" w:history="1">
         <w:r>
           <w:rPr>
             <w:rStyle w:val="Hyperlink"/>
@@ -150,6 +1840,15 @@
           <w:lang w:val="en-GB"/>
         </w:rPr>
       </w:pPr>
+    </w:p>
+    <w:p>
+      <w:pPr>
+        <w:pStyle w:val="Heading3"/>
+        <w:rPr>
+          <w:lang w:val="en-GB"/>
+        </w:rPr>
+      </w:pPr>
+      <w:bookmarkStart w:id="8" w:name="_Toc89336347"/>
       <w:r>
         <w:rPr>
           <w:lang w:val="en-GB"/>
@@ -163,21 +1862,16 @@
         </w:rPr>
         <w:t>UserAnswers</w:t>
       </w:r>
+      <w:bookmarkEnd w:id="8"/>
       <w:proofErr w:type="spellEnd"/>
-      <w:r>
-        <w:rPr>
-          <w:lang w:val="en-GB"/>
-        </w:rPr>
-        <w:t>:</w:t>
-      </w:r>
-    </w:p>
-    <w:p>
-      <w:pPr>
-        <w:rPr>
-          <w:lang w:val="en-GB"/>
-        </w:rPr>
-      </w:pPr>
-      <w:hyperlink r:id="rId9" w:history="1">
+    </w:p>
+    <w:p>
+      <w:pPr>
+        <w:rPr>
+          <w:lang w:val="en-GB"/>
+        </w:rPr>
+      </w:pPr>
+      <w:hyperlink r:id="rId10" w:history="1">
         <w:r>
           <w:rPr>
             <w:rStyle w:val="Hyperlink"/>
@@ -199,20 +1893,31 @@
           <w:lang w:val="en-GB"/>
         </w:rPr>
       </w:pPr>
-      <w:r>
-        <w:rPr>
-          <w:lang w:val="en-GB"/>
-        </w:rPr>
-        <w:t>GET all Users:</w:t>
-      </w:r>
-    </w:p>
-    <w:p>
-      <w:pPr>
-        <w:rPr>
-          <w:lang w:val="en-GB"/>
-        </w:rPr>
-      </w:pPr>
-      <w:hyperlink r:id="rId10" w:history="1">
+    </w:p>
+    <w:p>
+      <w:pPr>
+        <w:pStyle w:val="Heading3"/>
+        <w:rPr>
+          <w:lang w:val="en-GB"/>
+        </w:rPr>
+      </w:pPr>
+      <w:bookmarkStart w:id="9" w:name="_Toc89336348"/>
+      <w:r>
+        <w:rPr>
+          <w:lang w:val="en-GB"/>
+        </w:rPr>
+        <w:t>GET all Users</w:t>
+      </w:r>
+      <w:bookmarkEnd w:id="9"/>
+    </w:p>
+    <w:p>
+      <w:pPr>
+        <w:rPr>
+          <w:rStyle w:val="Hyperlink"/>
+          <w:lang w:val="en-GB"/>
+        </w:rPr>
+      </w:pPr>
+      <w:hyperlink r:id="rId11" w:history="1">
         <w:r>
           <w:rPr>
             <w:rStyle w:val="Hyperlink"/>
@@ -228,6 +1933,15 @@
           <w:lang w:val="en-GB"/>
         </w:rPr>
       </w:pPr>
+    </w:p>
+    <w:p>
+      <w:pPr>
+        <w:pStyle w:val="Heading3"/>
+        <w:rPr>
+          <w:lang w:val="en-GB"/>
+        </w:rPr>
+      </w:pPr>
+      <w:bookmarkStart w:id="10" w:name="_Toc89336349"/>
       <w:r>
         <w:rPr>
           <w:lang w:val="en-GB"/>
@@ -241,21 +1955,16 @@
         </w:rPr>
         <w:t>OpenUserAnswers</w:t>
       </w:r>
+      <w:bookmarkEnd w:id="10"/>
       <w:proofErr w:type="spellEnd"/>
-      <w:r>
-        <w:rPr>
-          <w:lang w:val="en-GB"/>
-        </w:rPr>
-        <w:t>:</w:t>
-      </w:r>
-    </w:p>
-    <w:p>
-      <w:pPr>
-        <w:rPr>
-          <w:lang w:val="en-GB"/>
-        </w:rPr>
-      </w:pPr>
-      <w:hyperlink r:id="rId11" w:history="1">
+    </w:p>
+    <w:p>
+      <w:pPr>
+        <w:rPr>
+          <w:lang w:val="en-GB"/>
+        </w:rPr>
+      </w:pPr>
+      <w:hyperlink r:id="rId12" w:history="1">
         <w:r>
           <w:rPr>
             <w:rStyle w:val="Hyperlink"/>
@@ -277,47 +1986,31 @@
           <w:lang w:val="en-GB"/>
         </w:rPr>
       </w:pPr>
-      <w:r>
-        <w:rPr>
-          <w:lang w:val="en-GB"/>
-        </w:rPr>
-        <w:t xml:space="preserve">GET individual object of any type: </w:t>
-      </w:r>
-      <w:r>
-        <w:rPr>
-          <w:lang w:val="en-GB"/>
-        </w:rPr>
-        <w:t>links from pre</w:t>
-      </w:r>
-      <w:r>
-        <w:rPr>
-          <w:lang w:val="en-GB"/>
-        </w:rPr>
-        <w:t>v</w:t>
-      </w:r>
-      <w:r>
-        <w:rPr>
-          <w:lang w:val="en-GB"/>
-        </w:rPr>
-        <w:t>ious block + “/{id}”</w:t>
-      </w:r>
-      <w:r>
-        <w:rPr>
-          <w:lang w:val="en-GB"/>
-        </w:rPr>
-        <w:t xml:space="preserve">, </w:t>
-      </w:r>
-      <w:r>
-        <w:rPr>
-          <w:rFonts w:ascii="Consolas" w:hAnsi="Consolas" w:cs="Consolas"/>
-          <w:color w:val="000000"/>
-          <w:sz w:val="20"/>
-          <w:szCs w:val="20"/>
-          <w:shd w:val="clear" w:color="auto" w:fill="E8F2FE"/>
-        </w:rPr>
-        <w:t>method = RequestMethod.</w:t>
-      </w:r>
-      <w:r>
+    </w:p>
+    <w:p>
+      <w:pPr>
+        <w:pStyle w:val="Heading3"/>
+        <w:rPr>
+          <w:lang w:val="en-GB"/>
+        </w:rPr>
+      </w:pPr>
+      <w:bookmarkStart w:id="11" w:name="_Toc89336350"/>
+      <w:r>
+        <w:rPr>
+          <w:lang w:val="en-GB"/>
+        </w:rPr>
+        <w:t>GET individual object of any type</w:t>
+      </w:r>
+      <w:r>
+        <w:rPr>
+          <w:lang w:val="en-GB"/>
+        </w:rPr>
+        <w:t xml:space="preserve"> by ID</w:t>
+      </w:r>
+      <w:bookmarkEnd w:id="11"/>
+    </w:p>
+    <w:p>
+      <w:pPr>
         <w:rPr>
           <w:rFonts w:ascii="Consolas" w:hAnsi="Consolas" w:cs="Consolas"/>
           <w:b/>
@@ -329,28 +2022,12 @@
           <w:szCs w:val="20"/>
           <w:shd w:val="clear" w:color="auto" w:fill="E8F2FE"/>
         </w:rPr>
-        <w:t>GET</w:t>
-      </w:r>
-    </w:p>
-    <w:p>
-      <w:pPr>
-        <w:rPr>
-          <w:lang w:val="en-GB"/>
-        </w:rPr>
-      </w:pPr>
-      <w:r>
-        <w:rPr>
-          <w:b/>
-          <w:bCs/>
-          <w:lang w:val="en-GB"/>
-        </w:rPr>
-        <w:t>DELETE</w:t>
-      </w:r>
-      <w:r>
-        <w:rPr>
-          <w:lang w:val="en-GB"/>
-        </w:rPr>
-        <w:t xml:space="preserve"> individual object of any type: links from pre</w:t>
+      </w:pPr>
+      <w:r>
+        <w:rPr>
+          <w:lang w:val="en-GB"/>
+        </w:rPr>
+        <w:t>links from pre</w:t>
       </w:r>
       <w:r>
         <w:rPr>
@@ -362,7 +2039,13 @@
         <w:rPr>
           <w:lang w:val="en-GB"/>
         </w:rPr>
-        <w:t xml:space="preserve">ious block + “/{id}”, </w:t>
+        <w:t>ious block + “/{id}”</w:t>
+      </w:r>
+      <w:r>
+        <w:rPr>
+          <w:lang w:val="en-GB"/>
+        </w:rPr>
+        <w:t xml:space="preserve">, </w:t>
       </w:r>
       <w:r>
         <w:rPr>
@@ -386,50 +2069,140 @@
           <w:szCs w:val="20"/>
           <w:shd w:val="clear" w:color="auto" w:fill="E8F2FE"/>
         </w:rPr>
-        <w:t>DELETE</w:t>
-      </w:r>
-    </w:p>
-    <w:p>
-      <w:pPr>
-        <w:rPr>
-          <w:lang w:val="en-GB"/>
-        </w:rPr>
-      </w:pPr>
-    </w:p>
-    <w:p>
-      <w:pPr>
+        <w:t>GET</w:t>
+      </w:r>
+    </w:p>
+    <w:p>
+      <w:pPr>
+        <w:rPr>
+          <w:lang w:val="en-GB"/>
+        </w:rPr>
+      </w:pPr>
+    </w:p>
+    <w:p>
+      <w:pPr>
+        <w:pStyle w:val="Heading2"/>
+        <w:rPr>
+          <w:lang w:val="en-GB"/>
+        </w:rPr>
+      </w:pPr>
+      <w:bookmarkStart w:id="12" w:name="_Toc89336351"/>
+      <w:r>
+        <w:rPr>
+          <w:lang w:val="en-GB"/>
+        </w:rPr>
+        <w:t xml:space="preserve">DELETE </w:t>
+      </w:r>
+      <w:r>
+        <w:rPr>
+          <w:lang w:val="en-GB"/>
+        </w:rPr>
+        <w:t>by ID</w:t>
+      </w:r>
+      <w:bookmarkEnd w:id="12"/>
+    </w:p>
+    <w:p>
+      <w:pPr>
+        <w:rPr>
+          <w:lang w:val="en-GB"/>
+        </w:rPr>
+      </w:pPr>
+      <w:r>
         <w:rPr>
           <w:b/>
           <w:bCs/>
           <w:lang w:val="en-GB"/>
         </w:rPr>
-      </w:pPr>
-      <w:r>
-        <w:rPr>
+        <w:t>DELETE</w:t>
+      </w:r>
+      <w:r>
+        <w:rPr>
+          <w:lang w:val="en-GB"/>
+        </w:rPr>
+        <w:t xml:space="preserve"> individual object of any type: links from pre</w:t>
+      </w:r>
+      <w:r>
+        <w:rPr>
+          <w:lang w:val="en-GB"/>
+        </w:rPr>
+        <w:t>v</w:t>
+      </w:r>
+      <w:r>
+        <w:rPr>
+          <w:lang w:val="en-GB"/>
+        </w:rPr>
+        <w:t xml:space="preserve">ious block + “/{id}”, </w:t>
+      </w:r>
+      <w:r>
+        <w:rPr>
+          <w:rFonts w:ascii="Consolas" w:hAnsi="Consolas" w:cs="Consolas"/>
+          <w:color w:val="000000"/>
+          <w:sz w:val="20"/>
+          <w:szCs w:val="20"/>
+          <w:shd w:val="clear" w:color="auto" w:fill="E8F2FE"/>
+        </w:rPr>
+        <w:t>method = RequestMethod.</w:t>
+      </w:r>
+      <w:r>
+        <w:rPr>
+          <w:rFonts w:ascii="Consolas" w:hAnsi="Consolas" w:cs="Consolas"/>
           <w:b/>
           <w:bCs/>
-          <w:lang w:val="en-GB"/>
-        </w:rPr>
-        <w:t>POST methods:</w:t>
-      </w:r>
-    </w:p>
-    <w:p>
-      <w:pPr>
-        <w:pStyle w:val="ListParagraph"/>
-        <w:numPr>
-          <w:ilvl w:val="0"/>
-          <w:numId w:val="1"/>
-        </w:numPr>
-        <w:rPr>
-          <w:lang w:val="en-GB"/>
-        </w:rPr>
-      </w:pPr>
+          <w:i/>
+          <w:iCs/>
+          <w:color w:val="0000C0"/>
+          <w:sz w:val="20"/>
+          <w:szCs w:val="20"/>
+          <w:shd w:val="clear" w:color="auto" w:fill="E8F2FE"/>
+        </w:rPr>
+        <w:t>DELETE</w:t>
+      </w:r>
+    </w:p>
+    <w:p>
+      <w:pPr>
+        <w:rPr>
+          <w:lang w:val="en-GB"/>
+        </w:rPr>
+      </w:pPr>
+    </w:p>
+    <w:p>
+      <w:pPr>
+        <w:pStyle w:val="Heading2"/>
+        <w:rPr>
+          <w:lang w:val="en-GB"/>
+        </w:rPr>
+      </w:pPr>
+      <w:bookmarkStart w:id="13" w:name="_Toc89336352"/>
+      <w:r>
+        <w:rPr>
+          <w:lang w:val="en-GB"/>
+        </w:rPr>
+        <w:t>POST methods</w:t>
+      </w:r>
+      <w:bookmarkEnd w:id="13"/>
+    </w:p>
+    <w:p>
+      <w:pPr>
+        <w:rPr>
+          <w:lang w:val="en-GB"/>
+        </w:rPr>
+      </w:pPr>
+    </w:p>
+    <w:p>
+      <w:pPr>
+        <w:pStyle w:val="Heading3"/>
+        <w:rPr>
+          <w:lang w:val="en-GB"/>
+        </w:rPr>
+      </w:pPr>
+      <w:bookmarkStart w:id="14" w:name="_Toc89336353"/>
       <w:r>
         <w:rPr>
           <w:lang w:val="en-GB"/>
         </w:rPr>
         <w:t>Save a new Survey:</w:t>
       </w:r>
+      <w:bookmarkEnd w:id="14"/>
     </w:p>
     <w:p>
       <w:pPr>
@@ -599,21 +2372,19 @@
     </w:p>
     <w:p>
       <w:pPr>
-        <w:pStyle w:val="ListParagraph"/>
-        <w:numPr>
-          <w:ilvl w:val="0"/>
-          <w:numId w:val="1"/>
-        </w:numPr>
-        <w:rPr>
-          <w:lang w:val="en-GB"/>
-        </w:rPr>
-      </w:pPr>
+        <w:pStyle w:val="Heading3"/>
+        <w:rPr>
+          <w:lang w:val="en-GB"/>
+        </w:rPr>
+      </w:pPr>
+      <w:bookmarkStart w:id="15" w:name="_Toc89336354"/>
       <w:r>
         <w:rPr>
           <w:lang w:val="en-GB"/>
         </w:rPr>
         <w:t>Save a new Question:</w:t>
       </w:r>
+      <w:bookmarkEnd w:id="15"/>
     </w:p>
     <w:p>
       <w:pPr>
@@ -876,6 +2647,7 @@
           <w:sz w:val="18"/>
           <w:szCs w:val="18"/>
         </w:rPr>
+        <w:lastRenderedPageBreak/>
         <w:t>    </w:t>
       </w:r>
       <w:r>
@@ -936,21 +2708,31 @@
     </w:p>
     <w:p>
       <w:pPr>
-        <w:pStyle w:val="ListParagraph"/>
-        <w:numPr>
-          <w:ilvl w:val="0"/>
-          <w:numId w:val="1"/>
-        </w:numPr>
-        <w:rPr>
-          <w:lang w:val="en-GB"/>
-        </w:rPr>
-      </w:pPr>
-      <w:r>
-        <w:rPr>
-          <w:lang w:val="en-GB"/>
-        </w:rPr>
-        <w:t>Save LIST of questions:</w:t>
-      </w:r>
+        <w:pStyle w:val="Heading3"/>
+        <w:rPr>
+          <w:lang w:val="en-GB"/>
+        </w:rPr>
+      </w:pPr>
+      <w:bookmarkStart w:id="16" w:name="_Toc89336355"/>
+      <w:r>
+        <w:rPr>
+          <w:lang w:val="en-GB"/>
+        </w:rPr>
+        <w:t xml:space="preserve">Save LIST of </w:t>
+      </w:r>
+      <w:r>
+        <w:rPr>
+          <w:lang w:val="en-GB"/>
+        </w:rPr>
+        <w:t>Q</w:t>
+      </w:r>
+      <w:r>
+        <w:rPr>
+          <w:lang w:val="en-GB"/>
+        </w:rPr>
+        <w:t>uestions:</w:t>
+      </w:r>
+      <w:bookmarkEnd w:id="16"/>
     </w:p>
     <w:p>
       <w:pPr>
@@ -1514,21 +3296,19 @@
     </w:p>
     <w:p>
       <w:pPr>
-        <w:pStyle w:val="ListParagraph"/>
-        <w:numPr>
-          <w:ilvl w:val="0"/>
-          <w:numId w:val="1"/>
-        </w:numPr>
-        <w:rPr>
-          <w:lang w:val="en-GB"/>
-        </w:rPr>
-      </w:pPr>
+        <w:pStyle w:val="Heading3"/>
+        <w:rPr>
+          <w:lang w:val="en-GB"/>
+        </w:rPr>
+      </w:pPr>
+      <w:bookmarkStart w:id="17" w:name="_Toc89336356"/>
       <w:r>
         <w:rPr>
           <w:lang w:val="en-GB"/>
         </w:rPr>
         <w:t>Save a new Answer:</w:t>
       </w:r>
+      <w:bookmarkEnd w:id="17"/>
     </w:p>
     <w:p>
       <w:pPr>
@@ -1771,15 +3551,12 @@
     </w:p>
     <w:p>
       <w:pPr>
-        <w:pStyle w:val="ListParagraph"/>
-        <w:numPr>
-          <w:ilvl w:val="0"/>
-          <w:numId w:val="1"/>
-        </w:numPr>
-        <w:rPr>
-          <w:lang w:val="en-GB"/>
-        </w:rPr>
-      </w:pPr>
+        <w:pStyle w:val="Heading3"/>
+        <w:rPr>
+          <w:lang w:val="en-GB"/>
+        </w:rPr>
+      </w:pPr>
+      <w:bookmarkStart w:id="18" w:name="_Toc89336357"/>
       <w:r>
         <w:rPr>
           <w:lang w:val="en-GB"/>
@@ -1810,6 +3587,7 @@
         </w:rPr>
         <w:t>:</w:t>
       </w:r>
+      <w:bookmarkEnd w:id="18"/>
     </w:p>
     <w:p>
       <w:pPr>
@@ -2263,19 +4041,17 @@
     </w:p>
     <w:p>
       <w:pPr>
-        <w:pStyle w:val="ListParagraph"/>
-        <w:numPr>
-          <w:ilvl w:val="0"/>
-          <w:numId w:val="1"/>
-        </w:numPr>
-        <w:rPr>
-          <w:lang w:val="en-GB"/>
-        </w:rPr>
-      </w:pPr>
-      <w:r>
-        <w:rPr>
-          <w:lang w:val="en-GB"/>
-        </w:rPr>
+        <w:pStyle w:val="Heading3"/>
+        <w:rPr>
+          <w:lang w:val="en-GB"/>
+        </w:rPr>
+      </w:pPr>
+      <w:bookmarkStart w:id="19" w:name="_Toc89336358"/>
+      <w:r>
+        <w:rPr>
+          <w:lang w:val="en-GB"/>
+        </w:rPr>
+        <w:lastRenderedPageBreak/>
         <w:t xml:space="preserve">Save a new </w:t>
       </w:r>
       <w:proofErr w:type="spellStart"/>
@@ -2292,6 +4068,7 @@
         </w:rPr>
         <w:t>:</w:t>
       </w:r>
+      <w:bookmarkEnd w:id="19"/>
     </w:p>
     <w:p>
       <w:pPr>
@@ -2497,15 +4274,12 @@
     </w:p>
     <w:p>
       <w:pPr>
-        <w:pStyle w:val="ListParagraph"/>
-        <w:numPr>
-          <w:ilvl w:val="0"/>
-          <w:numId w:val="1"/>
-        </w:numPr>
-        <w:rPr>
-          <w:lang w:val="en-GB"/>
-        </w:rPr>
-      </w:pPr>
+        <w:pStyle w:val="Heading3"/>
+        <w:rPr>
+          <w:lang w:val="en-GB"/>
+        </w:rPr>
+      </w:pPr>
+      <w:bookmarkStart w:id="20" w:name="_Toc89336359"/>
       <w:r>
         <w:rPr>
           <w:lang w:val="en-GB"/>
@@ -2519,6 +4293,7 @@
         </w:rPr>
         <w:t>UserAnswers</w:t>
       </w:r>
+      <w:bookmarkEnd w:id="20"/>
       <w:proofErr w:type="spellEnd"/>
     </w:p>
     <w:p>
@@ -3010,13 +4785,6 @@
     </w:p>
     <w:p>
       <w:pPr>
-        <w:rPr>
-          <w:lang w:val="en-GB"/>
-        </w:rPr>
-      </w:pPr>
-    </w:p>
-    <w:p>
-      <w:pPr>
         <w:shd w:val="clear" w:color="auto" w:fill="FFFFFE"/>
         <w:spacing w:after="0" w:line="270" w:lineRule="atLeast"/>
         <w:rPr>
@@ -3029,21 +4797,25 @@
     </w:p>
     <w:p>
       <w:pPr>
-        <w:pStyle w:val="ListParagraph"/>
-        <w:numPr>
-          <w:ilvl w:val="0"/>
-          <w:numId w:val="1"/>
-        </w:numPr>
-        <w:rPr>
-          <w:lang w:val="en-GB"/>
-        </w:rPr>
-      </w:pPr>
-      <w:r>
-        <w:rPr>
-          <w:lang w:val="en-GB"/>
-        </w:rPr>
-        <w:t>Create a new USER</w:t>
-      </w:r>
+        <w:pStyle w:val="Heading3"/>
+        <w:rPr>
+          <w:lang w:val="en-GB"/>
+        </w:rPr>
+      </w:pPr>
+      <w:bookmarkStart w:id="21" w:name="_Toc89336360"/>
+      <w:r>
+        <w:rPr>
+          <w:lang w:val="en-GB"/>
+        </w:rPr>
+        <w:t>Save</w:t>
+      </w:r>
+      <w:r>
+        <w:rPr>
+          <w:lang w:val="en-GB"/>
+        </w:rPr>
+        <w:t xml:space="preserve"> a new USER</w:t>
+      </w:r>
+      <w:bookmarkEnd w:id="21"/>
     </w:p>
     <w:p>
       <w:pPr>
@@ -3225,20 +4997,23 @@
     </w:p>
     <w:p>
       <w:pPr>
-        <w:pStyle w:val="ListParagraph"/>
-        <w:numPr>
-          <w:ilvl w:val="0"/>
-          <w:numId w:val="1"/>
-        </w:numPr>
-        <w:rPr>
-          <w:lang w:val="en-GB"/>
-        </w:rPr>
-      </w:pPr>
-      <w:r>
-        <w:rPr>
-          <w:lang w:val="en-GB"/>
-        </w:rPr>
-        <w:t xml:space="preserve">Create a new </w:t>
+        <w:pStyle w:val="Heading3"/>
+        <w:rPr>
+          <w:lang w:val="en-GB"/>
+        </w:rPr>
+      </w:pPr>
+      <w:bookmarkStart w:id="22" w:name="_Toc89336361"/>
+      <w:r>
+        <w:rPr>
+          <w:lang w:val="en-GB"/>
+        </w:rPr>
+        <w:t xml:space="preserve">Save </w:t>
+      </w:r>
+      <w:r>
+        <w:rPr>
+          <w:lang w:val="en-GB"/>
+        </w:rPr>
+        <w:t xml:space="preserve">a new </w:t>
       </w:r>
       <w:proofErr w:type="spellStart"/>
       <w:r>
@@ -3247,6 +5022,7 @@
         </w:rPr>
         <w:t>OpenUserAnswer</w:t>
       </w:r>
+      <w:bookmarkEnd w:id="22"/>
       <w:proofErr w:type="spellEnd"/>
     </w:p>
     <w:p>
@@ -3504,6 +5280,7 @@
           <w:sz w:val="18"/>
           <w:szCs w:val="18"/>
         </w:rPr>
+        <w:lastRenderedPageBreak/>
         <w:t>    </w:t>
       </w:r>
       <w:r>
@@ -3596,30 +5373,23 @@
     </w:p>
     <w:p>
       <w:pPr>
-        <w:rPr>
-          <w:rFonts w:ascii="Courier New" w:eastAsia="Times New Roman" w:hAnsi="Courier New" w:cs="Courier New"/>
-          <w:color w:val="000000"/>
-          <w:sz w:val="18"/>
-          <w:szCs w:val="18"/>
-        </w:rPr>
-      </w:pPr>
-    </w:p>
-    <w:p>
-      <w:pPr>
-        <w:pStyle w:val="ListParagraph"/>
-        <w:numPr>
-          <w:ilvl w:val="0"/>
-          <w:numId w:val="1"/>
-        </w:numPr>
-        <w:rPr>
-          <w:lang w:val="en-GB"/>
-        </w:rPr>
-      </w:pPr>
-      <w:r>
-        <w:rPr>
-          <w:lang w:val="en-GB"/>
-        </w:rPr>
-        <w:t xml:space="preserve">Create a LIST of </w:t>
+        <w:pStyle w:val="Heading3"/>
+        <w:rPr>
+          <w:lang w:val="en-GB"/>
+        </w:rPr>
+      </w:pPr>
+      <w:bookmarkStart w:id="23" w:name="_Toc89336362"/>
+      <w:r>
+        <w:rPr>
+          <w:lang w:val="en-GB"/>
+        </w:rPr>
+        <w:t xml:space="preserve">Save </w:t>
+      </w:r>
+      <w:r>
+        <w:rPr>
+          <w:lang w:val="en-GB"/>
+        </w:rPr>
+        <w:t xml:space="preserve">a LIST of </w:t>
       </w:r>
       <w:proofErr w:type="spellStart"/>
       <w:r>
@@ -3628,6 +5398,7 @@
         </w:rPr>
         <w:t>OpenUserAnswers</w:t>
       </w:r>
+      <w:bookmarkEnd w:id="23"/>
       <w:proofErr w:type="spellEnd"/>
     </w:p>
     <w:p>
@@ -4233,27 +6004,6 @@
     </w:p>
     <w:p>
       <w:pPr>
-        <w:rPr>
-          <w:lang w:val="en-GB"/>
-        </w:rPr>
-      </w:pPr>
-    </w:p>
-    <w:p>
-      <w:pPr>
-        <w:rPr>
-          <w:lang w:val="en-GB"/>
-        </w:rPr>
-      </w:pPr>
-    </w:p>
-    <w:p>
-      <w:pPr>
-        <w:rPr>
-          <w:lang w:val="en-GB"/>
-        </w:rPr>
-      </w:pPr>
-    </w:p>
-    <w:p>
-      <w:pPr>
         <w:shd w:val="clear" w:color="auto" w:fill="FFFFFE"/>
         <w:spacing w:after="0" w:line="270" w:lineRule="atLeast"/>
         <w:rPr>
@@ -4266,31 +6016,6 @@
     </w:p>
     <w:p>
       <w:pPr>
-        <w:rPr>
-          <w:b/>
-          <w:bCs/>
-          <w:lang w:val="en-GB"/>
-        </w:rPr>
-      </w:pPr>
-      <w:r>
-        <w:rPr>
-          <w:b/>
-          <w:bCs/>
-          <w:lang w:val="en-GB"/>
-        </w:rPr>
-        <w:t>PUT</w:t>
-      </w:r>
-      <w:r>
-        <w:rPr>
-          <w:b/>
-          <w:bCs/>
-          <w:lang w:val="en-GB"/>
-        </w:rPr>
-        <w:t xml:space="preserve"> methods:</w:t>
-      </w:r>
-    </w:p>
-    <w:p>
-      <w:pPr>
         <w:shd w:val="clear" w:color="auto" w:fill="FFFFFE"/>
         <w:spacing w:after="0" w:line="270" w:lineRule="atLeast"/>
         <w:rPr>
@@ -4303,15 +6028,46 @@
     </w:p>
     <w:p>
       <w:pPr>
-        <w:pStyle w:val="ListParagraph"/>
-        <w:numPr>
-          <w:ilvl w:val="0"/>
-          <w:numId w:val="1"/>
-        </w:numPr>
-        <w:rPr>
-          <w:lang w:val="en-GB"/>
-        </w:rPr>
-      </w:pPr>
+        <w:pStyle w:val="Heading2"/>
+        <w:rPr>
+          <w:lang w:val="en-GB"/>
+        </w:rPr>
+      </w:pPr>
+      <w:bookmarkStart w:id="24" w:name="_Toc89336363"/>
+      <w:r>
+        <w:rPr>
+          <w:lang w:val="en-GB"/>
+        </w:rPr>
+        <w:t>PUT</w:t>
+      </w:r>
+      <w:r>
+        <w:rPr>
+          <w:lang w:val="en-GB"/>
+        </w:rPr>
+        <w:t xml:space="preserve"> methods</w:t>
+      </w:r>
+      <w:bookmarkEnd w:id="24"/>
+    </w:p>
+    <w:p>
+      <w:pPr>
+        <w:shd w:val="clear" w:color="auto" w:fill="FFFFFE"/>
+        <w:spacing w:after="0" w:line="270" w:lineRule="atLeast"/>
+        <w:rPr>
+          <w:rFonts w:ascii="Courier New" w:eastAsia="Times New Roman" w:hAnsi="Courier New" w:cs="Courier New"/>
+          <w:color w:val="000000"/>
+          <w:sz w:val="18"/>
+          <w:szCs w:val="18"/>
+        </w:rPr>
+      </w:pPr>
+    </w:p>
+    <w:p>
+      <w:pPr>
+        <w:pStyle w:val="Heading3"/>
+        <w:rPr>
+          <w:lang w:val="en-GB"/>
+        </w:rPr>
+      </w:pPr>
+      <w:bookmarkStart w:id="25" w:name="_Toc89336364"/>
       <w:r>
         <w:rPr>
           <w:lang w:val="en-GB"/>
@@ -4324,6 +6080,7 @@
         </w:rPr>
         <w:t xml:space="preserve"> (Survey, Question or Answer)</w:t>
       </w:r>
+      <w:bookmarkEnd w:id="25"/>
     </w:p>
     <w:p>
       <w:pPr>
@@ -4359,7 +6116,6 @@
         </w:rPr>
         <w:t>i</w:t>
       </w:r>
-      <w:proofErr w:type="spellEnd"/>
       <w:r>
         <w:rPr>
           <w:rFonts w:ascii="Consolas" w:hAnsi="Consolas" w:cs="Consolas"/>
@@ -4369,8 +6125,9 @@
           <w:shd w:val="clear" w:color="auto" w:fill="E8F2FE"/>
           <w:lang w:val="en-GB"/>
         </w:rPr>
-        <w:t>____</w:t>
-      </w:r>
+        <w:t>surveys</w:t>
+      </w:r>
+      <w:proofErr w:type="spellEnd"/>
       <w:r>
         <w:rPr>
           <w:rFonts w:ascii="Consolas" w:hAnsi="Consolas" w:cs="Consolas"/>
@@ -4378,6 +6135,7 @@
           <w:sz w:val="20"/>
           <w:szCs w:val="20"/>
           <w:shd w:val="clear" w:color="auto" w:fill="E8F2FE"/>
+          <w:lang w:val="en-GB"/>
         </w:rPr>
         <w:t>"</w:t>
       </w:r>
@@ -4385,7 +6143,114 @@
         <w:rPr>
           <w:lang w:val="en-GB"/>
         </w:rPr>
-        <w:t xml:space="preserve"> endpoint</w:t>
+        <w:t xml:space="preserve"> </w:t>
+      </w:r>
+      <w:r>
+        <w:rPr>
+          <w:lang w:val="en-GB"/>
+        </w:rPr>
+        <w:t xml:space="preserve">or </w:t>
+      </w:r>
+      <w:r>
+        <w:rPr>
+          <w:rFonts w:ascii="Consolas" w:hAnsi="Consolas" w:cs="Consolas"/>
+          <w:color w:val="2A00FF"/>
+          <w:sz w:val="20"/>
+          <w:szCs w:val="20"/>
+          <w:shd w:val="clear" w:color="auto" w:fill="E8F2FE"/>
+        </w:rPr>
+        <w:t>"/</w:t>
+      </w:r>
+      <w:proofErr w:type="spellStart"/>
+      <w:r>
+        <w:rPr>
+          <w:rFonts w:ascii="Consolas" w:hAnsi="Consolas" w:cs="Consolas"/>
+          <w:color w:val="2A00FF"/>
+          <w:sz w:val="20"/>
+          <w:szCs w:val="20"/>
+          <w:shd w:val="clear" w:color="auto" w:fill="E8F2FE"/>
+          <w:lang w:val="en-GB"/>
+        </w:rPr>
+        <w:t>api</w:t>
+      </w:r>
+      <w:proofErr w:type="spellEnd"/>
+      <w:r>
+        <w:rPr>
+          <w:rFonts w:ascii="Consolas" w:hAnsi="Consolas" w:cs="Consolas"/>
+          <w:color w:val="2A00FF"/>
+          <w:sz w:val="20"/>
+          <w:szCs w:val="20"/>
+          <w:shd w:val="clear" w:color="auto" w:fill="E8F2FE"/>
+        </w:rPr>
+        <w:t>questions"</w:t>
+      </w:r>
+      <w:r>
+        <w:rPr>
+          <w:lang w:val="en-GB"/>
+        </w:rPr>
+        <w:t xml:space="preserve"> </w:t>
+      </w:r>
+      <w:r>
+        <w:rPr>
+          <w:lang w:val="en-GB"/>
+        </w:rPr>
+        <w:t xml:space="preserve"> or </w:t>
+      </w:r>
+      <w:r>
+        <w:rPr>
+          <w:rFonts w:ascii="Consolas" w:hAnsi="Consolas" w:cs="Consolas"/>
+          <w:color w:val="2A00FF"/>
+          <w:sz w:val="20"/>
+          <w:szCs w:val="20"/>
+          <w:shd w:val="clear" w:color="auto" w:fill="E8F2FE"/>
+        </w:rPr>
+        <w:t>"/</w:t>
+      </w:r>
+      <w:proofErr w:type="spellStart"/>
+      <w:r>
+        <w:rPr>
+          <w:rFonts w:ascii="Consolas" w:hAnsi="Consolas" w:cs="Consolas"/>
+          <w:color w:val="2A00FF"/>
+          <w:sz w:val="20"/>
+          <w:szCs w:val="20"/>
+          <w:shd w:val="clear" w:color="auto" w:fill="E8F2FE"/>
+          <w:lang w:val="en-GB"/>
+        </w:rPr>
+        <w:t>api</w:t>
+      </w:r>
+      <w:r>
+        <w:rPr>
+          <w:rFonts w:ascii="Consolas" w:hAnsi="Consolas" w:cs="Consolas"/>
+          <w:color w:val="2A00FF"/>
+          <w:sz w:val="20"/>
+          <w:szCs w:val="20"/>
+          <w:shd w:val="clear" w:color="auto" w:fill="E8F2FE"/>
+          <w:lang w:val="en-GB"/>
+        </w:rPr>
+        <w:t>answers</w:t>
+      </w:r>
+      <w:proofErr w:type="spellEnd"/>
+      <w:r>
+        <w:rPr>
+          <w:rFonts w:ascii="Consolas" w:hAnsi="Consolas" w:cs="Consolas"/>
+          <w:color w:val="2A00FF"/>
+          <w:sz w:val="20"/>
+          <w:szCs w:val="20"/>
+          <w:shd w:val="clear" w:color="auto" w:fill="E8F2FE"/>
+        </w:rPr>
+        <w:t>"</w:t>
+      </w:r>
+      <w:r>
+        <w:rPr>
+          <w:lang w:val="en-GB"/>
+        </w:rPr>
+        <w:t xml:space="preserve"> </w:t>
+      </w:r>
+      <w:r>
+        <w:rPr>
+          <w:lang w:val="en-GB"/>
+        </w:rPr>
+        <w:t>endpoint</w:t>
       </w:r>
       <w:r>
         <w:rPr>
@@ -4468,7 +6333,7 @@
                     <pic:cNvPicPr/>
                   </pic:nvPicPr>
                   <pic:blipFill>
-                    <a:blip r:embed="rId12"/>
+                    <a:blip r:embed="rId13"/>
                     <a:stretch>
                       <a:fillRect/>
                     </a:stretch>
@@ -4499,6 +6364,7 @@
         <w:rPr>
           <w:noProof/>
         </w:rPr>
+        <w:lastRenderedPageBreak/>
         <w:drawing>
           <wp:inline distT="0" distB="0" distL="0" distR="0" wp14:anchorId="077D3879" wp14:editId="2810979E">
             <wp:extent cx="5731510" cy="2365375"/>
@@ -4515,7 +6381,7 @@
                     <pic:cNvPicPr/>
                   </pic:nvPicPr>
                   <pic:blipFill>
-                    <a:blip r:embed="rId13"/>
+                    <a:blip r:embed="rId14"/>
                     <a:stretch>
                       <a:fillRect/>
                     </a:stretch>
@@ -4569,7 +6435,7 @@
                     <pic:cNvPicPr/>
                   </pic:nvPicPr>
                   <pic:blipFill>
-                    <a:blip r:embed="rId14"/>
+                    <a:blip r:embed="rId15"/>
                     <a:stretch>
                       <a:fillRect/>
                     </a:stretch>
@@ -4649,7 +6515,7 @@
                     <pic:cNvPicPr/>
                   </pic:nvPicPr>
                   <pic:blipFill>
-                    <a:blip r:embed="rId15"/>
+                    <a:blip r:embed="rId16"/>
                     <a:stretch>
                       <a:fillRect/>
                     </a:stretch>
@@ -5227,6 +7093,50 @@
       <w:szCs w:val="32"/>
     </w:rPr>
   </w:style>
+  <w:style w:type="paragraph" w:styleId="Heading2">
+    <w:name w:val="heading 2"/>
+    <w:basedOn w:val="Normal"/>
+    <w:next w:val="Normal"/>
+    <w:link w:val="Heading2Char"/>
+    <w:uiPriority w:val="9"/>
+    <w:unhideWhenUsed/>
+    <w:qFormat/>
+    <w:rsid w:val="00AC3010"/>
+    <w:pPr>
+      <w:keepNext/>
+      <w:keepLines/>
+      <w:spacing w:before="40" w:after="0"/>
+      <w:outlineLvl w:val="1"/>
+    </w:pPr>
+    <w:rPr>
+      <w:rFonts w:asciiTheme="majorHAnsi" w:eastAsiaTheme="majorEastAsia" w:hAnsiTheme="majorHAnsi" w:cstheme="majorBidi"/>
+      <w:color w:val="2F5496" w:themeColor="accent1" w:themeShade="BF"/>
+      <w:sz w:val="26"/>
+      <w:szCs w:val="26"/>
+    </w:rPr>
+  </w:style>
+  <w:style w:type="paragraph" w:styleId="Heading3">
+    <w:name w:val="heading 3"/>
+    <w:basedOn w:val="Normal"/>
+    <w:next w:val="Normal"/>
+    <w:link w:val="Heading3Char"/>
+    <w:uiPriority w:val="9"/>
+    <w:unhideWhenUsed/>
+    <w:qFormat/>
+    <w:rsid w:val="00492025"/>
+    <w:pPr>
+      <w:keepNext/>
+      <w:keepLines/>
+      <w:spacing w:before="40" w:after="0"/>
+      <w:outlineLvl w:val="2"/>
+    </w:pPr>
+    <w:rPr>
+      <w:rFonts w:asciiTheme="majorHAnsi" w:eastAsiaTheme="majorEastAsia" w:hAnsiTheme="majorHAnsi" w:cstheme="majorBidi"/>
+      <w:color w:val="1F3763" w:themeColor="accent1" w:themeShade="7F"/>
+      <w:sz w:val="24"/>
+      <w:szCs w:val="24"/>
+    </w:rPr>
+  </w:style>
   <w:style w:type="character" w:default="1" w:styleId="DefaultParagraphFont">
     <w:name w:val="Default Paragraph Font"/>
     <w:uiPriority w:val="1"/>
@@ -5312,6 +7222,70 @@
       <w:color w:val="954F72" w:themeColor="followedHyperlink"/>
       <w:u w:val="single"/>
     </w:rPr>
+  </w:style>
+  <w:style w:type="character" w:customStyle="1" w:styleId="Heading2Char">
+    <w:name w:val="Heading 2 Char"/>
+    <w:basedOn w:val="DefaultParagraphFont"/>
+    <w:link w:val="Heading2"/>
+    <w:uiPriority w:val="9"/>
+    <w:rsid w:val="00AC3010"/>
+    <w:rPr>
+      <w:rFonts w:asciiTheme="majorHAnsi" w:eastAsiaTheme="majorEastAsia" w:hAnsiTheme="majorHAnsi" w:cstheme="majorBidi"/>
+      <w:color w:val="2F5496" w:themeColor="accent1" w:themeShade="BF"/>
+      <w:sz w:val="26"/>
+      <w:szCs w:val="26"/>
+    </w:rPr>
+  </w:style>
+  <w:style w:type="paragraph" w:styleId="TOC1">
+    <w:name w:val="toc 1"/>
+    <w:basedOn w:val="Normal"/>
+    <w:next w:val="Normal"/>
+    <w:autoRedefine/>
+    <w:uiPriority w:val="39"/>
+    <w:unhideWhenUsed/>
+    <w:rsid w:val="00AC3010"/>
+    <w:pPr>
+      <w:spacing w:after="100"/>
+    </w:pPr>
+  </w:style>
+  <w:style w:type="paragraph" w:styleId="TOC2">
+    <w:name w:val="toc 2"/>
+    <w:basedOn w:val="Normal"/>
+    <w:next w:val="Normal"/>
+    <w:autoRedefine/>
+    <w:uiPriority w:val="39"/>
+    <w:unhideWhenUsed/>
+    <w:rsid w:val="00AC3010"/>
+    <w:pPr>
+      <w:spacing w:after="100"/>
+      <w:ind w:left="220"/>
+    </w:pPr>
+  </w:style>
+  <w:style w:type="character" w:customStyle="1" w:styleId="Heading3Char">
+    <w:name w:val="Heading 3 Char"/>
+    <w:basedOn w:val="DefaultParagraphFont"/>
+    <w:link w:val="Heading3"/>
+    <w:uiPriority w:val="9"/>
+    <w:rsid w:val="00492025"/>
+    <w:rPr>
+      <w:rFonts w:asciiTheme="majorHAnsi" w:eastAsiaTheme="majorEastAsia" w:hAnsiTheme="majorHAnsi" w:cstheme="majorBidi"/>
+      <w:color w:val="1F3763" w:themeColor="accent1" w:themeShade="7F"/>
+      <w:sz w:val="24"/>
+      <w:szCs w:val="24"/>
+    </w:rPr>
+  </w:style>
+  <w:style w:type="paragraph" w:styleId="TOC3">
+    <w:name w:val="toc 3"/>
+    <w:basedOn w:val="Normal"/>
+    <w:next w:val="Normal"/>
+    <w:autoRedefine/>
+    <w:uiPriority w:val="39"/>
+    <w:unhideWhenUsed/>
+    <w:rsid w:val="00A26F7B"/>
+    <w:pPr>
+      <w:spacing w:after="100"/>
+      <w:ind w:left="440"/>
+    </w:pPr>
   </w:style>
 </w:styles>
 </file>
@@ -5609,4 +7583,16 @@
     </a:ext>
   </a:extLst>
 </a:theme>
+</file>
+
+<file path=customXml/item1.xml><?xml version="1.0" encoding="utf-8"?>
+<b:Sources xmlns:b="http://schemas.openxmlformats.org/officeDocument/2006/bibliography" xmlns="http://schemas.openxmlformats.org/officeDocument/2006/bibliography" SelectedStyle="\APASixthEditionOfficeOnline.xsl" StyleName="APA" Version="6"/>
+</file>
+
+<file path=customXml/itemProps1.xml><?xml version="1.0" encoding="utf-8"?>
+<ds:datastoreItem xmlns:ds="http://schemas.openxmlformats.org/officeDocument/2006/customXml" ds:itemID="{3B4194FF-D652-45F2-9AF2-34032D076E34}">
+  <ds:schemaRefs>
+    <ds:schemaRef ds:uri="http://schemas.openxmlformats.org/officeDocument/2006/bibliography"/>
+  </ds:schemaRefs>
+</ds:datastoreItem>
 </file>
</xml_diff>